<commit_message>
Aceptados los cambios, se dejan algunos comentarios
</commit_message>
<xml_diff>
--- a/Document/CollectiveIntilligenceKybernetes_edited [ZG].docx
+++ b/Document/CollectiveIntilligenceKybernetes_edited [ZG].docx
@@ -5177,7 +5177,6 @@
       <w:r>
         <w:t>WikITRB</w:t>
       </w:r>
-      <w:bookmarkStart w:id="28" w:name="_GoBack"/>
       <w:proofErr w:type="spellEnd"/>
       <w:r>
         <w:t>,</w:t>
@@ -5317,7 +5316,6 @@
       <w:r>
         <w:t xml:space="preserve">world </w:t>
       </w:r>
-      <w:bookmarkEnd w:id="28"/>
       <w:r>
         <w:t xml:space="preserve">networks appear.   </w:t>
       </w:r>
@@ -5355,61 +5353,33 @@
       <w:r>
         <w:t xml:space="preserve">Collective intelligence can be understood as the capacity of </w:t>
       </w:r>
-      <w:ins w:id="29" w:author="Zoe" w:date="2014-09-23T12:15:00Z">
-        <w:r>
-          <w:t xml:space="preserve">a </w:t>
-        </w:r>
-      </w:ins>
+      <w:r>
+        <w:t xml:space="preserve">a </w:t>
+      </w:r>
       <w:r>
         <w:t>collective system to evolve toward</w:t>
       </w:r>
-      <w:ins w:id="30" w:author="Zoe" w:date="2014-09-23T15:20:00Z">
-        <w:r>
-          <w:t>s</w:t>
-        </w:r>
-      </w:ins>
+      <w:r>
+        <w:t>s</w:t>
+      </w:r>
       <w:r>
         <w:t xml:space="preserve"> higher order complexity through networks of individual capacities. We observe</w:t>
       </w:r>
-      <w:ins w:id="31" w:author="Zoe" w:date="2014-09-23T12:16:00Z">
-        <w:r>
-          <w:t>d</w:t>
-        </w:r>
-      </w:ins>
+      <w:r>
+        <w:t>d</w:t>
+      </w:r>
       <w:r>
         <w:t xml:space="preserve"> two collective systems </w:t>
       </w:r>
-      <w:del w:id="32" w:author="Zoe" w:date="2014-09-23T12:16:00Z">
-        <w:r>
-          <w:delText xml:space="preserve">as </w:delText>
-        </w:r>
-      </w:del>
-      <w:ins w:id="33" w:author="Zoe" w:date="2014-09-23T12:16:00Z">
-        <w:r>
-          <w:t xml:space="preserve">in terms of </w:t>
-        </w:r>
-      </w:ins>
-      <w:r>
-        <w:t>a dynamic</w:t>
-      </w:r>
-      <w:del w:id="34" w:author="Zoe" w:date="2014-09-23T12:16:00Z">
-        <w:r>
-          <w:delText>al</w:delText>
-        </w:r>
-      </w:del>
-      <w:r>
-        <w:t xml:space="preserve"> process </w:t>
-      </w:r>
-      <w:ins w:id="35" w:author="Zoe" w:date="2014-09-23T15:20:00Z">
-        <w:r>
-          <w:t>i</w:t>
-        </w:r>
-      </w:ins>
-      <w:del w:id="36" w:author="Zoe" w:date="2014-09-23T15:20:00Z">
-        <w:r>
-          <w:delText>o</w:delText>
-        </w:r>
-      </w:del>
+      <w:r>
+        <w:t xml:space="preserve">in terms of </w:t>
+      </w:r>
+      <w:r>
+        <w:t xml:space="preserve">a dynamic process </w:t>
+      </w:r>
+      <w:r>
+        <w:t>i</w:t>
+      </w:r>
       <w:r>
         <w:t>n complex networks</w:t>
       </w:r>
@@ -5420,23 +5390,19 @@
         </w:rPr>
         <w:t>—</w:t>
       </w:r>
-      <w:ins w:id="37" w:author="Zoe" w:date="2014-09-23T12:16:00Z">
-        <w:r>
-          <w:rPr>
-            <w:rFonts w:ascii="Times New Roman" w:eastAsia="Times New Roman" w:hAnsi="Times New Roman" w:cs="Times New Roman"/>
-            <w:sz w:val="24"/>
-          </w:rPr>
-          <w:t xml:space="preserve">the </w:t>
-        </w:r>
-      </w:ins>
+      <w:r>
+        <w:rPr>
+          <w:rFonts w:ascii="Times New Roman" w:eastAsia="Times New Roman" w:hAnsi="Times New Roman" w:cs="Times New Roman"/>
+          <w:sz w:val="24"/>
+        </w:rPr>
+        <w:t xml:space="preserve">the </w:t>
+      </w:r>
       <w:r>
         <w:t>Wiki c</w:t>
       </w:r>
-      <w:ins w:id="38" w:author="Zoe" w:date="2014-09-23T12:16:00Z">
-        <w:r>
-          <w:t>o</w:t>
-        </w:r>
-      </w:ins>
+      <w:r>
+        <w:t>o</w:t>
+      </w:r>
       <w:r>
         <w:t xml:space="preserve">urse </w:t>
       </w:r>
@@ -5448,938 +5414,422 @@
       <w:r>
         <w:t xml:space="preserve"> and an agent</w:t>
       </w:r>
-      <w:ins w:id="39" w:author="Zoe" w:date="2014-09-23T12:16:00Z">
-        <w:r>
-          <w:t>-</w:t>
-        </w:r>
-      </w:ins>
-      <w:del w:id="40" w:author="Zoe" w:date="2014-09-23T12:16:00Z">
-        <w:r>
-          <w:delText xml:space="preserve"> </w:delText>
-        </w:r>
-      </w:del>
+      <w:r>
+        <w:t>-</w:t>
+      </w:r>
       <w:r>
         <w:t>based model based on wiki systems. The results from</w:t>
       </w:r>
-      <w:ins w:id="41" w:author="Zoe" w:date="2014-09-23T12:16:00Z">
-        <w:r>
-          <w:t xml:space="preserve"> both the</w:t>
-        </w:r>
-      </w:ins>
+      <w:r>
+        <w:t xml:space="preserve"> both the</w:t>
+      </w:r>
+      <w:r>
+        <w:t xml:space="preserve"> c</w:t>
+      </w:r>
+      <w:r>
+        <w:t>o</w:t>
+      </w:r>
+      <w:r>
+        <w:t xml:space="preserve">urse and the model </w:t>
+      </w:r>
+      <w:r>
+        <w:t xml:space="preserve">were </w:t>
+      </w:r>
+      <w:r>
+        <w:t xml:space="preserve">contrasted with a random network baseline model. </w:t>
+      </w:r>
+      <w:r>
+        <w:t>B</w:t>
+      </w:r>
+      <w:r>
+        <w:t xml:space="preserve">oth </w:t>
+      </w:r>
+      <w:r>
+        <w:t xml:space="preserve">the </w:t>
+      </w:r>
+      <w:r>
+        <w:t>c</w:t>
+      </w:r>
+      <w:r>
+        <w:t>o</w:t>
+      </w:r>
+      <w:r>
+        <w:t xml:space="preserve">urse and the model show dynamics of accumulation, in which statistical properties of non-equilibrium networks appear. The proposed model reproduces the behavior observed in the </w:t>
+      </w:r>
+      <w:proofErr w:type="spellStart"/>
+      <w:r>
+        <w:t>PeSO</w:t>
+      </w:r>
+      <w:proofErr w:type="spellEnd"/>
       <w:r>
         <w:t xml:space="preserve"> </w:t>
       </w:r>
-      <w:del w:id="42" w:author="Zoe" w:date="2014-09-23T13:39:00Z">
-        <w:r>
-          <w:delText xml:space="preserve">wiki </w:delText>
-        </w:r>
-      </w:del>
       <w:r>
         <w:t>c</w:t>
       </w:r>
-      <w:ins w:id="43" w:author="Zoe" w:date="2014-09-23T12:16:00Z">
-        <w:r>
-          <w:t>o</w:t>
-        </w:r>
-      </w:ins>
-      <w:r>
-        <w:t xml:space="preserve">urse </w:t>
-      </w:r>
-      <w:del w:id="44" w:author="Zoe" w:date="2014-09-23T13:39:00Z">
-        <w:r>
-          <w:delText xml:space="preserve">PeSO </w:delText>
-        </w:r>
-      </w:del>
-      <w:r>
-        <w:t xml:space="preserve">and the model </w:t>
-      </w:r>
-      <w:del w:id="45" w:author="Zoe" w:date="2014-09-23T13:39:00Z">
-        <w:r>
-          <w:delText xml:space="preserve">are </w:delText>
-        </w:r>
-      </w:del>
-      <w:ins w:id="46" w:author="Zoe" w:date="2014-09-23T13:39:00Z">
-        <w:r>
-          <w:t xml:space="preserve">were </w:t>
-        </w:r>
-      </w:ins>
-      <w:r>
-        <w:t xml:space="preserve">contrasted with a random network baseline model. </w:t>
-      </w:r>
-      <w:del w:id="47" w:author="Zoe" w:date="2014-09-23T12:17:00Z">
-        <w:r>
-          <w:delText>For b</w:delText>
-        </w:r>
-      </w:del>
-      <w:ins w:id="48" w:author="Zoe" w:date="2014-09-23T12:17:00Z">
-        <w:r>
-          <w:t>B</w:t>
-        </w:r>
-      </w:ins>
-      <w:r>
-        <w:t xml:space="preserve">oth </w:t>
-      </w:r>
-      <w:del w:id="49" w:author="Zoe" w:date="2014-09-23T12:17:00Z">
-        <w:r>
-          <w:delText xml:space="preserve">wiki </w:delText>
-        </w:r>
-      </w:del>
-      <w:ins w:id="50" w:author="Zoe" w:date="2014-09-23T12:17:00Z">
-        <w:r>
-          <w:t xml:space="preserve">the </w:t>
-        </w:r>
-      </w:ins>
-      <w:r>
-        <w:t>c</w:t>
-      </w:r>
-      <w:ins w:id="51" w:author="Zoe" w:date="2014-09-23T12:17:00Z">
-        <w:r>
-          <w:t>o</w:t>
-        </w:r>
-      </w:ins>
-      <w:r>
-        <w:t xml:space="preserve">urse </w:t>
-      </w:r>
-      <w:del w:id="52" w:author="Zoe" w:date="2014-09-23T13:39:00Z">
-        <w:r>
-          <w:delText>Pe</w:delText>
-        </w:r>
-      </w:del>
-      <w:del w:id="53" w:author="Zoe" w:date="2014-09-23T12:17:00Z">
-        <w:r>
-          <w:delText>S</w:delText>
-        </w:r>
-      </w:del>
-      <w:del w:id="54" w:author="Zoe" w:date="2014-09-23T13:39:00Z">
-        <w:r>
-          <w:delText xml:space="preserve">O </w:delText>
-        </w:r>
-      </w:del>
-      <w:r>
-        <w:t>and the model show dynamics of accumulation, in which</w:t>
-      </w:r>
-      <w:del w:id="55" w:author="Zoe" w:date="2014-09-23T12:17:00Z">
-        <w:r>
-          <w:delText>,</w:delText>
-        </w:r>
-      </w:del>
-      <w:r>
-        <w:t xml:space="preserve"> statistical properties of non-equilibrium networks appear. The proposed model reproduces the behavior observed in the </w:t>
+      <w:r>
+        <w:t>o</w:t>
+      </w:r>
+      <w:r>
+        <w:t>urse</w:t>
+      </w:r>
+      <w:r>
+        <w:t xml:space="preserve">; </w:t>
+      </w:r>
+      <w:r>
+        <w:t xml:space="preserve">this behavior is </w:t>
+      </w:r>
+      <w:r>
+        <w:t xml:space="preserve">also </w:t>
+      </w:r>
+      <w:r>
+        <w:t xml:space="preserve">described </w:t>
+      </w:r>
+      <w:r>
+        <w:t xml:space="preserve">for </w:t>
+      </w:r>
+      <w:r>
+        <w:t xml:space="preserve">small world networks (Duncan J. Watts &amp; Steven H. </w:t>
       </w:r>
       <w:proofErr w:type="spellStart"/>
-      <w:ins w:id="56" w:author="Zoe" w:date="2014-09-23T13:40:00Z">
-        <w:r>
-          <w:t>PeSO</w:t>
-        </w:r>
-        <w:proofErr w:type="spellEnd"/>
-        <w:r>
-          <w:t xml:space="preserve"> </w:t>
-        </w:r>
-      </w:ins>
-      <w:del w:id="57" w:author="Zoe" w:date="2014-09-23T13:40:00Z">
-        <w:r>
-          <w:delText xml:space="preserve">wiki </w:delText>
-        </w:r>
-      </w:del>
-      <w:r>
-        <w:t>c</w:t>
-      </w:r>
-      <w:ins w:id="58" w:author="Zoe" w:date="2014-09-23T12:17:00Z">
-        <w:r>
-          <w:t>o</w:t>
-        </w:r>
-      </w:ins>
-      <w:r>
-        <w:t>urse</w:t>
-      </w:r>
-      <w:del w:id="59" w:author="Zoe" w:date="2014-09-23T13:40:00Z">
-        <w:r>
-          <w:delText xml:space="preserve"> </w:delText>
-        </w:r>
-      </w:del>
-      <w:del w:id="60" w:author="Zoe" w:date="2014-09-23T12:17:00Z">
-        <w:r>
-          <w:delText xml:space="preserve">of </w:delText>
-        </w:r>
-      </w:del>
-      <w:del w:id="61" w:author="Zoe" w:date="2014-09-23T13:40:00Z">
-        <w:r>
-          <w:delText>PeSO</w:delText>
-        </w:r>
-      </w:del>
-      <w:del w:id="62" w:author="Zoe" w:date="2014-09-23T12:17:00Z">
-        <w:r>
-          <w:delText xml:space="preserve">, </w:delText>
-        </w:r>
-      </w:del>
-      <w:ins w:id="63" w:author="Zoe" w:date="2014-09-23T12:17:00Z">
-        <w:r>
-          <w:t xml:space="preserve">; </w:t>
-        </w:r>
-      </w:ins>
-      <w:del w:id="64" w:author="Zoe" w:date="2014-09-23T13:40:00Z">
-        <w:r>
-          <w:delText xml:space="preserve">at same time, </w:delText>
-        </w:r>
-      </w:del>
-      <w:r>
-        <w:t>this behavio</w:t>
-      </w:r>
-      <w:del w:id="65" w:author="Zoe" w:date="2014-09-23T12:17:00Z">
-        <w:r>
-          <w:delText>u</w:delText>
-        </w:r>
-      </w:del>
-      <w:r>
-        <w:t xml:space="preserve">r is </w:t>
-      </w:r>
-      <w:ins w:id="66" w:author="Zoe" w:date="2014-09-23T13:40:00Z">
-        <w:r>
-          <w:t xml:space="preserve">also </w:t>
-        </w:r>
-      </w:ins>
-      <w:r>
-        <w:t xml:space="preserve">described </w:t>
-      </w:r>
-      <w:del w:id="67" w:author="Zoe" w:date="2014-09-23T13:40:00Z">
-        <w:r>
-          <w:delText xml:space="preserve">by </w:delText>
-        </w:r>
-      </w:del>
-      <w:ins w:id="68" w:author="Zoe" w:date="2014-09-23T13:40:00Z">
-        <w:r>
-          <w:t xml:space="preserve">for </w:t>
-        </w:r>
-      </w:ins>
-      <w:r>
-        <w:t>small world</w:t>
-      </w:r>
-      <w:del w:id="69" w:author="Zoe" w:date="2014-09-23T12:17:00Z">
-        <w:r>
-          <w:delText xml:space="preserve"> </w:delText>
-        </w:r>
-      </w:del>
-      <w:r>
-        <w:t xml:space="preserve"> networks (Duncan J. Watts &amp; Steven H. </w:t>
+      <w:r>
+        <w:t>Strogats</w:t>
+      </w:r>
+      <w:proofErr w:type="spellEnd"/>
+      <w:r>
+        <w:t xml:space="preserve">, 1998). </w:t>
+      </w:r>
+      <w:r>
+        <w:t>From this</w:t>
+      </w:r>
+      <w:r>
+        <w:t>, we interpret</w:t>
+      </w:r>
+      <w:r>
+        <w:t xml:space="preserve"> that</w:t>
+      </w:r>
+      <w:r>
+        <w:t xml:space="preserve"> collective intelligence emerge</w:t>
+      </w:r>
+      <w:r>
+        <w:t>s</w:t>
+      </w:r>
+      <w:r>
+        <w:t xml:space="preserve"> from cumulative dynamics.</w:t>
+      </w:r>
+    </w:p>
+    <w:p>
+      <w:pPr>
+        <w:jc w:val="both"/>
+      </w:pPr>
+    </w:p>
+    <w:p>
+      <w:pPr>
+        <w:jc w:val="both"/>
+      </w:pPr>
+      <w:r>
+        <w:t xml:space="preserve">Two measurements </w:t>
+      </w:r>
+      <w:r>
+        <w:t xml:space="preserve">have been </w:t>
+      </w:r>
+      <w:r>
+        <w:t>observed</w:t>
+      </w:r>
+      <w:r>
+        <w:t>:</w:t>
+      </w:r>
+      <w:r>
+        <w:t xml:space="preserve"> clustering coefficient and average path length. </w:t>
+      </w:r>
+      <w:r>
+        <w:t>Both had</w:t>
+      </w:r>
+      <w:r>
+        <w:t xml:space="preserve"> consistent values </w:t>
+      </w:r>
+      <w:r>
+        <w:t xml:space="preserve">in terms </w:t>
+      </w:r>
+      <w:r>
+        <w:t xml:space="preserve">of individual </w:t>
+      </w:r>
+      <w:r>
+        <w:t xml:space="preserve">edition </w:t>
+      </w:r>
+      <w:r>
+        <w:t>capacity (k) and time units (t)</w:t>
+      </w:r>
+      <w:r>
+        <w:t>,</w:t>
+      </w:r>
+      <w:r>
+        <w:t xml:space="preserve"> where neither </w:t>
+      </w:r>
+      <w:r>
+        <w:t xml:space="preserve">could </w:t>
+      </w:r>
+      <w:r>
+        <w:t>be too large or too small. As the results show, when values are too large, the outcome of the simulation are complete graphs, and when values are too small</w:t>
+      </w:r>
+      <w:r>
+        <w:t>, the</w:t>
+      </w:r>
+      <w:r>
+        <w:t xml:space="preserve"> graphs are not connected, which means that </w:t>
+      </w:r>
+      <w:r>
+        <w:t xml:space="preserve">either </w:t>
+      </w:r>
+      <w:r>
+        <w:t xml:space="preserve">it is </w:t>
+      </w:r>
+      <w:r>
+        <w:t>a random system or it</w:t>
+      </w:r>
+      <w:r>
+        <w:t xml:space="preserve"> i</w:t>
+      </w:r>
+      <w:r>
+        <w:t xml:space="preserve">s too simple. </w:t>
+      </w:r>
+      <w:r>
+        <w:t>F</w:t>
+      </w:r>
+      <w:r>
+        <w:t xml:space="preserve">or </w:t>
+      </w:r>
+      <w:r>
+        <w:t xml:space="preserve">this </w:t>
+      </w:r>
+      <w:r>
+        <w:t>set of values</w:t>
+      </w:r>
+      <w:r>
+        <w:t>, however,</w:t>
+      </w:r>
+      <w:r>
+        <w:t xml:space="preserve"> there is enough complexity to replicate phenomena observed in real systems. </w:t>
+      </w:r>
+      <w:r>
+        <w:lastRenderedPageBreak/>
+        <w:t>Thus, we show how the process of accumulation of editions can be see</w:t>
+      </w:r>
+      <w:r>
+        <w:t>n</w:t>
+      </w:r>
+      <w:r>
+        <w:t xml:space="preserve"> as </w:t>
+      </w:r>
+      <w:r>
+        <w:t xml:space="preserve">being </w:t>
+      </w:r>
+      <w:r>
+        <w:t xml:space="preserve">self-organized </w:t>
+      </w:r>
+      <w:r>
+        <w:t xml:space="preserve">by </w:t>
+      </w:r>
+      <w:r>
+        <w:t>the system.</w:t>
+      </w:r>
+    </w:p>
+    <w:p>
+      <w:pPr>
+        <w:jc w:val="both"/>
+      </w:pPr>
+    </w:p>
+    <w:p>
+      <w:pPr>
+        <w:jc w:val="both"/>
+      </w:pPr>
+      <w:r>
+        <w:t xml:space="preserve">The results presented here </w:t>
+      </w:r>
+      <w:r>
+        <w:t xml:space="preserve">demonstrate </w:t>
+      </w:r>
+      <w:r>
+        <w:t>how collective intelligence emerge</w:t>
+      </w:r>
+      <w:r>
+        <w:t>s</w:t>
+      </w:r>
+      <w:r>
+        <w:t xml:space="preserve"> from cumulative dynamics. </w:t>
+      </w:r>
+      <w:r>
+        <w:t xml:space="preserve">This provides </w:t>
+      </w:r>
+      <w:r>
+        <w:t xml:space="preserve">a </w:t>
+      </w:r>
+      <w:r>
+        <w:t xml:space="preserve">better understanding </w:t>
+      </w:r>
+      <w:r>
+        <w:t>of how</w:t>
+      </w:r>
+      <w:r>
+        <w:t xml:space="preserve"> to measure and design systems based on collective intelligence. In the context of higher education systems, one example </w:t>
+      </w:r>
+      <w:r>
+        <w:t>of this</w:t>
+      </w:r>
+      <w:r>
+        <w:t xml:space="preserve"> is </w:t>
       </w:r>
       <w:proofErr w:type="spellStart"/>
       <w:r>
-        <w:t>Strogats</w:t>
+        <w:t>WikITRB</w:t>
       </w:r>
       <w:proofErr w:type="spellEnd"/>
       <w:r>
-        <w:t xml:space="preserve">, 1998). </w:t>
-      </w:r>
-      <w:del w:id="70" w:author="Zoe" w:date="2014-09-23T12:18:00Z">
-        <w:r>
-          <w:delText>Thus</w:delText>
-        </w:r>
-      </w:del>
-      <w:ins w:id="71" w:author="Zoe" w:date="2014-09-23T12:18:00Z">
-        <w:r>
-          <w:t>From this</w:t>
-        </w:r>
-      </w:ins>
-      <w:r>
-        <w:t xml:space="preserve">, we </w:t>
+        <w:t xml:space="preserve"> activity (</w:t>
+      </w:r>
+      <w:r>
+        <w:t xml:space="preserve">the </w:t>
+      </w:r>
+      <w:proofErr w:type="spellStart"/>
+      <w:r>
+        <w:t>PeSO</w:t>
+      </w:r>
+      <w:proofErr w:type="spellEnd"/>
+      <w:r>
+        <w:t xml:space="preserve"> </w:t>
+      </w:r>
+      <w:r>
+        <w:t xml:space="preserve">wiki </w:t>
+      </w:r>
+      <w:r>
+        <w:t xml:space="preserve">course); </w:t>
+      </w:r>
+      <w:r>
+        <w:t xml:space="preserve">however, it </w:t>
+      </w:r>
+      <w:r>
+        <w:t xml:space="preserve">would be </w:t>
+      </w:r>
+      <w:r>
+        <w:t xml:space="preserve">necessary </w:t>
+      </w:r>
+      <w:r>
+        <w:t xml:space="preserve">to develop </w:t>
+      </w:r>
+      <w:r>
+        <w:t xml:space="preserve">a better understanding of collective intelligence </w:t>
+      </w:r>
+      <w:r>
+        <w:t xml:space="preserve">in order </w:t>
+      </w:r>
+      <w:r>
+        <w:t xml:space="preserve">to implement this </w:t>
+      </w:r>
+      <w:r>
+        <w:t>strategy</w:t>
+      </w:r>
+      <w:r>
+        <w:t xml:space="preserve">. </w:t>
+      </w:r>
+      <w:r>
+        <w:t>An open question for further investigation is h</w:t>
+      </w:r>
+      <w:r>
+        <w:t xml:space="preserve">ow teaching methodologies </w:t>
+      </w:r>
+      <w:r>
+        <w:t xml:space="preserve">can be designed </w:t>
+      </w:r>
+      <w:r>
+        <w:t>to develop collective thinking.</w:t>
+      </w:r>
+    </w:p>
+    <w:p>
+      <w:pPr>
+        <w:jc w:val="both"/>
+      </w:pPr>
+    </w:p>
+    <w:p>
+      <w:pPr>
+        <w:jc w:val="both"/>
+      </w:pPr>
+      <w:r>
+        <w:t xml:space="preserve">We discuss the results </w:t>
+      </w:r>
+      <w:r>
+        <w:t xml:space="preserve">with a </w:t>
+      </w:r>
+      <w:r>
+        <w:t>focus on the individual and collective capacity of the system</w:t>
+      </w:r>
+      <w:r>
+        <w:t>. T</w:t>
+      </w:r>
+      <w:r>
+        <w:t xml:space="preserve">he results suggest a paradox, </w:t>
+      </w:r>
+      <w:r>
+        <w:t xml:space="preserve">whereby the </w:t>
+      </w:r>
+      <w:r>
+        <w:t xml:space="preserve">more individual capacity </w:t>
+      </w:r>
+      <w:r>
+        <w:t xml:space="preserve">there is, the </w:t>
+      </w:r>
+      <w:r>
+        <w:t>less collective capacity</w:t>
+      </w:r>
+      <w:r>
+        <w:t>;</w:t>
+      </w:r>
+      <w:r>
+        <w:t xml:space="preserve"> see Figure 3. At </w:t>
+      </w:r>
+      <w:r>
+        <w:t xml:space="preserve">the </w:t>
+      </w:r>
+      <w:r>
+        <w:t>same time, individual capacity cannot be so low (values of k&lt;3)</w:t>
       </w:r>
       <w:proofErr w:type="gramStart"/>
       <w:r>
-        <w:t>interpret</w:t>
-      </w:r>
-      <w:ins w:id="72" w:author="Zoe" w:date="2014-09-23T12:17:00Z">
-        <w:r>
-          <w:t xml:space="preserve"> that</w:t>
-        </w:r>
-      </w:ins>
-      <w:del w:id="73" w:author="Zoe" w:date="2014-09-23T12:17:00Z">
-        <w:r>
-          <w:delText>ed the</w:delText>
-        </w:r>
-      </w:del>
-      <w:r>
-        <w:t xml:space="preserve"> collective intelligence </w:t>
-      </w:r>
-      <w:del w:id="74" w:author="Zoe" w:date="2014-09-23T12:18:00Z">
-        <w:r>
-          <w:delText xml:space="preserve">as an </w:delText>
-        </w:r>
-      </w:del>
-      <w:r>
-        <w:t>emerg</w:t>
-      </w:r>
-      <w:del w:id="75" w:author="Zoe" w:date="2014-09-23T12:18:00Z">
-        <w:r>
-          <w:delText>enc</w:delText>
-        </w:r>
-      </w:del>
-      <w:r>
-        <w:t>e</w:t>
-      </w:r>
-      <w:ins w:id="76" w:author="Zoe" w:date="2014-09-23T12:18:00Z">
-        <w:r>
-          <w:t>s</w:t>
-        </w:r>
-      </w:ins>
+        <w:t>,</w:t>
+      </w:r>
       <w:proofErr w:type="gramEnd"/>
       <w:r>
-        <w:t xml:space="preserve"> from cumulative dynamics.</w:t>
-      </w:r>
-    </w:p>
-    <w:p>
-      <w:pPr>
-        <w:jc w:val="both"/>
-      </w:pPr>
-    </w:p>
-    <w:p>
-      <w:pPr>
-        <w:jc w:val="both"/>
-      </w:pPr>
-      <w:r>
-        <w:t xml:space="preserve">Two measurements </w:t>
-      </w:r>
-      <w:del w:id="77" w:author="Zoe" w:date="2014-09-23T15:21:00Z">
-        <w:r>
-          <w:delText xml:space="preserve">are </w:delText>
-        </w:r>
-      </w:del>
-      <w:ins w:id="78" w:author="Zoe" w:date="2014-09-23T15:21:00Z">
-        <w:r>
-          <w:t xml:space="preserve">have been </w:t>
-        </w:r>
-      </w:ins>
-      <w:r>
-        <w:t>observed</w:t>
-      </w:r>
-      <w:ins w:id="79" w:author="Zoe" w:date="2014-09-23T12:18:00Z">
-        <w:r>
-          <w:t>:</w:t>
-        </w:r>
-      </w:ins>
-      <w:r>
-        <w:t xml:space="preserve"> clustering coefficient and average path length. </w:t>
-      </w:r>
-      <w:del w:id="80" w:author="Zoe" w:date="2014-09-23T12:18:00Z">
-        <w:r>
-          <w:delText>The clustering coefficient and average path length has</w:delText>
-        </w:r>
-      </w:del>
-      <w:ins w:id="81" w:author="Zoe" w:date="2014-09-23T12:18:00Z">
-        <w:r>
-          <w:t>Both had</w:t>
-        </w:r>
-      </w:ins>
-      <w:r>
-        <w:t xml:space="preserve"> consistent </w:t>
-      </w:r>
-      <w:del w:id="82" w:author="Zoe" w:date="2014-09-23T12:18:00Z">
-        <w:r>
-          <w:delText xml:space="preserve">by </w:delText>
-        </w:r>
-      </w:del>
-      <w:r>
-        <w:t xml:space="preserve">values </w:t>
-      </w:r>
-      <w:ins w:id="83" w:author="Zoe" w:date="2014-09-23T12:18:00Z">
-        <w:r>
-          <w:t xml:space="preserve">in terms </w:t>
-        </w:r>
-      </w:ins>
-      <w:r>
-        <w:t xml:space="preserve">of individual </w:t>
-      </w:r>
-      <w:ins w:id="84" w:author="Zoe" w:date="2014-09-23T12:18:00Z">
-        <w:r>
-          <w:t xml:space="preserve">edition </w:t>
-        </w:r>
-      </w:ins>
-      <w:r>
-        <w:t xml:space="preserve">capacity </w:t>
-      </w:r>
-      <w:del w:id="85" w:author="Zoe" w:date="2014-09-23T12:18:00Z">
-        <w:r>
-          <w:delText xml:space="preserve">editions </w:delText>
-        </w:r>
-      </w:del>
-      <w:r>
-        <w:t>(k) and time units (t)</w:t>
-      </w:r>
-      <w:ins w:id="86" w:author="Zoe" w:date="2014-09-23T12:19:00Z">
-        <w:r>
-          <w:t>,</w:t>
-        </w:r>
-      </w:ins>
-      <w:r>
-        <w:t xml:space="preserve"> where neither </w:t>
-      </w:r>
-      <w:del w:id="87" w:author="Zoe" w:date="2014-09-23T12:19:00Z">
-        <w:r>
-          <w:delText xml:space="preserve">can </w:delText>
-        </w:r>
-      </w:del>
-      <w:ins w:id="88" w:author="Zoe" w:date="2014-09-23T12:19:00Z">
-        <w:r>
-          <w:t xml:space="preserve">could </w:t>
-        </w:r>
-      </w:ins>
-      <w:r>
-        <w:t>be too large or too small. As the results show, when values are too large, the outcome of the simulation are complete graphs, and when values are too small</w:t>
-      </w:r>
-      <w:ins w:id="89" w:author="Zoe" w:date="2014-09-23T12:19:00Z">
-        <w:r>
-          <w:t>, the</w:t>
-        </w:r>
-      </w:ins>
-      <w:r>
-        <w:t xml:space="preserve"> graphs are not connected, which means that </w:t>
-      </w:r>
-      <w:ins w:id="90" w:author="Zoe" w:date="2014-09-23T12:19:00Z">
-        <w:r>
-          <w:t xml:space="preserve">either </w:t>
-        </w:r>
-      </w:ins>
-      <w:del w:id="91" w:author="Zoe" w:date="2014-09-23T13:40:00Z">
-        <w:r>
-          <w:delText xml:space="preserve">it’s </w:delText>
-        </w:r>
-      </w:del>
-      <w:ins w:id="92" w:author="Zoe" w:date="2014-09-23T13:40:00Z">
-        <w:r>
-          <w:t xml:space="preserve">it is </w:t>
-        </w:r>
-      </w:ins>
-      <w:r>
-        <w:t>a random system or it</w:t>
-      </w:r>
-      <w:ins w:id="93" w:author="Zoe" w:date="2014-09-23T13:40:00Z">
-        <w:r>
-          <w:t xml:space="preserve"> i</w:t>
-        </w:r>
-      </w:ins>
-      <w:del w:id="94" w:author="Zoe" w:date="2014-09-23T13:40:00Z">
-        <w:r>
-          <w:delText>’</w:delText>
-        </w:r>
-      </w:del>
-      <w:r>
-        <w:t xml:space="preserve">s too simple. </w:t>
-      </w:r>
-      <w:del w:id="95" w:author="Zoe" w:date="2014-09-23T12:19:00Z">
-        <w:r>
-          <w:delText>But f</w:delText>
-        </w:r>
-      </w:del>
-      <w:ins w:id="96" w:author="Zoe" w:date="2014-09-23T12:19:00Z">
-        <w:r>
-          <w:t>F</w:t>
-        </w:r>
-      </w:ins>
-      <w:r>
-        <w:t xml:space="preserve">or </w:t>
-      </w:r>
-      <w:del w:id="97" w:author="Zoe" w:date="2014-09-23T13:41:00Z">
-        <w:r>
-          <w:delText xml:space="preserve">that </w:delText>
-        </w:r>
-      </w:del>
-      <w:ins w:id="98" w:author="Zoe" w:date="2014-09-23T13:41:00Z">
-        <w:r>
-          <w:t xml:space="preserve">this </w:t>
-        </w:r>
-      </w:ins>
-      <w:r>
-        <w:t>set of values</w:t>
-      </w:r>
-      <w:ins w:id="99" w:author="Zoe" w:date="2014-09-23T12:19:00Z">
-        <w:r>
-          <w:t>, however,</w:t>
-        </w:r>
-      </w:ins>
-      <w:r>
-        <w:t xml:space="preserve"> there is enough complexity to replicate phenomena observed in real systems. </w:t>
-      </w:r>
-      <w:r>
-        <w:lastRenderedPageBreak/>
-        <w:t>Thus, we show</w:t>
-      </w:r>
-      <w:del w:id="100" w:author="Zoe" w:date="2014-09-23T12:19:00Z">
-        <w:r>
-          <w:delText>s</w:delText>
-        </w:r>
-      </w:del>
-      <w:r>
-        <w:t xml:space="preserve"> how the process of accumulation of editions can be see</w:t>
-      </w:r>
-      <w:ins w:id="101" w:author="Zoe" w:date="2014-09-23T12:20:00Z">
-        <w:r>
-          <w:t>n</w:t>
-        </w:r>
-      </w:ins>
-      <w:r>
-        <w:t xml:space="preserve"> as </w:t>
-      </w:r>
-      <w:ins w:id="102" w:author="Zoe" w:date="2014-09-23T15:22:00Z">
-        <w:r>
-          <w:t xml:space="preserve">being </w:t>
-        </w:r>
-      </w:ins>
-      <w:r>
-        <w:t xml:space="preserve">self-organized </w:t>
-      </w:r>
-      <w:ins w:id="103" w:author="Zoe" w:date="2014-09-23T12:20:00Z">
-        <w:r>
-          <w:t xml:space="preserve">by </w:t>
-        </w:r>
-      </w:ins>
-      <w:r>
-        <w:t>the system.</w:t>
-      </w:r>
-    </w:p>
-    <w:p>
-      <w:pPr>
-        <w:jc w:val="both"/>
-      </w:pPr>
-    </w:p>
-    <w:p>
-      <w:pPr>
-        <w:jc w:val="both"/>
-      </w:pPr>
-      <w:r>
-        <w:t xml:space="preserve">The results presented here </w:t>
-      </w:r>
-      <w:del w:id="104" w:author="Zoe" w:date="2014-09-23T12:20:00Z">
-        <w:r>
-          <w:delText xml:space="preserve">show </w:delText>
-        </w:r>
-      </w:del>
-      <w:ins w:id="105" w:author="Zoe" w:date="2014-09-23T12:20:00Z">
-        <w:r>
-          <w:t xml:space="preserve">demonstrate </w:t>
-        </w:r>
-      </w:ins>
-      <w:r>
-        <w:t xml:space="preserve">how </w:t>
-      </w:r>
-      <w:del w:id="106" w:author="Zoe" w:date="2014-09-23T12:20:00Z">
-        <w:r>
-          <w:delText xml:space="preserve">the </w:delText>
-        </w:r>
-      </w:del>
-      <w:r>
-        <w:t>collective intelligence emerg</w:t>
-      </w:r>
-      <w:del w:id="107" w:author="Zoe" w:date="2014-09-23T12:20:00Z">
-        <w:r>
-          <w:delText>enc</w:delText>
-        </w:r>
-      </w:del>
-      <w:r>
-        <w:t>e</w:t>
-      </w:r>
-      <w:ins w:id="108" w:author="Zoe" w:date="2014-09-23T12:20:00Z">
-        <w:r>
-          <w:t>s</w:t>
-        </w:r>
-      </w:ins>
-      <w:r>
-        <w:t xml:space="preserve"> from cumulative dynamics. </w:t>
-      </w:r>
-      <w:del w:id="109" w:author="Zoe" w:date="2014-09-23T12:20:00Z">
-        <w:r>
-          <w:delText xml:space="preserve">The </w:delText>
-        </w:r>
-      </w:del>
-      <w:ins w:id="110" w:author="Zoe" w:date="2014-09-23T12:20:00Z">
-        <w:r>
-          <w:t xml:space="preserve">This provides </w:t>
-        </w:r>
-      </w:ins>
-      <w:ins w:id="111" w:author="Zoe" w:date="2014-09-23T15:22:00Z">
-        <w:r>
-          <w:t xml:space="preserve">a </w:t>
-        </w:r>
-      </w:ins>
-      <w:r>
-        <w:t xml:space="preserve">better understanding </w:t>
-      </w:r>
-      <w:del w:id="112" w:author="Zoe" w:date="2014-09-23T12:21:00Z">
-        <w:r>
-          <w:delText>can be allow</w:delText>
-        </w:r>
-      </w:del>
-      <w:ins w:id="113" w:author="Zoe" w:date="2014-09-23T12:21:00Z">
-        <w:r>
-          <w:t>of how</w:t>
-        </w:r>
-      </w:ins>
-      <w:r>
-        <w:t xml:space="preserve"> to measure and design systems based on collective intelligence. In the context of higher education systems, one example </w:t>
-      </w:r>
-      <w:del w:id="114" w:author="Zoe" w:date="2014-09-23T12:21:00Z">
-        <w:r>
-          <w:delText xml:space="preserve">about </w:delText>
-        </w:r>
-      </w:del>
-      <w:ins w:id="115" w:author="Zoe" w:date="2014-09-23T12:21:00Z">
-        <w:r>
-          <w:t>of this</w:t>
-        </w:r>
-      </w:ins>
-      <w:del w:id="116" w:author="Zoe" w:date="2014-09-23T12:21:00Z">
-        <w:r>
-          <w:delText>that</w:delText>
-        </w:r>
-      </w:del>
-      <w:r>
-        <w:t xml:space="preserve"> is </w:t>
-      </w:r>
-      <w:del w:id="117" w:author="Zoe" w:date="2014-09-23T12:21:00Z">
-        <w:r>
-          <w:delText xml:space="preserve">the </w:delText>
-        </w:r>
-      </w:del>
-      <w:r>
-        <w:t>Wik</w:t>
-      </w:r>
-      <w:del w:id="118" w:author="Zoe" w:date="2014-09-23T12:21:00Z">
-        <w:r>
-          <w:delText xml:space="preserve">i </w:delText>
-        </w:r>
-      </w:del>
-      <w:r>
-        <w:t>ITRB activity (</w:t>
-      </w:r>
-      <w:ins w:id="119" w:author="Zoe" w:date="2014-09-23T12:21:00Z">
-        <w:r>
-          <w:t xml:space="preserve">the </w:t>
-        </w:r>
-      </w:ins>
-      <w:del w:id="120" w:author="Zoe" w:date="2014-09-23T12:21:00Z">
-        <w:r>
-          <w:delText xml:space="preserve">curse </w:delText>
-        </w:r>
-      </w:del>
-      <w:proofErr w:type="spellStart"/>
-      <w:r>
-        <w:t>PeSO</w:t>
-      </w:r>
-      <w:proofErr w:type="spellEnd"/>
-      <w:ins w:id="121" w:author="Zoe" w:date="2014-09-23T12:21:00Z">
-        <w:r>
-          <w:t xml:space="preserve"> </w:t>
-        </w:r>
-      </w:ins>
-      <w:ins w:id="122" w:author="Zoe" w:date="2014-09-23T13:41:00Z">
-        <w:r>
-          <w:t xml:space="preserve">wiki </w:t>
-        </w:r>
-      </w:ins>
-      <w:ins w:id="123" w:author="Zoe" w:date="2014-09-23T12:21:00Z">
-        <w:r>
-          <w:t>course</w:t>
-        </w:r>
-      </w:ins>
-      <w:del w:id="124" w:author="Zoe" w:date="2014-09-23T12:21:00Z">
-        <w:r>
-          <w:delText xml:space="preserve">), </w:delText>
-        </w:r>
-      </w:del>
-      <w:ins w:id="125" w:author="Zoe" w:date="2014-09-23T12:21:00Z">
-        <w:r>
-          <w:t xml:space="preserve">); </w:t>
-        </w:r>
-      </w:ins>
-      <w:r>
-        <w:t xml:space="preserve">however, it </w:t>
-      </w:r>
-      <w:del w:id="126" w:author="Zoe" w:date="2014-09-23T15:22:00Z">
-        <w:r>
-          <w:delText xml:space="preserve">is </w:delText>
-        </w:r>
-      </w:del>
-      <w:ins w:id="127" w:author="Zoe" w:date="2014-09-23T15:22:00Z">
-        <w:r>
-          <w:t xml:space="preserve">would be </w:t>
-        </w:r>
-      </w:ins>
-      <w:r>
-        <w:t xml:space="preserve">necessary </w:t>
-      </w:r>
-      <w:ins w:id="128" w:author="Zoe" w:date="2014-09-23T12:21:00Z">
-        <w:r>
-          <w:t xml:space="preserve">to develop </w:t>
-        </w:r>
-      </w:ins>
-      <w:r>
-        <w:t xml:space="preserve">a better understanding of </w:t>
-      </w:r>
-      <w:del w:id="129" w:author="Zoe" w:date="2014-09-23T12:21:00Z">
-        <w:r>
-          <w:delText xml:space="preserve">the </w:delText>
-        </w:r>
-      </w:del>
-      <w:r>
-        <w:t xml:space="preserve">collective intelligence </w:t>
-      </w:r>
-      <w:ins w:id="130" w:author="Zoe" w:date="2014-09-23T12:22:00Z">
-        <w:r>
-          <w:t xml:space="preserve">in order </w:t>
-        </w:r>
-      </w:ins>
-      <w:r>
-        <w:t xml:space="preserve">to implement this </w:t>
-      </w:r>
-      <w:del w:id="131" w:author="Zoe" w:date="2014-09-23T12:21:00Z">
-        <w:r>
-          <w:delText>strategies</w:delText>
-        </w:r>
-      </w:del>
-      <w:ins w:id="132" w:author="Zoe" w:date="2014-09-23T12:21:00Z">
-        <w:r>
-          <w:t>strategy</w:t>
-        </w:r>
-      </w:ins>
-      <w:r>
-        <w:t xml:space="preserve">. </w:t>
-      </w:r>
-      <w:ins w:id="133" w:author="Zoe" w:date="2014-09-23T13:42:00Z">
-        <w:r>
-          <w:t>An open question for further investigation is h</w:t>
-        </w:r>
-      </w:ins>
-      <w:del w:id="134" w:author="Zoe" w:date="2014-09-23T12:22:00Z">
-        <w:r>
-          <w:delText>h</w:delText>
-        </w:r>
-      </w:del>
-      <w:r>
-        <w:t xml:space="preserve">ow </w:t>
-      </w:r>
-      <w:del w:id="135" w:author="Zoe" w:date="2014-09-23T12:22:00Z">
-        <w:r>
-          <w:delText xml:space="preserve">to design </w:delText>
-        </w:r>
-      </w:del>
-      <w:r>
-        <w:t xml:space="preserve">teaching methodologies </w:t>
-      </w:r>
-      <w:ins w:id="136" w:author="Zoe" w:date="2014-09-23T12:22:00Z">
-        <w:r>
-          <w:t xml:space="preserve">can be designed </w:t>
-        </w:r>
-      </w:ins>
-      <w:del w:id="137" w:author="Zoe" w:date="2014-09-23T15:50:00Z">
-        <w:r>
-          <w:delText xml:space="preserve">in order </w:delText>
-        </w:r>
-      </w:del>
-      <w:r>
-        <w:t xml:space="preserve">to develop </w:t>
-      </w:r>
-      <w:del w:id="138" w:author="Zoe" w:date="2014-09-23T12:22:00Z">
-        <w:r>
-          <w:delText xml:space="preserve">a </w:delText>
-        </w:r>
-      </w:del>
-      <w:r>
-        <w:t>collective thinking</w:t>
-      </w:r>
-      <w:del w:id="139" w:author="Zoe" w:date="2014-09-23T13:42:00Z">
-        <w:r>
-          <w:delText xml:space="preserve"> can be seen as an open question</w:delText>
-        </w:r>
-      </w:del>
-      <w:r>
-        <w:t>.</w:t>
-      </w:r>
-    </w:p>
-    <w:p>
-      <w:pPr>
-        <w:jc w:val="both"/>
-      </w:pPr>
-    </w:p>
-    <w:p>
-      <w:pPr>
-        <w:jc w:val="both"/>
-      </w:pPr>
-      <w:r>
-        <w:t xml:space="preserve">We discuss the results </w:t>
-      </w:r>
-      <w:ins w:id="140" w:author="Zoe" w:date="2014-09-23T12:22:00Z">
-        <w:r>
-          <w:t xml:space="preserve">with a </w:t>
-        </w:r>
-      </w:ins>
-      <w:r>
-        <w:t xml:space="preserve">focus on the individual </w:t>
-      </w:r>
-      <w:del w:id="141" w:author="Zoe" w:date="2014-09-23T15:50:00Z">
-        <w:r>
-          <w:delText xml:space="preserve">capacity </w:delText>
-        </w:r>
-      </w:del>
-      <w:r>
-        <w:t>and collective capacity of the system</w:t>
-      </w:r>
-      <w:ins w:id="142" w:author="Zoe" w:date="2014-09-23T12:23:00Z">
-        <w:r>
-          <w:t>. T</w:t>
-        </w:r>
-      </w:ins>
-      <w:del w:id="143" w:author="Zoe" w:date="2014-09-23T12:23:00Z">
-        <w:r>
-          <w:delText>, t</w:delText>
-        </w:r>
-      </w:del>
-      <w:r>
-        <w:t xml:space="preserve">he results suggest a paradox, </w:t>
-      </w:r>
-      <w:del w:id="144" w:author="Zoe" w:date="2014-09-23T12:23:00Z">
-        <w:r>
-          <w:delText xml:space="preserve">to </w:delText>
-        </w:r>
-      </w:del>
-      <w:ins w:id="145" w:author="Zoe" w:date="2014-09-23T12:23:00Z">
-        <w:r>
-          <w:t xml:space="preserve">whereby the </w:t>
-        </w:r>
-      </w:ins>
-      <w:r>
-        <w:t xml:space="preserve">more individual capacity </w:t>
-      </w:r>
-      <w:ins w:id="146" w:author="Zoe" w:date="2014-09-23T12:23:00Z">
-        <w:r>
-          <w:t xml:space="preserve">there is, the </w:t>
-        </w:r>
-      </w:ins>
-      <w:r>
-        <w:t>less collective capacity</w:t>
-      </w:r>
-      <w:ins w:id="147" w:author="Zoe" w:date="2014-09-23T13:43:00Z">
-        <w:r>
-          <w:t>;</w:t>
-        </w:r>
-      </w:ins>
-      <w:del w:id="148" w:author="Zoe" w:date="2014-09-23T13:43:00Z">
-        <w:r>
-          <w:delText>,</w:delText>
-        </w:r>
-      </w:del>
-      <w:r>
-        <w:t xml:space="preserve"> see Figure 3. At </w:t>
-      </w:r>
-      <w:ins w:id="149" w:author="Zoe" w:date="2014-09-23T12:23:00Z">
-        <w:r>
-          <w:t xml:space="preserve">the </w:t>
-        </w:r>
-      </w:ins>
-      <w:r>
-        <w:t xml:space="preserve">same time, </w:t>
-      </w:r>
-      <w:del w:id="150" w:author="Zoe" w:date="2014-09-23T12:23:00Z">
-        <w:r>
-          <w:delText xml:space="preserve">the </w:delText>
-        </w:r>
-      </w:del>
-      <w:r>
-        <w:t xml:space="preserve">individual capacity </w:t>
-      </w:r>
-      <w:proofErr w:type="gramStart"/>
-      <w:r>
-        <w:t>can</w:t>
-      </w:r>
-      <w:del w:id="151" w:author="Zoe" w:date="2014-09-23T12:23:00Z">
-        <w:r>
-          <w:delText xml:space="preserve"> </w:delText>
-        </w:r>
-      </w:del>
-      <w:r>
-        <w:t>not</w:t>
-      </w:r>
-      <w:proofErr w:type="gramEnd"/>
-      <w:r>
-        <w:t xml:space="preserve"> be so low (values of k&lt;3)</w:t>
-      </w:r>
-      <w:ins w:id="152" w:author="Zoe" w:date="2014-09-23T12:24:00Z">
-        <w:r>
-          <w:t>, otherwise</w:t>
-        </w:r>
-      </w:ins>
-      <w:del w:id="153" w:author="Zoe" w:date="2014-09-23T12:24:00Z">
-        <w:r>
-          <w:delText xml:space="preserve"> where</w:delText>
-        </w:r>
-      </w:del>
+        <w:t xml:space="preserve"> otherwise</w:t>
+      </w:r>
       <w:r>
         <w:t xml:space="preserve"> the system </w:t>
       </w:r>
-      <w:del w:id="154" w:author="Zoe" w:date="2014-09-23T13:43:00Z">
-        <w:r>
-          <w:delText xml:space="preserve">is </w:delText>
-        </w:r>
-      </w:del>
-      <w:ins w:id="155" w:author="Zoe" w:date="2014-09-23T13:43:00Z">
-        <w:r>
-          <w:t xml:space="preserve">becomes </w:t>
-        </w:r>
-      </w:ins>
+      <w:r>
+        <w:t xml:space="preserve">becomes </w:t>
+      </w:r>
       <w:r>
         <w:t>quite similar to a random network</w:t>
       </w:r>
-      <w:del w:id="156" w:author="Zoe" w:date="2014-09-23T12:24:00Z">
-        <w:r>
-          <w:delText xml:space="preserve">, </w:delText>
-        </w:r>
-      </w:del>
-      <w:ins w:id="157" w:author="Zoe" w:date="2014-09-23T12:24:00Z">
-        <w:r>
-          <w:t>. T</w:t>
-        </w:r>
-      </w:ins>
-      <w:del w:id="158" w:author="Zoe" w:date="2014-09-23T12:24:00Z">
-        <w:r>
-          <w:delText>t</w:delText>
-        </w:r>
-      </w:del>
+      <w:r>
+        <w:t>. T</w:t>
+      </w:r>
       <w:r>
         <w:t>he study of th</w:t>
       </w:r>
-      <w:ins w:id="159" w:author="Zoe" w:date="2014-09-23T12:24:00Z">
-        <w:r>
-          <w:t>ese</w:t>
-        </w:r>
-      </w:ins>
-      <w:del w:id="160" w:author="Zoe" w:date="2014-09-23T12:24:00Z">
-        <w:r>
-          <w:delText>is</w:delText>
-        </w:r>
-      </w:del>
+      <w:r>
+        <w:t>ese</w:t>
+      </w:r>
       <w:r>
         <w:t xml:space="preserve"> umbrals </w:t>
       </w:r>
-      <w:del w:id="161" w:author="Zoe" w:date="2014-09-23T13:43:00Z">
-        <w:r>
-          <w:delText xml:space="preserve">are </w:delText>
-        </w:r>
-      </w:del>
-      <w:ins w:id="162" w:author="Zoe" w:date="2014-09-23T13:43:00Z">
-        <w:r>
-          <w:t xml:space="preserve">is </w:t>
-        </w:r>
-      </w:ins>
+      <w:r>
+        <w:t xml:space="preserve">is </w:t>
+      </w:r>
       <w:r>
         <w:t xml:space="preserve">proposed </w:t>
       </w:r>
-      <w:del w:id="163" w:author="Zoe" w:date="2014-09-23T13:43:00Z">
-        <w:r>
-          <w:delText xml:space="preserve">as </w:delText>
-        </w:r>
-      </w:del>
-      <w:ins w:id="164" w:author="Zoe" w:date="2014-09-23T13:43:00Z">
-        <w:r>
-          <w:t xml:space="preserve">for </w:t>
-        </w:r>
-      </w:ins>
+      <w:r>
+        <w:t xml:space="preserve">for </w:t>
+      </w:r>
       <w:r>
         <w:t xml:space="preserve">future work. </w:t>
       </w:r>
@@ -6394,311 +5844,164 @@
         <w:jc w:val="both"/>
       </w:pPr>
       <w:r>
-        <w:t xml:space="preserve">We understand </w:t>
-      </w:r>
-      <w:del w:id="165" w:author="Zoe" w:date="2014-09-23T12:25:00Z">
-        <w:r>
-          <w:delText xml:space="preserve">the </w:delText>
-        </w:r>
-      </w:del>
-      <w:r>
-        <w:t>wiki systems as a cumulative process, where</w:t>
-      </w:r>
-      <w:ins w:id="166" w:author="Zoe" w:date="2014-09-23T12:25:00Z">
-        <w:r>
-          <w:t>by</w:t>
-        </w:r>
-      </w:ins>
+        <w:t>We understand wiki systems as a cumulative process, where</w:t>
+      </w:r>
+      <w:r>
+        <w:t>by</w:t>
+      </w:r>
       <w:r>
         <w:t xml:space="preserve"> the accumulation of editions go</w:t>
       </w:r>
-      <w:ins w:id="167" w:author="Zoe" w:date="2014-09-23T12:25:00Z">
-        <w:r>
-          <w:t>es</w:t>
-        </w:r>
-      </w:ins>
-      <w:del w:id="168" w:author="Zoe" w:date="2014-09-23T12:25:00Z">
-        <w:r>
-          <w:delText>ing</w:delText>
-        </w:r>
-      </w:del>
+      <w:r>
+        <w:t>es</w:t>
+      </w:r>
       <w:r>
         <w:t xml:space="preserve"> to</w:t>
       </w:r>
-      <w:ins w:id="169" w:author="Zoe" w:date="2014-09-23T12:25:00Z">
-        <w:r>
-          <w:t>wards</w:t>
-        </w:r>
-      </w:ins>
+      <w:r>
+        <w:t>wards</w:t>
+      </w:r>
       <w:r>
         <w:t xml:space="preserve"> </w:t>
       </w:r>
-      <w:ins w:id="170" w:author="Zoe" w:date="2014-09-23T12:25:00Z">
-        <w:r>
-          <w:t xml:space="preserve">the </w:t>
-        </w:r>
-      </w:ins>
+      <w:r>
+        <w:t xml:space="preserve">the </w:t>
+      </w:r>
       <w:r>
         <w:t xml:space="preserve">development </w:t>
       </w:r>
-      <w:ins w:id="171" w:author="Zoe" w:date="2014-09-23T12:25:00Z">
-        <w:r>
-          <w:t xml:space="preserve">of </w:t>
-        </w:r>
-      </w:ins>
+      <w:r>
+        <w:t xml:space="preserve">of </w:t>
+      </w:r>
       <w:r>
         <w:t xml:space="preserve">wiki pages. Thus, </w:t>
       </w:r>
-      <w:del w:id="172" w:author="Zoe" w:date="2014-09-23T12:25:00Z">
-        <w:r>
-          <w:delText xml:space="preserve">to </w:delText>
-        </w:r>
-      </w:del>
-      <w:ins w:id="173" w:author="Zoe" w:date="2014-09-23T12:25:00Z">
-        <w:r>
-          <w:t xml:space="preserve">the </w:t>
-        </w:r>
-      </w:ins>
+      <w:r>
+        <w:t xml:space="preserve">the </w:t>
+      </w:r>
       <w:r>
         <w:t xml:space="preserve">more editions </w:t>
       </w:r>
-      <w:ins w:id="174" w:author="Zoe" w:date="2014-09-23T12:25:00Z">
-        <w:r>
-          <w:t xml:space="preserve">there are, the </w:t>
-        </w:r>
-      </w:ins>
+      <w:r>
+        <w:t xml:space="preserve">there are, the </w:t>
+      </w:r>
       <w:r>
         <w:t>better</w:t>
       </w:r>
-      <w:ins w:id="175" w:author="Zoe" w:date="2014-09-23T12:25:00Z">
-        <w:r>
-          <w:t xml:space="preserve"> the</w:t>
-        </w:r>
-      </w:ins>
-      <w:r>
-        <w:t xml:space="preserve"> wiki page</w:t>
-      </w:r>
-      <w:del w:id="176" w:author="Zoe" w:date="2014-09-23T12:26:00Z">
-        <w:r>
-          <w:delText>s</w:delText>
-        </w:r>
-      </w:del>
-      <w:r>
-        <w:t xml:space="preserve"> (more visible</w:t>
-      </w:r>
-      <w:del w:id="177" w:author="Zoe" w:date="2014-09-23T12:25:00Z">
-        <w:r>
-          <w:delText>s</w:delText>
-        </w:r>
-      </w:del>
-      <w:r>
-        <w:t xml:space="preserve">, more votes </w:t>
-      </w:r>
-      <w:ins w:id="178" w:author="Zoe" w:date="2014-09-23T12:25:00Z">
-        <w:r>
-          <w:t>and/</w:t>
-        </w:r>
-      </w:ins>
+      <w:r>
+        <w:t xml:space="preserve"> the</w:t>
+      </w:r>
+      <w:r>
+        <w:t xml:space="preserve"> wiki page (more visible, more votes </w:t>
+      </w:r>
+      <w:r>
+        <w:t>and/</w:t>
+      </w:r>
       <w:r>
         <w:t>or more edited</w:t>
       </w:r>
-      <w:del w:id="179" w:author="Zoe" w:date="2014-09-23T13:44:00Z">
-        <w:r>
-          <w:delText>),</w:delText>
-        </w:r>
-      </w:del>
-      <w:ins w:id="180" w:author="Zoe" w:date="2014-09-23T13:44:00Z">
-        <w:r>
-          <w:t>); furthermore,</w:t>
-        </w:r>
-      </w:ins>
+      <w:r>
+        <w:t>); furthermore,</w:t>
+      </w:r>
       <w:r>
         <w:t xml:space="preserve"> </w:t>
       </w:r>
-      <w:del w:id="181" w:author="Zoe" w:date="2014-09-23T13:44:00Z">
-        <w:r>
-          <w:delText xml:space="preserve">so on, </w:delText>
-        </w:r>
-      </w:del>
-      <w:ins w:id="182" w:author="Zoe" w:date="2014-09-23T12:26:00Z">
-        <w:r>
-          <w:t xml:space="preserve">the </w:t>
-        </w:r>
-      </w:ins>
+      <w:r>
+        <w:t xml:space="preserve">the </w:t>
+      </w:r>
       <w:r>
         <w:t xml:space="preserve">more editions </w:t>
       </w:r>
-      <w:del w:id="183" w:author="Zoe" w:date="2014-09-23T12:26:00Z">
-        <w:r>
-          <w:delText xml:space="preserve">receive the </w:delText>
-        </w:r>
-      </w:del>
-      <w:ins w:id="184" w:author="Zoe" w:date="2014-09-23T12:26:00Z">
-        <w:r>
-          <w:t xml:space="preserve">a </w:t>
-        </w:r>
-      </w:ins>
-      <w:r>
-        <w:t>wiki page</w:t>
-      </w:r>
-      <w:del w:id="185" w:author="Zoe" w:date="2014-09-23T12:26:00Z">
-        <w:r>
-          <w:delText>s</w:delText>
-        </w:r>
-      </w:del>
-      <w:r>
-        <w:t xml:space="preserve"> receive</w:t>
-      </w:r>
-      <w:del w:id="186" w:author="Zoe" w:date="2014-09-23T13:44:00Z">
-        <w:r>
-          <w:delText xml:space="preserve"> </w:delText>
-        </w:r>
-      </w:del>
-      <w:ins w:id="187" w:author="Zoe" w:date="2014-09-23T13:44:00Z">
-        <w:r>
-          <w:t>s</w:t>
-        </w:r>
-      </w:ins>
-      <w:ins w:id="188" w:author="Zoe" w:date="2014-09-23T12:26:00Z">
-        <w:r>
-          <w:t xml:space="preserve">, the </w:t>
-        </w:r>
-      </w:ins>
+      <w:r>
+        <w:t xml:space="preserve">a </w:t>
+      </w:r>
+      <w:r>
+        <w:t>wiki page receive</w:t>
+      </w:r>
+      <w:r>
+        <w:t>s</w:t>
+      </w:r>
+      <w:r>
+        <w:t xml:space="preserve">, the </w:t>
+      </w:r>
       <w:r>
         <w:t xml:space="preserve">more editions </w:t>
       </w:r>
-      <w:ins w:id="189" w:author="Zoe" w:date="2014-09-23T12:26:00Z">
-        <w:r>
-          <w:t xml:space="preserve">it is likely to receive </w:t>
-        </w:r>
-      </w:ins>
+      <w:r>
+        <w:t xml:space="preserve">it is likely to receive </w:t>
+      </w:r>
       <w:r>
         <w:t>in the future. This simple reinforcement cycle of the wiki system transform</w:t>
       </w:r>
-      <w:ins w:id="190" w:author="Zoe" w:date="2014-09-23T12:26:00Z">
-        <w:r>
-          <w:t>s</w:t>
-        </w:r>
-      </w:ins>
+      <w:r>
+        <w:t>s</w:t>
+      </w:r>
       <w:r>
         <w:t xml:space="preserve"> a random network into a small world network of co-author</w:t>
       </w:r>
-      <w:ins w:id="191" w:author="Zoe" w:date="2014-09-23T12:27:00Z">
-        <w:r>
-          <w:t>s</w:t>
-        </w:r>
-      </w:ins>
-      <w:r>
-        <w:t xml:space="preserve"> or co-editors</w:t>
-      </w:r>
-      <w:del w:id="192" w:author="Zoe" w:date="2014-09-23T12:27:00Z">
-        <w:r>
-          <w:delText xml:space="preserve"> network</w:delText>
-        </w:r>
-      </w:del>
-      <w:r>
-        <w:t xml:space="preserve">. The model presented </w:t>
-      </w:r>
-      <w:ins w:id="193" w:author="Zoe" w:date="2014-09-23T12:27:00Z">
-        <w:r>
-          <w:t xml:space="preserve">here </w:t>
-        </w:r>
-      </w:ins>
+      <w:r>
+        <w:t>s</w:t>
+      </w:r>
+      <w:r>
+        <w:t xml:space="preserve"> or co-editors. The model presented </w:t>
+      </w:r>
+      <w:r>
+        <w:t xml:space="preserve">here </w:t>
+      </w:r>
       <w:r>
         <w:t xml:space="preserve">is </w:t>
       </w:r>
-      <w:ins w:id="194" w:author="Zoe" w:date="2014-09-23T13:45:00Z">
-        <w:r>
-          <w:t xml:space="preserve">thus </w:t>
-        </w:r>
-      </w:ins>
-      <w:r>
-        <w:t>a</w:t>
-      </w:r>
-      <w:del w:id="195" w:author="Zoe" w:date="2014-09-23T13:44:00Z">
-        <w:r>
-          <w:delText>n</w:delText>
-        </w:r>
-      </w:del>
-      <w:r>
-        <w:t xml:space="preserve"> </w:t>
-      </w:r>
-      <w:del w:id="196" w:author="Zoe" w:date="2014-09-23T13:44:00Z">
-        <w:r>
-          <w:delText>ac</w:delText>
-        </w:r>
-      </w:del>
-      <w:r>
-        <w:t xml:space="preserve">cumulative system, where two people never let </w:t>
-      </w:r>
-      <w:ins w:id="197" w:author="Zoe" w:date="2014-09-23T12:27:00Z">
-        <w:r>
-          <w:t xml:space="preserve">go of </w:t>
-        </w:r>
-      </w:ins>
+      <w:r>
+        <w:t xml:space="preserve">thus </w:t>
+      </w:r>
+      <w:r>
+        <w:t xml:space="preserve">a cumulative system, where two people never let </w:t>
+      </w:r>
+      <w:r>
+        <w:t xml:space="preserve">go of </w:t>
+      </w:r>
       <w:r>
         <w:t>being co</w:t>
       </w:r>
-      <w:ins w:id="198" w:author="Zoe" w:date="2014-09-23T12:27:00Z">
-        <w:r>
-          <w:t>-</w:t>
-        </w:r>
-      </w:ins>
+      <w:r>
+        <w:t>-</w:t>
+      </w:r>
       <w:r>
         <w:t xml:space="preserve">authors (no loss of edges) or </w:t>
       </w:r>
-      <w:commentRangeStart w:id="199"/>
+      <w:commentRangeStart w:id="28"/>
       <w:r>
         <w:t xml:space="preserve">people never die </w:t>
       </w:r>
-      <w:commentRangeEnd w:id="199"/>
+      <w:commentRangeEnd w:id="28"/>
       <w:r>
         <w:rPr>
           <w:rStyle w:val="CommentReference"/>
           <w:rFonts w:cs="Mangal"/>
         </w:rPr>
-        <w:commentReference w:id="199"/>
+        <w:commentReference w:id="28"/>
       </w:r>
       <w:r>
         <w:t xml:space="preserve">(no loss of nodes). It is proposed </w:t>
       </w:r>
-      <w:ins w:id="200" w:author="Zoe" w:date="2014-09-23T12:28:00Z">
-        <w:r>
-          <w:t xml:space="preserve">that </w:t>
-        </w:r>
-      </w:ins>
-      <w:commentRangeStart w:id="201"/>
-      <w:del w:id="202" w:author="Zoe" w:date="2014-09-23T12:28:00Z">
-        <w:r>
-          <w:delText xml:space="preserve">introduce </w:delText>
-        </w:r>
-      </w:del>
+      <w:r>
+        <w:t xml:space="preserve">that </w:t>
+      </w:r>
+      <w:commentRangeStart w:id="29"/>
       <w:r>
         <w:t xml:space="preserve">these rules </w:t>
       </w:r>
-      <w:commentRangeEnd w:id="201"/>
+      <w:commentRangeEnd w:id="29"/>
       <w:r>
         <w:rPr>
           <w:rStyle w:val="CommentReference"/>
           <w:rFonts w:cs="Mangal"/>
         </w:rPr>
-        <w:commentReference w:id="201"/>
-      </w:r>
-      <w:ins w:id="203" w:author="Zoe" w:date="2014-09-23T12:28:00Z">
-        <w:r>
-          <w:t xml:space="preserve">be introduced </w:t>
-        </w:r>
-      </w:ins>
-      <w:del w:id="204" w:author="Zoe" w:date="2014-09-23T12:28:00Z">
-        <w:r>
-          <w:delText xml:space="preserve">as </w:delText>
-        </w:r>
-      </w:del>
-      <w:ins w:id="205" w:author="Zoe" w:date="2014-09-23T12:28:00Z">
-        <w:r>
-          <w:t xml:space="preserve">in </w:t>
-        </w:r>
-      </w:ins>
+        <w:commentReference w:id="29"/>
+      </w:r>
+      <w:r>
+        <w:t xml:space="preserve">be introduced in </w:t>
+      </w:r>
       <w:r>
         <w:t>future work.</w:t>
       </w:r>
@@ -6713,214 +6016,114 @@
         <w:jc w:val="both"/>
       </w:pPr>
       <w:r>
-        <w:t>To better understand</w:t>
-      </w:r>
-      <w:del w:id="206" w:author="Zoe" w:date="2014-09-23T12:28:00Z">
-        <w:r>
-          <w:delText>ing</w:delText>
-        </w:r>
-      </w:del>
+        <w:t xml:space="preserve">To better understand </w:t>
+      </w:r>
+      <w:bookmarkStart w:id="30" w:name="_GoBack"/>
+      <w:bookmarkEnd w:id="30"/>
+      <w:r>
+        <w:t xml:space="preserve">collective intelligence, we propose </w:t>
+      </w:r>
+      <w:r>
+        <w:t>that future work focuses on</w:t>
+      </w:r>
       <w:r>
         <w:t xml:space="preserve"> </w:t>
       </w:r>
-      <w:del w:id="207" w:author="Zoe" w:date="2014-09-23T12:28:00Z">
-        <w:r>
-          <w:delText xml:space="preserve">about </w:delText>
-        </w:r>
-      </w:del>
-      <w:r>
-        <w:t xml:space="preserve">collective intelligence, we propose </w:t>
-      </w:r>
-      <w:ins w:id="208" w:author="Zoe" w:date="2014-09-23T15:25:00Z">
-        <w:r>
-          <w:t>that future work focuses on</w:t>
-        </w:r>
-        <w:r>
-          <w:t xml:space="preserve"> </w:t>
-        </w:r>
-      </w:ins>
-      <w:del w:id="209" w:author="Zoe" w:date="2014-09-23T13:46:00Z">
-        <w:r>
-          <w:delText xml:space="preserve">as future work </w:delText>
-        </w:r>
-      </w:del>
-      <w:ins w:id="210" w:author="Zoe" w:date="2014-09-23T12:28:00Z">
-        <w:r>
-          <w:t xml:space="preserve">the </w:t>
-        </w:r>
-      </w:ins>
-      <w:ins w:id="211" w:author="Zoe" w:date="2014-09-23T12:29:00Z">
-        <w:r>
-          <w:t>in</w:t>
-        </w:r>
-      </w:ins>
-      <w:ins w:id="212" w:author="Zoe" w:date="2014-09-23T15:17:00Z">
-        <w:r>
-          <w:t>-</w:t>
-        </w:r>
-      </w:ins>
-      <w:ins w:id="213" w:author="Zoe" w:date="2014-09-23T12:29:00Z">
-        <w:r>
-          <w:t xml:space="preserve">depth </w:t>
-        </w:r>
-      </w:ins>
+      <w:r>
+        <w:t xml:space="preserve">the </w:t>
+      </w:r>
+      <w:r>
+        <w:t>in-</w:t>
+      </w:r>
+      <w:r>
+        <w:t xml:space="preserve">depth </w:t>
+      </w:r>
       <w:r>
         <w:t xml:space="preserve">study </w:t>
       </w:r>
-      <w:ins w:id="214" w:author="Zoe" w:date="2014-09-23T12:28:00Z">
-        <w:r>
-          <w:t xml:space="preserve">of </w:t>
-        </w:r>
-      </w:ins>
+      <w:r>
+        <w:t xml:space="preserve">of </w:t>
+      </w:r>
       <w:r>
         <w:t xml:space="preserve">the proposed model </w:t>
       </w:r>
-      <w:del w:id="215" w:author="Zoe" w:date="2014-09-23T12:29:00Z">
-        <w:r>
-          <w:delText>in de</w:delText>
-        </w:r>
-      </w:del>
-      <w:del w:id="216" w:author="Zoe" w:date="2014-09-23T12:28:00Z">
-        <w:r>
-          <w:delText>e</w:delText>
-        </w:r>
-      </w:del>
-      <w:del w:id="217" w:author="Zoe" w:date="2014-09-23T12:29:00Z">
-        <w:r>
-          <w:delText>p and</w:delText>
-        </w:r>
-      </w:del>
-      <w:ins w:id="218" w:author="Zoe" w:date="2014-09-23T12:29:00Z">
-        <w:r>
-          <w:t>as</w:t>
-        </w:r>
-      </w:ins>
+      <w:r>
+        <w:t>as</w:t>
+      </w:r>
       <w:r>
         <w:t xml:space="preserve"> </w:t>
       </w:r>
-      <w:del w:id="219" w:author="Zoe" w:date="2014-09-23T12:29:00Z">
-        <w:r>
-          <w:delText xml:space="preserve">study </w:delText>
-        </w:r>
-      </w:del>
-      <w:ins w:id="220" w:author="Zoe" w:date="2014-09-23T12:29:00Z">
-        <w:r>
-          <w:t xml:space="preserve">well as </w:t>
-        </w:r>
-      </w:ins>
+      <w:r>
+        <w:t xml:space="preserve">well as </w:t>
+      </w:r>
       <w:r>
         <w:t>other system</w:t>
       </w:r>
-      <w:ins w:id="221" w:author="Zoe" w:date="2014-09-23T12:29:00Z">
-        <w:r>
-          <w:t>s</w:t>
-        </w:r>
-      </w:ins>
+      <w:r>
+        <w:t>s</w:t>
+      </w:r>
       <w:r>
         <w:t xml:space="preserve"> such as </w:t>
       </w:r>
-      <w:ins w:id="222" w:author="Zoe" w:date="2014-09-23T12:29:00Z">
-        <w:r>
-          <w:t>W</w:t>
-        </w:r>
-      </w:ins>
-      <w:del w:id="223" w:author="Zoe" w:date="2014-09-23T12:29:00Z">
-        <w:r>
-          <w:delText>w</w:delText>
-        </w:r>
-      </w:del>
+      <w:r>
+        <w:t>W</w:t>
+      </w:r>
       <w:r>
         <w:t xml:space="preserve">ikipedia or collective software projects. At </w:t>
       </w:r>
-      <w:ins w:id="224" w:author="Zoe" w:date="2014-09-23T12:29:00Z">
-        <w:r>
-          <w:t xml:space="preserve">the </w:t>
-        </w:r>
-      </w:ins>
+      <w:r>
+        <w:t xml:space="preserve">the </w:t>
+      </w:r>
       <w:r>
         <w:t xml:space="preserve">same time, </w:t>
       </w:r>
-      <w:ins w:id="225" w:author="Zoe" w:date="2014-09-23T13:46:00Z">
-        <w:r>
-          <w:t>in</w:t>
-        </w:r>
-      </w:ins>
-      <w:ins w:id="226" w:author="Zoe" w:date="2014-09-23T12:30:00Z">
-        <w:r>
-          <w:t xml:space="preserve"> future work </w:t>
-        </w:r>
-      </w:ins>
-      <w:del w:id="227" w:author="Zoe" w:date="2014-09-23T13:47:00Z">
-        <w:r>
-          <w:delText xml:space="preserve">use </w:delText>
-        </w:r>
-      </w:del>
+      <w:r>
+        <w:t>in</w:t>
+      </w:r>
+      <w:r>
+        <w:t xml:space="preserve"> future work </w:t>
+      </w:r>
       <w:r>
         <w:t xml:space="preserve">a distribution of </w:t>
       </w:r>
       <w:proofErr w:type="gramStart"/>
       <w:r>
-        <w:t xml:space="preserve">k as </w:t>
-      </w:r>
-      <w:ins w:id="228" w:author="Zoe" w:date="2014-09-23T12:29:00Z">
-        <w:r>
-          <w:t xml:space="preserve">a </w:t>
-        </w:r>
-      </w:ins>
+        <w:t>k</w:t>
+      </w:r>
+      <w:proofErr w:type="gramEnd"/>
+      <w:r>
+        <w:t xml:space="preserve"> as </w:t>
+      </w:r>
+      <w:r>
+        <w:t xml:space="preserve">a </w:t>
+      </w:r>
       <w:r>
         <w:t xml:space="preserve">parameter of the model and </w:t>
       </w:r>
-      <w:ins w:id="229" w:author="Zoe" w:date="2014-09-23T12:29:00Z">
-        <w:r>
-          <w:t xml:space="preserve">the </w:t>
-        </w:r>
-      </w:ins>
+      <w:r>
+        <w:t xml:space="preserve">the </w:t>
+      </w:r>
       <w:r>
         <w:t>comput</w:t>
       </w:r>
-      <w:ins w:id="230" w:author="Zoe" w:date="2014-09-23T12:29:00Z">
-        <w:r>
-          <w:t>ation of</w:t>
-        </w:r>
-      </w:ins>
-      <w:del w:id="231" w:author="Zoe" w:date="2014-09-23T12:29:00Z">
-        <w:r>
-          <w:delText>e</w:delText>
-        </w:r>
-      </w:del>
+      <w:r>
+        <w:t>ation of</w:t>
+      </w:r>
       <w:r>
         <w:t xml:space="preserve"> other measurements </w:t>
       </w:r>
-      <w:del w:id="232" w:author="Zoe" w:date="2014-09-23T12:29:00Z">
-        <w:r>
-          <w:delText xml:space="preserve">about </w:delText>
-        </w:r>
-      </w:del>
-      <w:ins w:id="233" w:author="Zoe" w:date="2014-09-23T12:29:00Z">
-        <w:r>
-          <w:t>to</w:t>
-        </w:r>
-        <w:proofErr w:type="gramEnd"/>
-        <w:r>
-          <w:t xml:space="preserve"> do with </w:t>
-        </w:r>
-      </w:ins>
+      <w:r>
+        <w:t xml:space="preserve">to do with </w:t>
+      </w:r>
       <w:r>
         <w:t>resilience and robustness</w:t>
       </w:r>
-      <w:ins w:id="234" w:author="Zoe" w:date="2014-09-23T13:47:00Z">
-        <w:r>
-          <w:t xml:space="preserve"> </w:t>
-        </w:r>
-        <w:r>
-          <w:t>should also be made use of</w:t>
-        </w:r>
-      </w:ins>
-      <w:del w:id="235" w:author="Zoe" w:date="2014-09-23T12:30:00Z">
-        <w:r>
-          <w:delText xml:space="preserve"> as future work</w:delText>
-        </w:r>
-      </w:del>
+      <w:r>
+        <w:t xml:space="preserve"> </w:t>
+      </w:r>
+      <w:r>
+        <w:t>should also be made use of</w:t>
+      </w:r>
       <w:r>
         <w:t>.</w:t>
       </w:r>
@@ -7078,7 +6281,7 @@
       </w:r>
     </w:p>
   </w:comment>
-  <w:comment w:id="199" w:author="Zoe" w:date="2014-09-23T14:46:00Z" w:initials="Z">
+  <w:comment w:id="28" w:author="Zoe" w:date="2014-09-26T10:36:00Z" w:initials="Z">
     <w:p>
       <w:pPr>
         <w:pStyle w:val="CommentText"/>
@@ -7093,8 +6296,16 @@
         <w:t>I do not quite understand this – real people do die, so what are you actually talking about here?</w:t>
       </w:r>
     </w:p>
+    <w:p>
+      <w:pPr>
+        <w:pStyle w:val="CommentText"/>
+      </w:pPr>
+      <w:r>
+        <w:t>People in the system (network) never disappear</w:t>
+      </w:r>
+    </w:p>
   </w:comment>
-  <w:comment w:id="201" w:author="Zoe" w:date="2014-09-23T15:25:00Z" w:initials="Z">
+  <w:comment w:id="29" w:author="Zoe" w:date="2014-09-23T15:25:00Z" w:initials="Z">
     <w:p>
       <w:pPr>
         <w:pStyle w:val="CommentText"/>
@@ -8387,7 +7598,7 @@
 </file>
 
 <file path=customXml/itemProps1.xml><?xml version="1.0" encoding="utf-8"?>
-<ds:datastoreItem xmlns:ds="http://schemas.openxmlformats.org/officeDocument/2006/customXml" ds:itemID="{FCF44490-EDE9-8341-AA38-4CF1148D8AA9}">
+<ds:datastoreItem xmlns:ds="http://schemas.openxmlformats.org/officeDocument/2006/customXml" ds:itemID="{0ABBAC00-DDAB-E34B-BBCC-C94302A7357B}">
   <ds:schemaRefs>
     <ds:schemaRef ds:uri="http://schemas.openxmlformats.org/officeDocument/2006/bibliography"/>
   </ds:schemaRefs>

</xml_diff>

<commit_message>
Agregado el parrafo de Ángel
</commit_message>
<xml_diff>
--- a/Document/CollectiveIntilligenceKybernetes_edited [ZG].docx
+++ b/Document/CollectiveIntilligenceKybernetes_edited [ZG].docx
@@ -1245,34 +1245,137 @@
     <w:p>
       <w:pPr>
         <w:jc w:val="both"/>
-      </w:pPr>
-      <w:ins w:id="7" w:author="stackbuilders" w:date="2014-09-26T09:33:00Z">
+        <w:rPr>
+          <w:ins w:id="7" w:author="stackbuilders" w:date="2014-09-26T11:08:00Z"/>
+        </w:rPr>
+      </w:pPr>
+      <w:ins w:id="8" w:author="stackbuilders" w:date="2014-09-26T11:08:00Z">
         <w:r>
-          <w:t>&lt;</w:t>
+          <w:rPr>
+            <w:rFonts w:eastAsia="Times New Roman" w:cs="Times New Roman"/>
+            <w:sz w:val="23"/>
+            <w:szCs w:val="23"/>
+          </w:rPr>
+          <w:t xml:space="preserve">Intelligence is hard to define rigorously, but is related with perceive, </w:t>
+        </w:r>
+        <w:proofErr w:type="gramStart"/>
+        <w:r>
+          <w:rPr>
+            <w:rFonts w:eastAsia="Times New Roman" w:cs="Times New Roman"/>
+            <w:sz w:val="23"/>
+            <w:szCs w:val="23"/>
+          </w:rPr>
+          <w:t>adapt</w:t>
+        </w:r>
+        <w:proofErr w:type="gramEnd"/>
+        <w:r>
+          <w:rPr>
+            <w:rFonts w:eastAsia="Times New Roman" w:cs="Times New Roman"/>
+            <w:sz w:val="23"/>
+            <w:szCs w:val="23"/>
+          </w:rPr>
+          <w:t xml:space="preserve"> and even modify the environment, in order to survive and reproduce [Dawkins 1985, pag.77]. Systems completely organized where nothing changes (or only following deterministic rules) are </w:t>
+        </w:r>
+        <w:proofErr w:type="gramStart"/>
+        <w:r>
+          <w:rPr>
+            <w:rFonts w:eastAsia="Times New Roman" w:cs="Times New Roman"/>
+            <w:sz w:val="23"/>
+            <w:szCs w:val="23"/>
+          </w:rPr>
+          <w:t>rigid,</w:t>
+        </w:r>
+        <w:proofErr w:type="gramEnd"/>
+        <w:r>
+          <w:rPr>
+            <w:rFonts w:eastAsia="Times New Roman" w:cs="Times New Roman"/>
+            <w:sz w:val="23"/>
+            <w:szCs w:val="23"/>
+          </w:rPr>
+          <w:t xml:space="preserve"> they can not adapt enough to environments that can be complex. Systems completely random, by definition, have no memory, so they </w:t>
+        </w:r>
+        <w:proofErr w:type="gramStart"/>
+        <w:r>
+          <w:rPr>
+            <w:rFonts w:eastAsia="Times New Roman" w:cs="Times New Roman"/>
+            <w:sz w:val="23"/>
+            <w:szCs w:val="23"/>
+          </w:rPr>
+          <w:t>can not</w:t>
+        </w:r>
+        <w:proofErr w:type="gramEnd"/>
+        <w:r>
+          <w:rPr>
+            <w:rFonts w:eastAsia="Times New Roman" w:cs="Times New Roman"/>
+            <w:sz w:val="23"/>
+            <w:szCs w:val="23"/>
+          </w:rPr>
+          <w:t xml:space="preserve"> learn from similar situations of the </w:t>
+        </w:r>
+        <w:r>
+          <w:rPr>
+            <w:rFonts w:eastAsia="Times New Roman" w:cs="Times New Roman"/>
+            <w:sz w:val="23"/>
+            <w:szCs w:val="23"/>
+          </w:rPr>
+          <w:lastRenderedPageBreak/>
+          <w:t xml:space="preserve">past and react appropriately. Between these two points is found the so called "at the edge of chaos", a wrong name, it should be called "inside of chaos, at the edge of order and disorder", but the concept is correct: chaotic systems can adapt better to any extreme event [Langton 1990] and can generate self-organized structures. Pioneering researchers on the topic are [Prigogine 1993] y [Kauffmann 2000]. In the last text is also mentioned that the universe’s complexity is due to it is not </w:t>
         </w:r>
         <w:proofErr w:type="spellStart"/>
         <w:r>
-          <w:t>Parrafo</w:t>
+          <w:rPr>
+            <w:rFonts w:eastAsia="Times New Roman" w:cs="Times New Roman"/>
+            <w:sz w:val="23"/>
+            <w:szCs w:val="23"/>
+          </w:rPr>
+          <w:t>erg</w:t>
+        </w:r>
+        <w:bookmarkStart w:id="9" w:name="_GoBack"/>
+        <w:bookmarkEnd w:id="9"/>
+        <w:r>
+          <w:rPr>
+            <w:rFonts w:eastAsia="Times New Roman" w:cs="Times New Roman"/>
+            <w:sz w:val="23"/>
+            <w:szCs w:val="23"/>
+          </w:rPr>
+          <w:t>odic</w:t>
         </w:r>
         <w:proofErr w:type="spellEnd"/>
         <w:r>
-          <w:t xml:space="preserve"> de </w:t>
+          <w:rPr>
+            <w:rFonts w:eastAsia="Times New Roman" w:cs="Times New Roman"/>
+            <w:sz w:val="23"/>
+            <w:szCs w:val="23"/>
+          </w:rPr>
+          <w:t xml:space="preserve">, </w:t>
         </w:r>
         <w:proofErr w:type="spellStart"/>
+        <w:proofErr w:type="gramStart"/>
         <w:r>
-          <w:t>Ángel</w:t>
+          <w:rPr>
+            <w:rFonts w:eastAsia="Times New Roman" w:cs="Times New Roman"/>
+            <w:sz w:val="23"/>
+            <w:szCs w:val="23"/>
+          </w:rPr>
+          <w:t>ie</w:t>
         </w:r>
         <w:proofErr w:type="spellEnd"/>
         <w:r>
-          <w:t xml:space="preserve"> </w:t>
+          <w:rPr>
+            <w:rFonts w:eastAsia="Times New Roman" w:cs="Times New Roman"/>
+            <w:sz w:val="23"/>
+            <w:szCs w:val="23"/>
+          </w:rPr>
+          <w:t>,</w:t>
         </w:r>
-        <w:proofErr w:type="spellStart"/>
+        <w:proofErr w:type="gramEnd"/>
         <w:r>
-          <w:t>aquí</w:t>
-        </w:r>
-        <w:proofErr w:type="spellEnd"/>
-        <w:r>
-          <w:t>&gt;</w:t>
+          <w:rPr>
+            <w:rFonts w:eastAsia="Times New Roman" w:cs="Times New Roman"/>
+            <w:sz w:val="23"/>
+            <w:szCs w:val="23"/>
+          </w:rPr>
+          <w:t xml:space="preserve"> all the configurations have not been explored. This could be the explanation for the loss of small world phenomenon when time units in the simulation are too large.</w:t>
         </w:r>
       </w:ins>
     </w:p>
@@ -1398,11 +1501,11 @@
         <w:contextualSpacing w:val="0"/>
         <w:jc w:val="both"/>
         <w:rPr>
-          <w:ins w:id="8" w:author="Zoe" w:date="2014-09-23T11:19:00Z"/>
-        </w:rPr>
-      </w:pPr>
-      <w:bookmarkStart w:id="9" w:name="h.f4ap2xgbjuqe"/>
-      <w:bookmarkEnd w:id="9"/>
+          <w:ins w:id="10" w:author="Zoe" w:date="2014-09-23T11:19:00Z"/>
+        </w:rPr>
+      </w:pPr>
+      <w:bookmarkStart w:id="11" w:name="h.f4ap2xgbjuqe"/>
+      <w:bookmarkEnd w:id="11"/>
     </w:p>
     <w:p>
       <w:pPr>
@@ -1420,8 +1523,8 @@
         <w:contextualSpacing w:val="0"/>
         <w:jc w:val="both"/>
       </w:pPr>
-      <w:bookmarkStart w:id="10" w:name="h.trtgoret4dot"/>
-      <w:bookmarkEnd w:id="10"/>
+      <w:bookmarkStart w:id="12" w:name="h.trtgoret4dot"/>
+      <w:bookmarkEnd w:id="12"/>
     </w:p>
     <w:p>
       <w:pPr>
@@ -1429,8 +1532,8 @@
         <w:contextualSpacing w:val="0"/>
         <w:jc w:val="both"/>
       </w:pPr>
-      <w:bookmarkStart w:id="11" w:name="h.cc9j4t2dcvn8"/>
-      <w:bookmarkEnd w:id="11"/>
+      <w:bookmarkStart w:id="13" w:name="h.cc9j4t2dcvn8"/>
+      <w:bookmarkEnd w:id="13"/>
       <w:r>
         <w:t>Motivation</w:t>
       </w:r>
@@ -1616,17 +1719,17 @@
       <w:r>
         <w:t xml:space="preserve">it is not developed by the </w:t>
       </w:r>
-      <w:commentRangeStart w:id="12"/>
+      <w:commentRangeStart w:id="14"/>
       <w:r>
         <w:t xml:space="preserve">fetishism community </w:t>
       </w:r>
-      <w:commentRangeEnd w:id="12"/>
+      <w:commentRangeEnd w:id="14"/>
       <w:r>
         <w:rPr>
           <w:rStyle w:val="CommentReference"/>
           <w:rFonts w:cs="Mangal"/>
         </w:rPr>
-        <w:commentReference w:id="12"/>
+        <w:commentReference w:id="14"/>
       </w:r>
       <w:r>
         <w:t>\</w:t>
@@ -1701,6 +1804,7 @@
         <w:t xml:space="preserve">a </w:t>
       </w:r>
       <w:r>
+        <w:lastRenderedPageBreak/>
         <w:t>collective system to evolve toward</w:t>
       </w:r>
       <w:r>
@@ -1721,8 +1825,8 @@
         <w:contextualSpacing w:val="0"/>
         <w:jc w:val="both"/>
       </w:pPr>
-      <w:bookmarkStart w:id="13" w:name="h.idsnmto3nyv3"/>
-      <w:bookmarkEnd w:id="13"/>
+      <w:bookmarkStart w:id="15" w:name="h.idsnmto3nyv3"/>
+      <w:bookmarkEnd w:id="15"/>
       <w:r>
         <w:t>Research proposal</w:t>
       </w:r>
@@ -1899,11 +2003,7 @@
         <w:t>documents pro</w:t>
       </w:r>
       <w:r>
-        <w:t xml:space="preserve">pose </w:t>
-      </w:r>
-      <w:r>
-        <w:lastRenderedPageBreak/>
-        <w:t xml:space="preserve">one question </w:t>
+        <w:t xml:space="preserve">pose one question </w:t>
       </w:r>
       <w:r>
         <w:t>for a</w:t>
@@ -2119,8 +2219,8 @@
         <w:contextualSpacing w:val="0"/>
         <w:jc w:val="both"/>
       </w:pPr>
-      <w:bookmarkStart w:id="14" w:name="h.kro3al2v0gja"/>
-      <w:bookmarkEnd w:id="14"/>
+      <w:bookmarkStart w:id="16" w:name="h.kro3al2v0gja"/>
+      <w:bookmarkEnd w:id="16"/>
       <w:r>
         <w:t>Empirical analysis and modeling</w:t>
       </w:r>
@@ -2305,6 +2405,7 @@
         <w:t xml:space="preserve">using </w:t>
       </w:r>
       <w:r>
+        <w:lastRenderedPageBreak/>
         <w:t xml:space="preserve">the same measurements. </w:t>
       </w:r>
       <w:r>
@@ -2440,10 +2541,9 @@
         <w:contextualSpacing w:val="0"/>
         <w:jc w:val="both"/>
       </w:pPr>
-      <w:bookmarkStart w:id="15" w:name="h.r6stbindali2"/>
-      <w:bookmarkEnd w:id="15"/>
-      <w:r>
-        <w:lastRenderedPageBreak/>
+      <w:bookmarkStart w:id="17" w:name="h.r6stbindali2"/>
+      <w:bookmarkEnd w:id="17"/>
+      <w:r>
         <w:t>Agent</w:t>
       </w:r>
       <w:r>
@@ -2729,8 +2829,8 @@
         <w:contextualSpacing w:val="0"/>
         <w:jc w:val="both"/>
       </w:pPr>
-      <w:bookmarkStart w:id="16" w:name="h.aamtrswe1znw"/>
-      <w:bookmarkEnd w:id="16"/>
+      <w:bookmarkStart w:id="18" w:name="h.aamtrswe1znw"/>
+      <w:bookmarkEnd w:id="18"/>
       <w:r>
         <w:t>Assumptions</w:t>
       </w:r>
@@ -2823,6 +2923,7 @@
         <w:jc w:val="both"/>
       </w:pPr>
       <w:r>
+        <w:lastRenderedPageBreak/>
         <w:t>The e</w:t>
       </w:r>
       <w:r>
@@ -2864,8 +2965,8 @@
         <w:contextualSpacing w:val="0"/>
         <w:jc w:val="both"/>
       </w:pPr>
-      <w:bookmarkStart w:id="17" w:name="h.n3h0krul8xse"/>
-      <w:bookmarkEnd w:id="17"/>
+      <w:bookmarkStart w:id="19" w:name="h.n3h0krul8xse"/>
+      <w:bookmarkEnd w:id="19"/>
       <w:r>
         <w:t>Description of the model</w:t>
       </w:r>
@@ -3485,7 +3586,7 @@
       <w:pPr>
         <w:jc w:val="both"/>
         <w:rPr>
-          <w:ins w:id="18" w:author="Zoe" w:date="2014-09-23T13:17:00Z"/>
+          <w:ins w:id="20" w:author="Zoe" w:date="2014-09-23T13:17:00Z"/>
         </w:rPr>
       </w:pPr>
       <w:proofErr w:type="gramStart"/>
@@ -3507,7 +3608,7 @@
       <w:pPr>
         <w:jc w:val="both"/>
         <w:rPr>
-          <w:ins w:id="19" w:author="Zoe" w:date="2014-09-23T13:17:00Z"/>
+          <w:ins w:id="21" w:author="Zoe" w:date="2014-09-23T13:17:00Z"/>
         </w:rPr>
       </w:pPr>
     </w:p>
@@ -3577,8 +3678,8 @@
         <w:contextualSpacing w:val="0"/>
         <w:jc w:val="both"/>
       </w:pPr>
-      <w:bookmarkStart w:id="20" w:name="h.jty7mcv5kixz"/>
-      <w:bookmarkEnd w:id="20"/>
+      <w:bookmarkStart w:id="22" w:name="h.jty7mcv5kixz"/>
+      <w:bookmarkEnd w:id="22"/>
       <w:r>
         <w:t>Experimental design</w:t>
       </w:r>
@@ -3648,6 +3749,7 @@
         <w:jc w:val="both"/>
       </w:pPr>
       <w:r>
+        <w:lastRenderedPageBreak/>
         <w:t>Each parameter was evaluated as follows: total agents between 10</w:t>
       </w:r>
       <w:r>
@@ -3795,7 +3897,7 @@
       <w:r>
         <w:t>}</w:t>
       </w:r>
-      <w:ins w:id="21" w:author="Zoe" w:date="2014-09-23T13:19:00Z">
+      <w:ins w:id="23" w:author="Zoe" w:date="2014-09-23T13:19:00Z">
         <w:r>
           <w:t>.</w:t>
         </w:r>
@@ -3808,7 +3910,7 @@
       <w:pPr>
         <w:jc w:val="both"/>
         <w:rPr>
-          <w:ins w:id="22" w:author="Zoe" w:date="2014-09-23T11:57:00Z"/>
+          <w:ins w:id="24" w:author="Zoe" w:date="2014-09-23T11:57:00Z"/>
         </w:rPr>
       </w:pPr>
     </w:p>
@@ -3818,8 +3920,8 @@
         <w:contextualSpacing w:val="0"/>
         <w:jc w:val="both"/>
       </w:pPr>
-      <w:bookmarkStart w:id="23" w:name="h.1pd7krowrmv9"/>
-      <w:bookmarkEnd w:id="23"/>
+      <w:bookmarkStart w:id="25" w:name="h.1pd7krowrmv9"/>
+      <w:bookmarkEnd w:id="25"/>
       <w:r>
         <w:t>Results</w:t>
       </w:r>
@@ -4839,7 +4941,6 @@
             </w:pPr>
             <w:proofErr w:type="gramStart"/>
             <w:r>
-              <w:lastRenderedPageBreak/>
               <w:t>cc</w:t>
             </w:r>
             <w:proofErr w:type="gramEnd"/>
@@ -5086,7 +5187,7 @@
       <w:r>
         <w:t>Values of evaluation (scale 1-5) (a)</w:t>
       </w:r>
-      <w:ins w:id="24" w:author="Zoe" w:date="2014-09-23T12:10:00Z">
+      <w:ins w:id="26" w:author="Zoe" w:date="2014-09-23T12:10:00Z">
         <w:r>
           <w:t>,</w:t>
         </w:r>
@@ -5094,19 +5195,19 @@
       <w:r>
         <w:t xml:space="preserve"> average evaluation and standard deviation of evaluation documents </w:t>
       </w:r>
-      <w:commentRangeStart w:id="25"/>
+      <w:commentRangeStart w:id="27"/>
       <w:r>
         <w:t>by bins of number of editions</w:t>
       </w:r>
-      <w:commentRangeEnd w:id="25"/>
+      <w:commentRangeEnd w:id="27"/>
       <w:r>
         <w:rPr>
           <w:rStyle w:val="CommentReference"/>
           <w:rFonts w:cs="Mangal"/>
         </w:rPr>
-        <w:commentReference w:id="25"/>
-      </w:r>
-      <w:ins w:id="26" w:author="Zoe" w:date="2014-09-23T12:10:00Z">
+        <w:commentReference w:id="27"/>
+      </w:r>
+      <w:ins w:id="28" w:author="Zoe" w:date="2014-09-23T12:10:00Z">
         <w:r>
           <w:t>.</w:t>
         </w:r>
@@ -5133,17 +5234,17 @@
       <w:r>
         <w:t xml:space="preserve"> average evaluation and standard deviation of evaluation documents </w:t>
       </w:r>
-      <w:commentRangeStart w:id="27"/>
+      <w:commentRangeStart w:id="29"/>
       <w:r>
         <w:t xml:space="preserve">by bins of </w:t>
       </w:r>
-      <w:commentRangeEnd w:id="27"/>
+      <w:commentRangeEnd w:id="29"/>
       <w:r>
         <w:rPr>
           <w:rStyle w:val="CommentReference"/>
           <w:rFonts w:cs="Mangal"/>
         </w:rPr>
-        <w:commentReference w:id="27"/>
+        <w:commentReference w:id="29"/>
       </w:r>
       <w:r>
         <w:t>number of co</w:t>
@@ -5369,7 +5470,11 @@
         <w:t>d</w:t>
       </w:r>
       <w:r>
-        <w:t xml:space="preserve"> two collective systems </w:t>
+        <w:t xml:space="preserve"> two </w:t>
+      </w:r>
+      <w:r>
+        <w:lastRenderedPageBreak/>
+        <w:t xml:space="preserve">collective systems </w:t>
       </w:r>
       <w:r>
         <w:t xml:space="preserve">in terms of </w:t>
@@ -5609,11 +5714,7 @@
         <w:t>, however,</w:t>
       </w:r>
       <w:r>
-        <w:t xml:space="preserve"> there is enough complexity to replicate phenomena observed in real systems. </w:t>
-      </w:r>
-      <w:r>
-        <w:lastRenderedPageBreak/>
-        <w:t>Thus, we show how the process of accumulation of editions can be see</w:t>
+        <w:t xml:space="preserve"> there is enough complexity to replicate phenomena observed in real systems. Thus, we show how the process of accumulation of editions can be see</w:t>
       </w:r>
       <w:r>
         <w:t>n</w:t>
@@ -5969,17 +6070,17 @@
       <w:r>
         <w:t xml:space="preserve">authors (no loss of edges) or </w:t>
       </w:r>
-      <w:commentRangeStart w:id="28"/>
+      <w:commentRangeStart w:id="30"/>
       <w:r>
         <w:t xml:space="preserve">people never die </w:t>
       </w:r>
-      <w:commentRangeEnd w:id="28"/>
+      <w:commentRangeEnd w:id="30"/>
       <w:r>
         <w:rPr>
           <w:rStyle w:val="CommentReference"/>
           <w:rFonts w:cs="Mangal"/>
         </w:rPr>
-        <w:commentReference w:id="28"/>
+        <w:commentReference w:id="30"/>
       </w:r>
       <w:r>
         <w:t xml:space="preserve">(no loss of nodes). It is proposed </w:t>
@@ -5987,17 +6088,17 @@
       <w:r>
         <w:t xml:space="preserve">that </w:t>
       </w:r>
-      <w:commentRangeStart w:id="29"/>
+      <w:commentRangeStart w:id="31"/>
       <w:r>
         <w:t xml:space="preserve">these rules </w:t>
       </w:r>
-      <w:commentRangeEnd w:id="29"/>
+      <w:commentRangeEnd w:id="31"/>
       <w:r>
         <w:rPr>
           <w:rStyle w:val="CommentReference"/>
           <w:rFonts w:cs="Mangal"/>
         </w:rPr>
-        <w:commentReference w:id="29"/>
+        <w:commentReference w:id="31"/>
       </w:r>
       <w:r>
         <w:t xml:space="preserve">be introduced in </w:t>
@@ -6016,12 +6117,7 @@
         <w:jc w:val="both"/>
       </w:pPr>
       <w:r>
-        <w:t xml:space="preserve">To better understand </w:t>
-      </w:r>
-      <w:bookmarkStart w:id="30" w:name="_GoBack"/>
-      <w:bookmarkEnd w:id="30"/>
-      <w:r>
-        <w:t xml:space="preserve">collective intelligence, we propose </w:t>
+        <w:t xml:space="preserve">To better understand collective intelligence, we propose </w:t>
       </w:r>
       <w:r>
         <w:t>that future work focuses on</w:t>
@@ -6104,6 +6200,7 @@
         <w:t xml:space="preserve">the </w:t>
       </w:r>
       <w:r>
+        <w:lastRenderedPageBreak/>
         <w:t>comput</w:t>
       </w:r>
       <w:r>
@@ -6233,7 +6330,7 @@
       </w:r>
     </w:p>
   </w:comment>
-  <w:comment w:id="12" w:author="Zoe" w:date="2014-09-23T14:46:00Z" w:initials="Z">
+  <w:comment w:id="14" w:author="Zoe" w:date="2014-09-23T14:46:00Z" w:initials="Z">
     <w:p>
       <w:pPr>
         <w:pStyle w:val="CommentText"/>
@@ -6249,7 +6346,7 @@
       </w:r>
     </w:p>
   </w:comment>
-  <w:comment w:id="25" w:author="Zoe" w:date="2014-09-23T14:46:00Z" w:initials="Z">
+  <w:comment w:id="27" w:author="Zoe" w:date="2014-09-23T14:46:00Z" w:initials="Z">
     <w:p>
       <w:pPr>
         <w:pStyle w:val="CommentText"/>
@@ -6265,7 +6362,7 @@
       </w:r>
     </w:p>
   </w:comment>
-  <w:comment w:id="27" w:author="Zoe" w:date="2014-09-23T15:47:00Z" w:initials="Z">
+  <w:comment w:id="29" w:author="Zoe" w:date="2014-09-23T15:47:00Z" w:initials="Z">
     <w:p>
       <w:pPr>
         <w:pStyle w:val="CommentText"/>
@@ -6281,7 +6378,7 @@
       </w:r>
     </w:p>
   </w:comment>
-  <w:comment w:id="28" w:author="Zoe" w:date="2014-09-26T10:36:00Z" w:initials="Z">
+  <w:comment w:id="30" w:author="Zoe" w:date="2014-09-26T10:36:00Z" w:initials="Z">
     <w:p>
       <w:pPr>
         <w:pStyle w:val="CommentText"/>
@@ -6305,7 +6402,7 @@
       </w:r>
     </w:p>
   </w:comment>
-  <w:comment w:id="29" w:author="Zoe" w:date="2014-09-23T15:25:00Z" w:initials="Z">
+  <w:comment w:id="31" w:author="Zoe" w:date="2014-09-23T15:25:00Z" w:initials="Z">
     <w:p>
       <w:pPr>
         <w:pStyle w:val="CommentText"/>
@@ -7598,7 +7695,7 @@
 </file>
 
 <file path=customXml/itemProps1.xml><?xml version="1.0" encoding="utf-8"?>
-<ds:datastoreItem xmlns:ds="http://schemas.openxmlformats.org/officeDocument/2006/customXml" ds:itemID="{0ABBAC00-DDAB-E34B-BBCC-C94302A7357B}">
+<ds:datastoreItem xmlns:ds="http://schemas.openxmlformats.org/officeDocument/2006/customXml" ds:itemID="{C502B4D1-AD5D-C141-AD22-C13F6808E319}">
   <ds:schemaRefs>
     <ds:schemaRef ds:uri="http://schemas.openxmlformats.org/officeDocument/2006/bibliography"/>
   </ds:schemaRefs>

</xml_diff>

<commit_message>
Agregadas las gráficas al documento
</commit_message>
<xml_diff>
--- a/Document/CollectiveIntilligenceKybernetes_edited [ZG].docx
+++ b/Document/CollectiveIntilligenceKybernetes_edited [ZG].docx
@@ -704,6 +704,20 @@
       </w:pPr>
       <w:bookmarkStart w:id="1" w:name="h.68bt3p5fphap"/>
       <w:bookmarkEnd w:id="1"/>
+    </w:p>
+    <w:p>
+      <w:pPr>
+        <w:pStyle w:val="Heading1"/>
+        <w:contextualSpacing w:val="0"/>
+        <w:jc w:val="both"/>
+      </w:pPr>
+    </w:p>
+    <w:p>
+      <w:pPr>
+        <w:pStyle w:val="Heading1"/>
+        <w:contextualSpacing w:val="0"/>
+        <w:jc w:val="both"/>
+      </w:pPr>
       <w:r>
         <w:lastRenderedPageBreak/>
         <w:t>Introduction</w:t>
@@ -1480,6 +1494,7 @@
         <w:jc w:val="both"/>
       </w:pPr>
       <w:r>
+        <w:lastRenderedPageBreak/>
         <w:t>This document is organized in</w:t>
       </w:r>
       <w:r>
@@ -2119,71 +2134,71 @@
         <w:t>documents pro</w:t>
       </w:r>
       <w:r>
-        <w:t xml:space="preserve">pose </w:t>
+        <w:t xml:space="preserve">pose one question </w:t>
+      </w:r>
+      <w:r>
+        <w:t>for a</w:t>
+      </w:r>
+      <w:r>
+        <w:t xml:space="preserve"> </w:t>
+      </w:r>
+      <w:r>
+        <w:t xml:space="preserve">given </w:t>
+      </w:r>
+      <w:r>
+        <w:t xml:space="preserve">topic, </w:t>
+      </w:r>
+      <w:r>
+        <w:t xml:space="preserve">and </w:t>
+      </w:r>
+      <w:r>
+        <w:t xml:space="preserve">students </w:t>
+      </w:r>
+      <w:r>
+        <w:t xml:space="preserve">then </w:t>
+      </w:r>
+      <w:r>
+        <w:t xml:space="preserve">include arguments, author positions and opinions about the proposed question. The activity </w:t>
+      </w:r>
+      <w:r>
+        <w:t xml:space="preserve">aims to encourage </w:t>
+      </w:r>
+      <w:r>
+        <w:t>student</w:t>
+      </w:r>
+      <w:r>
+        <w:t>s to</w:t>
+      </w:r>
+      <w:r>
+        <w:t xml:space="preserve"> acquire </w:t>
+      </w:r>
+      <w:r>
+        <w:t xml:space="preserve">the </w:t>
+      </w:r>
+      <w:r>
+        <w:t>competencies to write argumentative document</w:t>
+      </w:r>
+      <w:r>
+        <w:t>s</w:t>
+      </w:r>
+      <w:r>
+        <w:t xml:space="preserve">. Based on </w:t>
+      </w:r>
+      <w:r>
+        <w:t xml:space="preserve">the theory of </w:t>
+      </w:r>
+      <w:r>
+        <w:t xml:space="preserve">collective intelligence, we designed a collaborative document schema via a Wiki platform. </w:t>
+      </w:r>
+      <w:r>
+        <w:t>S</w:t>
+      </w:r>
+      <w:r>
+        <w:t xml:space="preserve">tudents </w:t>
       </w:r>
       <w:r>
         <w:lastRenderedPageBreak/>
-        <w:t xml:space="preserve">one question </w:t>
-      </w:r>
-      <w:r>
-        <w:t>for a</w:t>
-      </w:r>
-      <w:r>
-        <w:t xml:space="preserve"> </w:t>
-      </w:r>
-      <w:r>
-        <w:t xml:space="preserve">given </w:t>
-      </w:r>
-      <w:r>
-        <w:t xml:space="preserve">topic, </w:t>
-      </w:r>
-      <w:r>
-        <w:t xml:space="preserve">and </w:t>
-      </w:r>
-      <w:r>
-        <w:t xml:space="preserve">students </w:t>
-      </w:r>
-      <w:r>
-        <w:t xml:space="preserve">then </w:t>
-      </w:r>
-      <w:r>
-        <w:t xml:space="preserve">include arguments, author positions and opinions about the proposed question. The activity </w:t>
-      </w:r>
-      <w:r>
-        <w:t xml:space="preserve">aims to encourage </w:t>
-      </w:r>
-      <w:r>
-        <w:t>student</w:t>
-      </w:r>
-      <w:r>
-        <w:t>s to</w:t>
-      </w:r>
-      <w:r>
-        <w:t xml:space="preserve"> acquire </w:t>
-      </w:r>
-      <w:r>
-        <w:t xml:space="preserve">the </w:t>
-      </w:r>
-      <w:r>
-        <w:t>competencies to write argumentative document</w:t>
-      </w:r>
-      <w:r>
-        <w:t>s</w:t>
-      </w:r>
-      <w:r>
-        <w:t xml:space="preserve">. Based on </w:t>
-      </w:r>
-      <w:r>
-        <w:t xml:space="preserve">the theory of </w:t>
-      </w:r>
-      <w:r>
-        <w:t xml:space="preserve">collective intelligence, we designed a collaborative document schema via a Wiki platform. </w:t>
-      </w:r>
-      <w:r>
-        <w:t>S</w:t>
-      </w:r>
-      <w:r>
-        <w:t>tudents participate</w:t>
+        <w:t>participate</w:t>
       </w:r>
       <w:r>
         <w:t>d</w:t>
@@ -2767,57 +2782,60 @@
       <w:bookmarkStart w:id="9" w:name="h.r6stbindali2"/>
       <w:bookmarkEnd w:id="9"/>
       <w:r>
+        <w:t>Agent</w:t>
+      </w:r>
+      <w:r>
+        <w:t>-</w:t>
+      </w:r>
+      <w:r>
+        <w:t>based modeling</w:t>
+      </w:r>
+    </w:p>
+    <w:p>
+      <w:pPr>
+        <w:jc w:val="both"/>
+      </w:pPr>
+    </w:p>
+    <w:p>
+      <w:pPr>
+        <w:jc w:val="both"/>
+      </w:pPr>
+      <w:r>
+        <w:t xml:space="preserve">The aim of </w:t>
+      </w:r>
+      <w:r>
+        <w:t xml:space="preserve">the agent-based </w:t>
+      </w:r>
+      <w:r>
+        <w:t xml:space="preserve">model </w:t>
+      </w:r>
+      <w:r>
+        <w:t xml:space="preserve">we propose </w:t>
+      </w:r>
+      <w:r>
+        <w:t xml:space="preserve">is to simulate the evolution of wiki systems in order to </w:t>
+      </w:r>
+      <w:r>
+        <w:t xml:space="preserve">gain </w:t>
+      </w:r>
+      <w:r>
+        <w:t>a better understanding of collective intelligence. The agents are people and documents, where people ha</w:t>
+      </w:r>
+      <w:r>
+        <w:t>ve</w:t>
+      </w:r>
+      <w:r>
+        <w:t xml:space="preserve"> an agent </w:t>
+      </w:r>
+      <w:r>
+        <w:t xml:space="preserve">edition </w:t>
+      </w:r>
+      <w:r>
+        <w:t xml:space="preserve">capacity, which indicates how many </w:t>
+      </w:r>
+      <w:r>
         <w:lastRenderedPageBreak/>
-        <w:t>Agent</w:t>
-      </w:r>
-      <w:r>
-        <w:t>-</w:t>
-      </w:r>
-      <w:r>
-        <w:t>based modeling</w:t>
-      </w:r>
-    </w:p>
-    <w:p>
-      <w:pPr>
-        <w:jc w:val="both"/>
-      </w:pPr>
-    </w:p>
-    <w:p>
-      <w:pPr>
-        <w:jc w:val="both"/>
-      </w:pPr>
-      <w:r>
-        <w:t xml:space="preserve">The aim of </w:t>
-      </w:r>
-      <w:r>
-        <w:t xml:space="preserve">the agent-based </w:t>
-      </w:r>
-      <w:r>
-        <w:t xml:space="preserve">model </w:t>
-      </w:r>
-      <w:r>
-        <w:t xml:space="preserve">we propose </w:t>
-      </w:r>
-      <w:r>
-        <w:t xml:space="preserve">is to simulate the evolution of wiki systems in order to </w:t>
-      </w:r>
-      <w:r>
-        <w:t xml:space="preserve">gain </w:t>
-      </w:r>
-      <w:r>
-        <w:t>a better understanding of collective intelligence. The agents are people and documents, where people ha</w:t>
-      </w:r>
-      <w:r>
-        <w:t>ve</w:t>
-      </w:r>
-      <w:r>
-        <w:t xml:space="preserve"> an agent </w:t>
-      </w:r>
-      <w:r>
-        <w:t xml:space="preserve">edition </w:t>
-      </w:r>
-      <w:r>
-        <w:t xml:space="preserve">capacity, which indicates how many documents </w:t>
+        <w:t xml:space="preserve">documents </w:t>
       </w:r>
       <w:r>
         <w:t xml:space="preserve">they </w:t>
@@ -3318,7 +3336,7 @@
         <w:tblLook w:val="0000" w:firstRow="0" w:lastRow="0" w:firstColumn="0" w:lastColumn="0" w:noHBand="0" w:noVBand="0"/>
       </w:tblPr>
       <w:tblGrid>
-        <w:gridCol w:w="9360"/>
+        <w:gridCol w:w="9228"/>
       </w:tblGrid>
       <w:tr>
         <w:tc>
@@ -3532,7 +3550,7 @@
         <w:tblLook w:val="0000" w:firstRow="0" w:lastRow="0" w:firstColumn="0" w:lastColumn="0" w:noHBand="0" w:noVBand="0"/>
       </w:tblPr>
       <w:tblGrid>
-        <w:gridCol w:w="9360"/>
+        <w:gridCol w:w="9228"/>
       </w:tblGrid>
       <w:tr>
         <w:tc>
@@ -3711,6 +3729,7 @@
                 <w:rFonts w:ascii="Courier New" w:eastAsia="Courier New" w:hAnsi="Courier New" w:cs="Courier New"/>
                 <w:sz w:val="18"/>
               </w:rPr>
+              <w:lastRenderedPageBreak/>
               <w:t xml:space="preserve">  </w:t>
             </w:r>
             <w:proofErr w:type="gramStart"/>
@@ -4271,7 +4290,6 @@
         <w:jc w:val="both"/>
       </w:pPr>
       <w:r>
-        <w:lastRenderedPageBreak/>
         <w:t xml:space="preserve">Aside from </w:t>
       </w:r>
       <w:r>
@@ -4322,8 +4340,39 @@
     </w:p>
     <w:p/>
     <w:p>
-      <w:r>
-        <w:t>Figure 1 show</w:t>
+      <w:pPr>
+        <w:jc w:val="both"/>
+      </w:pPr>
+      <w:r>
+        <w:fldChar w:fldCharType="begin"/>
+      </w:r>
+      <w:r>
+        <w:instrText xml:space="preserve"> REF _Ref273525649 \h </w:instrText>
+      </w:r>
+      <w:r>
+        <w:fldChar w:fldCharType="separate"/>
+      </w:r>
+      <w:r>
+        <w:rPr>
+          <w:sz w:val="20"/>
+        </w:rPr>
+        <w:t xml:space="preserve">Figure </w:t>
+      </w:r>
+      <w:r>
+        <w:rPr>
+          <w:noProof/>
+          <w:sz w:val="20"/>
+        </w:rPr>
+        <w:t>1</w:t>
+      </w:r>
+      <w:r>
+        <w:fldChar w:fldCharType="end"/>
+      </w:r>
+      <w:r>
+        <w:t xml:space="preserve"> </w:t>
+      </w:r>
+      <w:r>
+        <w:t>show</w:t>
       </w:r>
       <w:r>
         <w:t>s</w:t>
@@ -4397,209 +4446,1175 @@
         <w:t xml:space="preserve"> clustering coefficient in small world networks.</w:t>
       </w:r>
     </w:p>
-    <w:p>
-      <w:r>
-        <w:t xml:space="preserve"> </w:t>
-      </w:r>
-    </w:p>
-    <w:p>
-      <w:pPr>
-        <w:jc w:val="both"/>
-      </w:pPr>
-    </w:p>
+    <w:p/>
     <w:tbl>
       <w:tblPr>
+        <w:tblStyle w:val="TableGrid"/>
         <w:tblW w:w="0" w:type="auto"/>
-        <w:tblInd w:w="-17" w:type="dxa"/>
+        <w:jc w:val="center"/>
         <w:tblBorders>
-          <w:top w:val="single" w:sz="8" w:space="0" w:color="000001"/>
-          <w:left w:val="single" w:sz="8" w:space="0" w:color="000001"/>
-          <w:bottom w:val="single" w:sz="8" w:space="0" w:color="000001"/>
-          <w:right w:val="single" w:sz="8" w:space="0" w:color="000001"/>
-          <w:insideH w:val="single" w:sz="8" w:space="0" w:color="000001"/>
-          <w:insideV w:val="single" w:sz="8" w:space="0" w:color="000001"/>
+          <w:top w:val="none" w:sz="0" w:space="0" w:color="auto"/>
+          <w:left w:val="none" w:sz="0" w:space="0" w:color="auto"/>
+          <w:bottom w:val="none" w:sz="0" w:space="0" w:color="auto"/>
+          <w:right w:val="none" w:sz="0" w:space="0" w:color="auto"/>
+          <w:insideH w:val="none" w:sz="0" w:space="0" w:color="auto"/>
+          <w:insideV w:val="none" w:sz="0" w:space="0" w:color="auto"/>
         </w:tblBorders>
         <w:tblCellMar>
-          <w:top w:w="100" w:type="dxa"/>
-          <w:left w:w="90" w:type="dxa"/>
-          <w:bottom w:w="100" w:type="dxa"/>
-          <w:right w:w="100" w:type="dxa"/>
+          <w:top w:w="57" w:type="dxa"/>
+          <w:bottom w:w="57" w:type="dxa"/>
         </w:tblCellMar>
-        <w:tblLook w:val="0000" w:firstRow="0" w:lastRow="0" w:firstColumn="0" w:lastColumn="0" w:noHBand="0" w:noVBand="0"/>
+        <w:tblLook w:val="04A0" w:firstRow="1" w:lastRow="0" w:firstColumn="1" w:lastColumn="0" w:noHBand="0" w:noVBand="1"/>
       </w:tblPr>
       <w:tblGrid>
-        <w:gridCol w:w="9360"/>
+        <w:gridCol w:w="4618"/>
+        <w:gridCol w:w="4619"/>
       </w:tblGrid>
       <w:tr>
+        <w:trPr>
+          <w:jc w:val="center"/>
+        </w:trPr>
         <w:tc>
           <w:tcPr>
-            <w:tcW w:w="9360" w:type="dxa"/>
-            <w:tcBorders>
-              <w:top w:val="single" w:sz="8" w:space="0" w:color="000001"/>
-              <w:left w:val="single" w:sz="8" w:space="0" w:color="000001"/>
-              <w:bottom w:val="single" w:sz="8" w:space="0" w:color="000001"/>
-              <w:right w:val="single" w:sz="8" w:space="0" w:color="000001"/>
-            </w:tcBorders>
-            <w:shd w:val="clear" w:color="auto" w:fill="auto"/>
-            <w:tcMar>
-              <w:left w:w="90" w:type="dxa"/>
-            </w:tcMar>
+            <w:tcW w:w="4788" w:type="dxa"/>
+            <w:vAlign w:val="center"/>
           </w:tcPr>
           <w:p>
             <w:pPr>
-              <w:spacing w:line="100" w:lineRule="atLeast"/>
-              <w:jc w:val="both"/>
+              <w:jc w:val="center"/>
             </w:pPr>
+            <w:r>
+              <w:rPr>
+                <w:noProof/>
+                <w:lang w:eastAsia="en-US" w:bidi="ar-SA"/>
+              </w:rPr>
+              <w:lastRenderedPageBreak/>
+              <w:drawing>
+                <wp:inline distT="0" distB="0" distL="0" distR="0" wp14:anchorId="59511E11" wp14:editId="371F9E89">
+                  <wp:extent cx="2880360" cy="1888236"/>
+                  <wp:effectExtent l="0" t="0" r="0" b="0"/>
+                  <wp:docPr id="11" name="Picture 11"/>
+                  <wp:cNvGraphicFramePr>
+                    <a:graphicFrameLocks xmlns:a="http://schemas.openxmlformats.org/drawingml/2006/main" noChangeAspect="1"/>
+                  </wp:cNvGraphicFramePr>
+                  <a:graphic xmlns:a="http://schemas.openxmlformats.org/drawingml/2006/main">
+                    <a:graphicData uri="http://schemas.openxmlformats.org/drawingml/2006/picture">
+                      <pic:pic xmlns:pic="http://schemas.openxmlformats.org/drawingml/2006/picture">
+                        <pic:nvPicPr>
+                          <pic:cNvPr id="0" name="cc-10.pdf"/>
+                          <pic:cNvPicPr/>
+                        </pic:nvPicPr>
+                        <pic:blipFill>
+                          <a:blip r:embed="rId7">
+                            <a:extLst>
+                              <a:ext uri="{28A0092B-C50C-407E-A947-70E740481C1C}">
+                                <a14:useLocalDpi xmlns:a14="http://schemas.microsoft.com/office/drawing/2010/main" val="0"/>
+                              </a:ext>
+                            </a:extLst>
+                          </a:blip>
+                          <a:stretch>
+                            <a:fillRect/>
+                          </a:stretch>
+                        </pic:blipFill>
+                        <pic:spPr>
+                          <a:xfrm>
+                            <a:off x="0" y="0"/>
+                            <a:ext cx="2880360" cy="1888236"/>
+                          </a:xfrm>
+                          <a:prstGeom prst="rect">
+                            <a:avLst/>
+                          </a:prstGeom>
+                        </pic:spPr>
+                      </pic:pic>
+                    </a:graphicData>
+                  </a:graphic>
+                </wp:inline>
+              </w:drawing>
+            </w:r>
           </w:p>
-          <w:tbl>
-            <w:tblPr>
-              <w:tblW w:w="0" w:type="auto"/>
-              <w:tblBorders>
-                <w:top w:val="single" w:sz="8" w:space="0" w:color="000001"/>
-                <w:left w:val="single" w:sz="8" w:space="0" w:color="000001"/>
-                <w:bottom w:val="single" w:sz="8" w:space="0" w:color="000001"/>
-                <w:right w:val="single" w:sz="8" w:space="0" w:color="000001"/>
-                <w:insideH w:val="single" w:sz="8" w:space="0" w:color="000001"/>
-                <w:insideV w:val="single" w:sz="8" w:space="0" w:color="000001"/>
-              </w:tblBorders>
-              <w:tblCellMar>
-                <w:top w:w="100" w:type="dxa"/>
-                <w:left w:w="90" w:type="dxa"/>
-                <w:bottom w:w="100" w:type="dxa"/>
-                <w:right w:w="100" w:type="dxa"/>
-              </w:tblCellMar>
-              <w:tblLook w:val="0000" w:firstRow="0" w:lastRow="0" w:firstColumn="0" w:lastColumn="0" w:noHBand="0" w:noVBand="0"/>
-            </w:tblPr>
-            <w:tblGrid>
-              <w:gridCol w:w="2942"/>
-              <w:gridCol w:w="2942"/>
-              <w:gridCol w:w="2942"/>
-            </w:tblGrid>
-            <w:tr>
-              <w:tc>
-                <w:tcPr>
-                  <w:tcW w:w="2942" w:type="dxa"/>
-                  <w:tcBorders>
-                    <w:top w:val="single" w:sz="8" w:space="0" w:color="000001"/>
-                    <w:left w:val="single" w:sz="8" w:space="0" w:color="000001"/>
-                    <w:bottom w:val="single" w:sz="8" w:space="0" w:color="000001"/>
-                    <w:right w:val="single" w:sz="8" w:space="0" w:color="000001"/>
-                  </w:tcBorders>
-                  <w:shd w:val="clear" w:color="auto" w:fill="auto"/>
-                  <w:tcMar>
-                    <w:left w:w="90" w:type="dxa"/>
-                  </w:tcMar>
-                </w:tcPr>
-                <w:p>
-                  <w:pPr>
-                    <w:spacing w:line="100" w:lineRule="atLeast"/>
-                    <w:jc w:val="both"/>
-                  </w:pPr>
-                  <w:proofErr w:type="gramStart"/>
-                  <w:r>
-                    <w:t>cc</w:t>
-                  </w:r>
-                  <w:proofErr w:type="gramEnd"/>
-                  <w:r>
-                    <w:t>-10.pdf</w:t>
-                  </w:r>
-                </w:p>
-              </w:tc>
-              <w:tc>
-                <w:tcPr>
-                  <w:tcW w:w="2942" w:type="dxa"/>
-                  <w:tcBorders>
-                    <w:top w:val="single" w:sz="8" w:space="0" w:color="000001"/>
-                    <w:left w:val="single" w:sz="8" w:space="0" w:color="000001"/>
-                    <w:bottom w:val="single" w:sz="8" w:space="0" w:color="000001"/>
-                    <w:right w:val="single" w:sz="8" w:space="0" w:color="000001"/>
-                  </w:tcBorders>
-                  <w:shd w:val="clear" w:color="auto" w:fill="auto"/>
-                  <w:tcMar>
-                    <w:left w:w="90" w:type="dxa"/>
-                  </w:tcMar>
-                </w:tcPr>
-                <w:p>
-                  <w:pPr>
-                    <w:spacing w:line="100" w:lineRule="atLeast"/>
-                    <w:jc w:val="both"/>
-                  </w:pPr>
-                  <w:proofErr w:type="gramStart"/>
-                  <w:r>
-                    <w:t>cc</w:t>
-                  </w:r>
-                  <w:proofErr w:type="gramEnd"/>
-                  <w:r>
-                    <w:t>-100.pdf</w:t>
-                  </w:r>
-                </w:p>
-              </w:tc>
-              <w:tc>
-                <w:tcPr>
-                  <w:tcW w:w="2942" w:type="dxa"/>
-                  <w:tcBorders>
-                    <w:top w:val="single" w:sz="8" w:space="0" w:color="000001"/>
-                    <w:left w:val="single" w:sz="8" w:space="0" w:color="000001"/>
-                    <w:bottom w:val="single" w:sz="8" w:space="0" w:color="000001"/>
-                    <w:right w:val="single" w:sz="8" w:space="0" w:color="000001"/>
-                  </w:tcBorders>
-                  <w:shd w:val="clear" w:color="auto" w:fill="auto"/>
-                  <w:tcMar>
-                    <w:left w:w="90" w:type="dxa"/>
-                  </w:tcMar>
-                </w:tcPr>
-                <w:p>
-                  <w:pPr>
-                    <w:spacing w:line="100" w:lineRule="atLeast"/>
-                    <w:jc w:val="both"/>
-                  </w:pPr>
-                  <w:proofErr w:type="gramStart"/>
-                  <w:r>
-                    <w:t>cc</w:t>
-                  </w:r>
-                  <w:proofErr w:type="gramEnd"/>
-                  <w:r>
-                    <w:t>-1000.pdf</w:t>
-                  </w:r>
-                </w:p>
-              </w:tc>
-            </w:tr>
-          </w:tbl>
           <w:p>
             <w:pPr>
-              <w:spacing w:line="100" w:lineRule="atLeast"/>
-              <w:jc w:val="both"/>
+              <w:jc w:val="center"/>
+              <w:rPr>
+                <w:i/>
+                <w:iCs/>
+                <w:sz w:val="20"/>
+              </w:rPr>
             </w:pPr>
+            <w:r>
+              <w:rPr>
+                <w:i/>
+                <w:sz w:val="20"/>
+              </w:rPr>
+              <w:t>(a) 10</w:t>
+            </w:r>
+            <w:r>
+              <w:rPr>
+                <w:i/>
+                <w:iCs/>
+                <w:sz w:val="20"/>
+                <w:vertAlign w:val="superscript"/>
+              </w:rPr>
+              <w:t>1</w:t>
+            </w:r>
+            <w:r>
+              <w:rPr>
+                <w:i/>
+                <w:iCs/>
+                <w:sz w:val="20"/>
+              </w:rPr>
+              <w:t xml:space="preserve"> agents</w:t>
+            </w:r>
+          </w:p>
+        </w:tc>
+        <w:tc>
+          <w:tcPr>
+            <w:tcW w:w="4788" w:type="dxa"/>
+            <w:vAlign w:val="center"/>
+          </w:tcPr>
+          <w:p>
+            <w:pPr>
+              <w:jc w:val="center"/>
+            </w:pPr>
+            <w:r>
+              <w:rPr>
+                <w:noProof/>
+                <w:lang w:eastAsia="en-US" w:bidi="ar-SA"/>
+              </w:rPr>
+              <w:drawing>
+                <wp:inline distT="0" distB="0" distL="0" distR="0" wp14:anchorId="7D7DB5E1" wp14:editId="30F95435">
+                  <wp:extent cx="2880360" cy="1872234"/>
+                  <wp:effectExtent l="0" t="0" r="0" b="0"/>
+                  <wp:docPr id="12" name="Picture 12"/>
+                  <wp:cNvGraphicFramePr>
+                    <a:graphicFrameLocks xmlns:a="http://schemas.openxmlformats.org/drawingml/2006/main" noChangeAspect="1"/>
+                  </wp:cNvGraphicFramePr>
+                  <a:graphic xmlns:a="http://schemas.openxmlformats.org/drawingml/2006/main">
+                    <a:graphicData uri="http://schemas.openxmlformats.org/drawingml/2006/picture">
+                      <pic:pic xmlns:pic="http://schemas.openxmlformats.org/drawingml/2006/picture">
+                        <pic:nvPicPr>
+                          <pic:cNvPr id="0" name="cc-100.pdf"/>
+                          <pic:cNvPicPr/>
+                        </pic:nvPicPr>
+                        <pic:blipFill>
+                          <a:blip r:embed="rId8">
+                            <a:extLst>
+                              <a:ext uri="{28A0092B-C50C-407E-A947-70E740481C1C}">
+                                <a14:useLocalDpi xmlns:a14="http://schemas.microsoft.com/office/drawing/2010/main" val="0"/>
+                              </a:ext>
+                            </a:extLst>
+                          </a:blip>
+                          <a:stretch>
+                            <a:fillRect/>
+                          </a:stretch>
+                        </pic:blipFill>
+                        <pic:spPr>
+                          <a:xfrm>
+                            <a:off x="0" y="0"/>
+                            <a:ext cx="2880360" cy="1872234"/>
+                          </a:xfrm>
+                          <a:prstGeom prst="rect">
+                            <a:avLst/>
+                          </a:prstGeom>
+                        </pic:spPr>
+                      </pic:pic>
+                    </a:graphicData>
+                  </a:graphic>
+                </wp:inline>
+              </w:drawing>
+            </w:r>
+          </w:p>
+          <w:p>
+            <w:pPr>
+              <w:jc w:val="center"/>
+              <w:rPr>
+                <w:sz w:val="20"/>
+              </w:rPr>
+            </w:pPr>
+            <w:r>
+              <w:rPr>
+                <w:i/>
+                <w:sz w:val="20"/>
+              </w:rPr>
+              <w:t>(b) 10</w:t>
+            </w:r>
+            <w:r>
+              <w:rPr>
+                <w:i/>
+                <w:iCs/>
+                <w:sz w:val="20"/>
+                <w:vertAlign w:val="superscript"/>
+              </w:rPr>
+              <w:t>2</w:t>
+            </w:r>
+            <w:r>
+              <w:rPr>
+                <w:i/>
+                <w:iCs/>
+                <w:sz w:val="20"/>
+              </w:rPr>
+              <w:t xml:space="preserve"> agents</w:t>
+            </w:r>
           </w:p>
         </w:tc>
       </w:tr>
       <w:tr>
+        <w:trPr>
+          <w:jc w:val="center"/>
+        </w:trPr>
         <w:tc>
           <w:tcPr>
-            <w:tcW w:w="9360" w:type="dxa"/>
-            <w:tcBorders>
-              <w:top w:val="single" w:sz="8" w:space="0" w:color="000001"/>
-              <w:left w:val="single" w:sz="8" w:space="0" w:color="000001"/>
-              <w:bottom w:val="single" w:sz="8" w:space="0" w:color="000001"/>
-              <w:right w:val="single" w:sz="8" w:space="0" w:color="000001"/>
-            </w:tcBorders>
-            <w:shd w:val="clear" w:color="auto" w:fill="auto"/>
-            <w:tcMar>
-              <w:left w:w="90" w:type="dxa"/>
-            </w:tcMar>
+            <w:tcW w:w="4788" w:type="dxa"/>
+            <w:vAlign w:val="center"/>
           </w:tcPr>
           <w:p>
             <w:pPr>
-              <w:spacing w:line="100" w:lineRule="atLeast"/>
-              <w:jc w:val="both"/>
+              <w:jc w:val="center"/>
             </w:pPr>
-            <w:proofErr w:type="gramStart"/>
             <w:r>
-              <w:t>cc</w:t>
+              <w:rPr>
+                <w:noProof/>
+                <w:lang w:eastAsia="en-US" w:bidi="ar-SA"/>
+              </w:rPr>
+              <w:drawing>
+                <wp:inline distT="0" distB="0" distL="0" distR="0" wp14:anchorId="55D48454" wp14:editId="0F9D18EA">
+                  <wp:extent cx="2880360" cy="1864233"/>
+                  <wp:effectExtent l="0" t="0" r="0" b="0"/>
+                  <wp:docPr id="13" name="Picture 13"/>
+                  <wp:cNvGraphicFramePr>
+                    <a:graphicFrameLocks xmlns:a="http://schemas.openxmlformats.org/drawingml/2006/main" noChangeAspect="1"/>
+                  </wp:cNvGraphicFramePr>
+                  <a:graphic xmlns:a="http://schemas.openxmlformats.org/drawingml/2006/main">
+                    <a:graphicData uri="http://schemas.openxmlformats.org/drawingml/2006/picture">
+                      <pic:pic xmlns:pic="http://schemas.openxmlformats.org/drawingml/2006/picture">
+                        <pic:nvPicPr>
+                          <pic:cNvPr id="0" name="cc-1000.pdf"/>
+                          <pic:cNvPicPr/>
+                        </pic:nvPicPr>
+                        <pic:blipFill>
+                          <a:blip r:embed="rId9">
+                            <a:extLst>
+                              <a:ext uri="{28A0092B-C50C-407E-A947-70E740481C1C}">
+                                <a14:useLocalDpi xmlns:a14="http://schemas.microsoft.com/office/drawing/2010/main" val="0"/>
+                              </a:ext>
+                            </a:extLst>
+                          </a:blip>
+                          <a:stretch>
+                            <a:fillRect/>
+                          </a:stretch>
+                        </pic:blipFill>
+                        <pic:spPr>
+                          <a:xfrm>
+                            <a:off x="0" y="0"/>
+                            <a:ext cx="2880360" cy="1864233"/>
+                          </a:xfrm>
+                          <a:prstGeom prst="rect">
+                            <a:avLst/>
+                          </a:prstGeom>
+                        </pic:spPr>
+                      </pic:pic>
+                    </a:graphicData>
+                  </a:graphic>
+                </wp:inline>
+              </w:drawing>
             </w:r>
-            <w:proofErr w:type="gramEnd"/>
+          </w:p>
+          <w:p>
+            <w:pPr>
+              <w:jc w:val="center"/>
+              <w:rPr>
+                <w:sz w:val="20"/>
+              </w:rPr>
+            </w:pPr>
             <w:r>
-              <w:t>-WikiITRB-2011.pdf</w:t>
+              <w:rPr>
+                <w:i/>
+                <w:sz w:val="20"/>
+              </w:rPr>
+              <w:t>(c) 10</w:t>
+            </w:r>
+            <w:r>
+              <w:rPr>
+                <w:i/>
+                <w:iCs/>
+                <w:sz w:val="20"/>
+                <w:vertAlign w:val="superscript"/>
+              </w:rPr>
+              <w:t>3</w:t>
+            </w:r>
+            <w:r>
+              <w:rPr>
+                <w:i/>
+                <w:iCs/>
+                <w:sz w:val="20"/>
+              </w:rPr>
+              <w:t xml:space="preserve"> agents</w:t>
+            </w:r>
+          </w:p>
+        </w:tc>
+        <w:tc>
+          <w:tcPr>
+            <w:tcW w:w="4788" w:type="dxa"/>
+            <w:vAlign w:val="center"/>
+          </w:tcPr>
+          <w:p>
+            <w:pPr>
+              <w:jc w:val="center"/>
+            </w:pPr>
+            <w:r>
+              <w:rPr>
+                <w:noProof/>
+                <w:lang w:eastAsia="en-US" w:bidi="ar-SA"/>
+              </w:rPr>
+              <w:drawing>
+                <wp:inline distT="0" distB="0" distL="0" distR="0" wp14:anchorId="7188B1DD" wp14:editId="0E62839C">
+                  <wp:extent cx="2880360" cy="1904238"/>
+                  <wp:effectExtent l="0" t="0" r="0" b="0"/>
+                  <wp:docPr id="15" name="Picture 15"/>
+                  <wp:cNvGraphicFramePr>
+                    <a:graphicFrameLocks xmlns:a="http://schemas.openxmlformats.org/drawingml/2006/main" noChangeAspect="1"/>
+                  </wp:cNvGraphicFramePr>
+                  <a:graphic xmlns:a="http://schemas.openxmlformats.org/drawingml/2006/main">
+                    <a:graphicData uri="http://schemas.openxmlformats.org/drawingml/2006/picture">
+                      <pic:pic xmlns:pic="http://schemas.openxmlformats.org/drawingml/2006/picture">
+                        <pic:nvPicPr>
+                          <pic:cNvPr id="0" name="cc-WikiITRB-2011.pdf"/>
+                          <pic:cNvPicPr/>
+                        </pic:nvPicPr>
+                        <pic:blipFill>
+                          <a:blip r:embed="rId10">
+                            <a:extLst>
+                              <a:ext uri="{28A0092B-C50C-407E-A947-70E740481C1C}">
+                                <a14:useLocalDpi xmlns:a14="http://schemas.microsoft.com/office/drawing/2010/main" val="0"/>
+                              </a:ext>
+                            </a:extLst>
+                          </a:blip>
+                          <a:stretch>
+                            <a:fillRect/>
+                          </a:stretch>
+                        </pic:blipFill>
+                        <pic:spPr>
+                          <a:xfrm>
+                            <a:off x="0" y="0"/>
+                            <a:ext cx="2880360" cy="1904238"/>
+                          </a:xfrm>
+                          <a:prstGeom prst="rect">
+                            <a:avLst/>
+                          </a:prstGeom>
+                        </pic:spPr>
+                      </pic:pic>
+                    </a:graphicData>
+                  </a:graphic>
+                </wp:inline>
+              </w:drawing>
+            </w:r>
+          </w:p>
+          <w:p>
+            <w:pPr>
+              <w:jc w:val="center"/>
+              <w:rPr>
+                <w:i/>
+                <w:sz w:val="20"/>
+              </w:rPr>
+            </w:pPr>
+            <w:r>
+              <w:rPr>
+                <w:i/>
+                <w:sz w:val="20"/>
+              </w:rPr>
+              <w:t xml:space="preserve">(d) </w:t>
+            </w:r>
+            <w:proofErr w:type="spellStart"/>
+            <w:r>
+              <w:rPr>
+                <w:i/>
+                <w:sz w:val="20"/>
+              </w:rPr>
+              <w:t>WikiITRB</w:t>
+            </w:r>
+            <w:proofErr w:type="spellEnd"/>
+          </w:p>
+        </w:tc>
+      </w:tr>
+    </w:tbl>
+    <w:p>
+      <w:pPr>
+        <w:pStyle w:val="Caption"/>
+        <w:jc w:val="both"/>
+        <w:rPr>
+          <w:sz w:val="20"/>
+          <w:szCs w:val="20"/>
+        </w:rPr>
+      </w:pPr>
+      <w:bookmarkStart w:id="18" w:name="_Ref273525649"/>
+      <w:r>
+        <w:rPr>
+          <w:sz w:val="20"/>
+          <w:szCs w:val="20"/>
+        </w:rPr>
+        <w:t xml:space="preserve">Figure </w:t>
+      </w:r>
+      <w:r>
+        <w:rPr>
+          <w:sz w:val="20"/>
+          <w:szCs w:val="20"/>
+        </w:rPr>
+        <w:fldChar w:fldCharType="begin"/>
+      </w:r>
+      <w:r>
+        <w:rPr>
+          <w:sz w:val="20"/>
+          <w:szCs w:val="20"/>
+        </w:rPr>
+        <w:instrText xml:space="preserve"> SEQ Figure \* ARABIC </w:instrText>
+      </w:r>
+      <w:r>
+        <w:rPr>
+          <w:sz w:val="20"/>
+          <w:szCs w:val="20"/>
+        </w:rPr>
+        <w:fldChar w:fldCharType="separate"/>
+      </w:r>
+      <w:r>
+        <w:rPr>
+          <w:noProof/>
+          <w:sz w:val="20"/>
+          <w:szCs w:val="20"/>
+        </w:rPr>
+        <w:t>1</w:t>
+      </w:r>
+      <w:r>
+        <w:rPr>
+          <w:sz w:val="20"/>
+          <w:szCs w:val="20"/>
+        </w:rPr>
+        <w:fldChar w:fldCharType="end"/>
+      </w:r>
+      <w:bookmarkEnd w:id="18"/>
+      <w:r>
+        <w:rPr>
+          <w:sz w:val="20"/>
+          <w:szCs w:val="20"/>
+        </w:rPr>
+        <w:t xml:space="preserve"> Values of the clustering coefficient through time units. Figures a, b and c correspond to model executions with 10</w:t>
+      </w:r>
+      <w:r>
+        <w:rPr>
+          <w:sz w:val="20"/>
+          <w:szCs w:val="20"/>
+          <w:vertAlign w:val="superscript"/>
+        </w:rPr>
+        <w:t>1</w:t>
+      </w:r>
+      <w:r>
+        <w:rPr>
+          <w:sz w:val="20"/>
+          <w:szCs w:val="20"/>
+        </w:rPr>
+        <w:t>, 10</w:t>
+      </w:r>
+      <w:r>
+        <w:rPr>
+          <w:sz w:val="20"/>
+          <w:szCs w:val="20"/>
+          <w:vertAlign w:val="superscript"/>
+        </w:rPr>
+        <w:t>2</w:t>
+      </w:r>
+      <w:r>
+        <w:rPr>
+          <w:sz w:val="20"/>
+          <w:szCs w:val="20"/>
+        </w:rPr>
+        <w:t xml:space="preserve"> and 10</w:t>
+      </w:r>
+      <w:r>
+        <w:rPr>
+          <w:sz w:val="20"/>
+          <w:szCs w:val="20"/>
+          <w:vertAlign w:val="superscript"/>
+        </w:rPr>
+        <w:t>3</w:t>
+      </w:r>
+      <w:r>
+        <w:rPr>
+          <w:sz w:val="20"/>
+          <w:szCs w:val="20"/>
+        </w:rPr>
+        <w:t xml:space="preserve"> agents respectively, and Figure d corresponds to </w:t>
+      </w:r>
+      <w:proofErr w:type="spellStart"/>
+      <w:r>
+        <w:rPr>
+          <w:sz w:val="20"/>
+          <w:szCs w:val="20"/>
+        </w:rPr>
+        <w:t>wikITRB</w:t>
+      </w:r>
+      <w:proofErr w:type="spellEnd"/>
+      <w:r>
+        <w:rPr>
+          <w:sz w:val="20"/>
+          <w:szCs w:val="20"/>
+        </w:rPr>
+        <w:t>. In</w:t>
+      </w:r>
+      <w:r>
+        <w:rPr>
+          <w:sz w:val="20"/>
+          <w:szCs w:val="20"/>
+        </w:rPr>
+        <w:t xml:space="preserve"> </w:t>
+      </w:r>
+      <w:r>
+        <w:rPr>
+          <w:sz w:val="20"/>
+          <w:szCs w:val="20"/>
+        </w:rPr>
+        <w:fldChar w:fldCharType="begin"/>
+      </w:r>
+      <w:r>
+        <w:rPr>
+          <w:sz w:val="20"/>
+          <w:szCs w:val="20"/>
+        </w:rPr>
+        <w:instrText xml:space="preserve"> REF _Ref273525649 \h </w:instrText>
+      </w:r>
+      <w:r>
+        <w:rPr>
+          <w:sz w:val="20"/>
+          <w:szCs w:val="20"/>
+        </w:rPr>
+      </w:r>
+      <w:r>
+        <w:rPr>
+          <w:sz w:val="20"/>
+          <w:szCs w:val="20"/>
+        </w:rPr>
+        <w:fldChar w:fldCharType="separate"/>
+      </w:r>
+      <w:r>
+        <w:rPr>
+          <w:sz w:val="20"/>
+          <w:szCs w:val="20"/>
+        </w:rPr>
+        <w:t xml:space="preserve">Figure </w:t>
+      </w:r>
+      <w:r>
+        <w:rPr>
+          <w:noProof/>
+          <w:sz w:val="20"/>
+          <w:szCs w:val="20"/>
+        </w:rPr>
+        <w:t>1</w:t>
+      </w:r>
+      <w:r>
+        <w:rPr>
+          <w:sz w:val="20"/>
+          <w:szCs w:val="20"/>
+        </w:rPr>
+        <w:fldChar w:fldCharType="end"/>
+      </w:r>
+      <w:r>
+        <w:rPr>
+          <w:sz w:val="20"/>
+          <w:szCs w:val="20"/>
+        </w:rPr>
+        <w:t xml:space="preserve">, along the </w:t>
+      </w:r>
+      <w:proofErr w:type="gramStart"/>
+      <w:r>
+        <w:rPr>
+          <w:sz w:val="20"/>
+          <w:szCs w:val="20"/>
+        </w:rPr>
+        <w:t>x axis</w:t>
+      </w:r>
+      <w:proofErr w:type="gramEnd"/>
+      <w:r>
+        <w:rPr>
+          <w:sz w:val="20"/>
+          <w:szCs w:val="20"/>
+        </w:rPr>
+        <w:t xml:space="preserve"> are time units and the y axis shows the clustering coefficient of the resulting network after running the model. Each line in the graphic corresponds to one value of agent edition capacity (k).</w:t>
+      </w:r>
+    </w:p>
+    <w:p>
+      <w:pPr>
+        <w:jc w:val="both"/>
+      </w:pPr>
+    </w:p>
+    <w:p>
+      <w:pPr>
+        <w:jc w:val="both"/>
+      </w:pPr>
+      <w:r>
+        <w:fldChar w:fldCharType="begin"/>
+      </w:r>
+      <w:r>
+        <w:instrText xml:space="preserve"> REF _Ref273525649 \h </w:instrText>
+      </w:r>
+      <w:r>
+        <w:fldChar w:fldCharType="separate"/>
+      </w:r>
+      <w:r>
+        <w:rPr>
+          <w:sz w:val="20"/>
+        </w:rPr>
+        <w:t xml:space="preserve">Figure </w:t>
+      </w:r>
+      <w:r>
+        <w:rPr>
+          <w:noProof/>
+          <w:sz w:val="20"/>
+        </w:rPr>
+        <w:t>1</w:t>
+      </w:r>
+      <w:r>
+        <w:fldChar w:fldCharType="end"/>
+      </w:r>
+      <w:r>
+        <w:t xml:space="preserve"> </w:t>
+      </w:r>
+      <w:r>
+        <w:t>show</w:t>
+      </w:r>
+      <w:r>
+        <w:t>s</w:t>
+      </w:r>
+      <w:r>
+        <w:t xml:space="preserve"> that when both time </w:t>
+      </w:r>
+      <w:r>
+        <w:t xml:space="preserve">(t) </w:t>
+      </w:r>
+      <w:r>
+        <w:t>and k increase, the clustering coefficient</w:t>
+      </w:r>
+      <w:r>
+        <w:t xml:space="preserve"> </w:t>
+      </w:r>
+      <w:r>
+        <w:t>also increases</w:t>
+      </w:r>
+      <w:r>
+        <w:t>. Regardless of the number of agents</w:t>
+      </w:r>
+      <w:r>
+        <w:t>,</w:t>
+      </w:r>
+      <w:r>
+        <w:t xml:space="preserve"> all graphics resulting from the model are very similar to the one of</w:t>
+      </w:r>
+      <w:r>
+        <w:t xml:space="preserve"> the</w:t>
+      </w:r>
+      <w:r>
+        <w:t xml:space="preserve"> </w:t>
+      </w:r>
+      <w:proofErr w:type="spellStart"/>
+      <w:r>
+        <w:t>wikITRB</w:t>
+      </w:r>
+      <w:proofErr w:type="spellEnd"/>
+      <w:r>
+        <w:t>. While k increase</w:t>
+      </w:r>
+      <w:r>
+        <w:t>s,</w:t>
+      </w:r>
+      <w:r>
+        <w:t xml:space="preserve"> there </w:t>
+      </w:r>
+      <w:r>
+        <w:t>is</w:t>
+      </w:r>
+      <w:r>
+        <w:t xml:space="preserve"> monotonic growth over time</w:t>
+      </w:r>
+      <w:r>
+        <w:t>;</w:t>
+      </w:r>
+      <w:r>
+        <w:t xml:space="preserve"> however, this behavior is not present </w:t>
+      </w:r>
+      <w:r>
+        <w:t xml:space="preserve">for </w:t>
+      </w:r>
+      <w:r>
+        <w:t xml:space="preserve">low values of k. Thus, </w:t>
+      </w:r>
+      <w:r>
+        <w:t xml:space="preserve">when </w:t>
+      </w:r>
+      <w:r>
+        <w:t xml:space="preserve">k &gt;= 3 and t &gt;= 5 </w:t>
+      </w:r>
+      <w:r>
+        <w:t xml:space="preserve">times </w:t>
+      </w:r>
+      <w:r>
+        <w:t>the</w:t>
+      </w:r>
+      <w:r>
+        <w:t xml:space="preserve"> total </w:t>
+      </w:r>
+      <w:r>
+        <w:t xml:space="preserve">number </w:t>
+      </w:r>
+      <w:r>
+        <w:t xml:space="preserve">of </w:t>
+      </w:r>
+      <w:r>
+        <w:t>agents</w:t>
+      </w:r>
+      <w:r>
+        <w:t>,</w:t>
+      </w:r>
+      <w:r>
+        <w:t xml:space="preserve"> behavior is </w:t>
+      </w:r>
+      <w:r>
+        <w:t xml:space="preserve">expected to be </w:t>
+      </w:r>
+      <w:r>
+        <w:t>consistent. This show</w:t>
+      </w:r>
+      <w:r>
+        <w:t>s</w:t>
+      </w:r>
+      <w:r>
+        <w:t xml:space="preserve"> how the values of individual </w:t>
+      </w:r>
+      <w:r>
+        <w:t xml:space="preserve">edition </w:t>
+      </w:r>
+      <w:r>
+        <w:t>capacity (k) and the time simulations (t) are relevant in the design of measurements or design systems based on collective intelligence</w:t>
+      </w:r>
+      <w:r>
+        <w:t>. T</w:t>
+      </w:r>
+      <w:r>
+        <w:t xml:space="preserve">he implications of this result are discussed below.  </w:t>
+      </w:r>
+    </w:p>
+    <w:p>
+      <w:pPr>
+        <w:jc w:val="both"/>
+      </w:pPr>
+    </w:p>
+    <w:p>
+      <w:r>
+        <w:fldChar w:fldCharType="begin"/>
+      </w:r>
+      <w:r>
+        <w:instrText xml:space="preserve"> REF _Ref273526462 \h </w:instrText>
+      </w:r>
+      <w:r>
+        <w:fldChar w:fldCharType="separate"/>
+      </w:r>
+      <w:r>
+        <w:rPr>
+          <w:sz w:val="20"/>
+        </w:rPr>
+        <w:t xml:space="preserve">Figure </w:t>
+      </w:r>
+      <w:r>
+        <w:rPr>
+          <w:noProof/>
+          <w:sz w:val="20"/>
+        </w:rPr>
+        <w:t>2</w:t>
+      </w:r>
+      <w:r>
+        <w:fldChar w:fldCharType="end"/>
+      </w:r>
+      <w:r>
+        <w:t xml:space="preserve"> </w:t>
+      </w:r>
+      <w:r>
+        <w:t>show</w:t>
+      </w:r>
+      <w:r>
+        <w:t>s</w:t>
+      </w:r>
+      <w:r>
+        <w:t xml:space="preserve"> the average path length (apl) for each </w:t>
+      </w:r>
+      <w:r>
+        <w:t xml:space="preserve">number </w:t>
+      </w:r>
+      <w:r>
+        <w:t xml:space="preserve">of agents and the </w:t>
+      </w:r>
+      <w:proofErr w:type="spellStart"/>
+      <w:r>
+        <w:t>WikITRB</w:t>
+      </w:r>
+      <w:proofErr w:type="spellEnd"/>
+      <w:r>
+        <w:t>. In a</w:t>
+      </w:r>
+      <w:r>
+        <w:t xml:space="preserve">, </w:t>
+      </w:r>
+      <w:r>
+        <w:t>b and c</w:t>
+      </w:r>
+      <w:r>
+        <w:t xml:space="preserve">, </w:t>
+      </w:r>
+      <w:r>
+        <w:t xml:space="preserve">the results show how the curve of </w:t>
+      </w:r>
+      <w:r>
+        <w:t xml:space="preserve">the </w:t>
+      </w:r>
+      <w:r>
+        <w:t xml:space="preserve">average </w:t>
+      </w:r>
+      <w:proofErr w:type="spellStart"/>
+      <w:proofErr w:type="gramStart"/>
+      <w:r>
+        <w:t>apl</w:t>
+      </w:r>
+      <w:proofErr w:type="spellEnd"/>
+      <w:proofErr w:type="gramEnd"/>
+      <w:r>
+        <w:t xml:space="preserve"> over 80 simulations</w:t>
+      </w:r>
+      <w:r>
+        <w:t xml:space="preserve"> </w:t>
+      </w:r>
+      <w:r>
+        <w:t>evolved</w:t>
+      </w:r>
+      <w:r>
+        <w:t xml:space="preserve">. The </w:t>
+      </w:r>
+      <w:proofErr w:type="gramStart"/>
+      <w:r>
+        <w:t>apl</w:t>
+      </w:r>
+      <w:proofErr w:type="gramEnd"/>
+      <w:r>
+        <w:t xml:space="preserve"> in wiki system</w:t>
+      </w:r>
+      <w:r>
+        <w:t>s</w:t>
+      </w:r>
+      <w:r>
+        <w:t xml:space="preserve"> </w:t>
+      </w:r>
+      <w:r>
+        <w:t xml:space="preserve">demonstrates </w:t>
+      </w:r>
+      <w:r>
+        <w:t xml:space="preserve">the same behavior. </w:t>
+      </w:r>
+    </w:p>
+    <w:p/>
+    <w:tbl>
+      <w:tblPr>
+        <w:tblStyle w:val="TableGrid"/>
+        <w:tblW w:w="0" w:type="auto"/>
+        <w:jc w:val="center"/>
+        <w:tblBorders>
+          <w:top w:val="none" w:sz="0" w:space="0" w:color="auto"/>
+          <w:left w:val="none" w:sz="0" w:space="0" w:color="auto"/>
+          <w:bottom w:val="none" w:sz="0" w:space="0" w:color="auto"/>
+          <w:right w:val="none" w:sz="0" w:space="0" w:color="auto"/>
+          <w:insideH w:val="none" w:sz="0" w:space="0" w:color="auto"/>
+          <w:insideV w:val="none" w:sz="0" w:space="0" w:color="auto"/>
+        </w:tblBorders>
+        <w:tblCellMar>
+          <w:top w:w="57" w:type="dxa"/>
+          <w:bottom w:w="57" w:type="dxa"/>
+        </w:tblCellMar>
+        <w:tblLook w:val="04A0" w:firstRow="1" w:lastRow="0" w:firstColumn="1" w:lastColumn="0" w:noHBand="0" w:noVBand="1"/>
+      </w:tblPr>
+      <w:tblGrid>
+        <w:gridCol w:w="4572"/>
+        <w:gridCol w:w="4665"/>
+      </w:tblGrid>
+      <w:tr>
+        <w:trPr>
+          <w:jc w:val="center"/>
+        </w:trPr>
+        <w:tc>
+          <w:tcPr>
+            <w:tcW w:w="4788" w:type="dxa"/>
+            <w:vAlign w:val="center"/>
+          </w:tcPr>
+          <w:p>
+            <w:pPr>
+              <w:jc w:val="center"/>
+            </w:pPr>
+            <w:r>
+              <w:rPr>
+                <w:noProof/>
+                <w:lang w:eastAsia="en-US" w:bidi="ar-SA"/>
+              </w:rPr>
+              <w:lastRenderedPageBreak/>
+              <w:drawing>
+                <wp:inline distT="0" distB="0" distL="0" distR="0" wp14:anchorId="37FB6C12" wp14:editId="51542585">
+                  <wp:extent cx="2820601" cy="1888236"/>
+                  <wp:effectExtent l="0" t="0" r="0" b="0"/>
+                  <wp:docPr id="16" name="Picture 16"/>
+                  <wp:cNvGraphicFramePr>
+                    <a:graphicFrameLocks xmlns:a="http://schemas.openxmlformats.org/drawingml/2006/main" noChangeAspect="1"/>
+                  </wp:cNvGraphicFramePr>
+                  <a:graphic xmlns:a="http://schemas.openxmlformats.org/drawingml/2006/main">
+                    <a:graphicData uri="http://schemas.openxmlformats.org/drawingml/2006/picture">
+                      <pic:pic xmlns:pic="http://schemas.openxmlformats.org/drawingml/2006/picture">
+                        <pic:nvPicPr>
+                          <pic:cNvPr id="0" name="cc-10.pdf"/>
+                          <pic:cNvPicPr/>
+                        </pic:nvPicPr>
+                        <pic:blipFill>
+                          <a:blip r:embed="rId11">
+                            <a:extLst>
+                              <a:ext uri="{28A0092B-C50C-407E-A947-70E740481C1C}">
+                                <a14:useLocalDpi xmlns:a14="http://schemas.microsoft.com/office/drawing/2010/main" val="0"/>
+                              </a:ext>
+                            </a:extLst>
+                          </a:blip>
+                          <a:stretch>
+                            <a:fillRect/>
+                          </a:stretch>
+                        </pic:blipFill>
+                        <pic:spPr>
+                          <a:xfrm>
+                            <a:off x="0" y="0"/>
+                            <a:ext cx="2820601" cy="1888236"/>
+                          </a:xfrm>
+                          <a:prstGeom prst="rect">
+                            <a:avLst/>
+                          </a:prstGeom>
+                        </pic:spPr>
+                      </pic:pic>
+                    </a:graphicData>
+                  </a:graphic>
+                </wp:inline>
+              </w:drawing>
+            </w:r>
+          </w:p>
+          <w:p>
+            <w:pPr>
+              <w:jc w:val="center"/>
+              <w:rPr>
+                <w:i/>
+                <w:iCs/>
+                <w:sz w:val="20"/>
+              </w:rPr>
+            </w:pPr>
+            <w:r>
+              <w:rPr>
+                <w:i/>
+                <w:sz w:val="20"/>
+              </w:rPr>
+              <w:t>(a) 10</w:t>
+            </w:r>
+            <w:r>
+              <w:rPr>
+                <w:i/>
+                <w:iCs/>
+                <w:sz w:val="20"/>
+                <w:vertAlign w:val="superscript"/>
+              </w:rPr>
+              <w:t>1</w:t>
+            </w:r>
+            <w:r>
+              <w:rPr>
+                <w:i/>
+                <w:iCs/>
+                <w:sz w:val="20"/>
+              </w:rPr>
+              <w:t xml:space="preserve"> agents</w:t>
+            </w:r>
+          </w:p>
+        </w:tc>
+        <w:tc>
+          <w:tcPr>
+            <w:tcW w:w="4788" w:type="dxa"/>
+            <w:vAlign w:val="center"/>
+          </w:tcPr>
+          <w:p>
+            <w:pPr>
+              <w:jc w:val="center"/>
+            </w:pPr>
+            <w:r>
+              <w:rPr>
+                <w:noProof/>
+                <w:lang w:eastAsia="en-US" w:bidi="ar-SA"/>
+              </w:rPr>
+              <w:drawing>
+                <wp:inline distT="0" distB="0" distL="0" distR="0" wp14:anchorId="6581E4D9" wp14:editId="687AEBCC">
+                  <wp:extent cx="2880360" cy="1872234"/>
+                  <wp:effectExtent l="0" t="0" r="0" b="0"/>
+                  <wp:docPr id="17" name="Picture 17"/>
+                  <wp:cNvGraphicFramePr>
+                    <a:graphicFrameLocks xmlns:a="http://schemas.openxmlformats.org/drawingml/2006/main" noChangeAspect="1"/>
+                  </wp:cNvGraphicFramePr>
+                  <a:graphic xmlns:a="http://schemas.openxmlformats.org/drawingml/2006/main">
+                    <a:graphicData uri="http://schemas.openxmlformats.org/drawingml/2006/picture">
+                      <pic:pic xmlns:pic="http://schemas.openxmlformats.org/drawingml/2006/picture">
+                        <pic:nvPicPr>
+                          <pic:cNvPr id="0" name="cc-100.pdf"/>
+                          <pic:cNvPicPr/>
+                        </pic:nvPicPr>
+                        <pic:blipFill>
+                          <a:blip r:embed="rId12">
+                            <a:extLst>
+                              <a:ext uri="{28A0092B-C50C-407E-A947-70E740481C1C}">
+                                <a14:useLocalDpi xmlns:a14="http://schemas.microsoft.com/office/drawing/2010/main" val="0"/>
+                              </a:ext>
+                            </a:extLst>
+                          </a:blip>
+                          <a:stretch>
+                            <a:fillRect/>
+                          </a:stretch>
+                        </pic:blipFill>
+                        <pic:spPr>
+                          <a:xfrm>
+                            <a:off x="0" y="0"/>
+                            <a:ext cx="2880360" cy="1872234"/>
+                          </a:xfrm>
+                          <a:prstGeom prst="rect">
+                            <a:avLst/>
+                          </a:prstGeom>
+                        </pic:spPr>
+                      </pic:pic>
+                    </a:graphicData>
+                  </a:graphic>
+                </wp:inline>
+              </w:drawing>
+            </w:r>
+          </w:p>
+          <w:p>
+            <w:pPr>
+              <w:jc w:val="center"/>
+              <w:rPr>
+                <w:sz w:val="20"/>
+              </w:rPr>
+            </w:pPr>
+            <w:r>
+              <w:rPr>
+                <w:i/>
+                <w:sz w:val="20"/>
+              </w:rPr>
+              <w:t>(b) 10</w:t>
+            </w:r>
+            <w:r>
+              <w:rPr>
+                <w:i/>
+                <w:iCs/>
+                <w:sz w:val="20"/>
+                <w:vertAlign w:val="superscript"/>
+              </w:rPr>
+              <w:t>2</w:t>
+            </w:r>
+            <w:r>
+              <w:rPr>
+                <w:i/>
+                <w:iCs/>
+                <w:sz w:val="20"/>
+              </w:rPr>
+              <w:t xml:space="preserve"> agents</w:t>
+            </w:r>
+          </w:p>
+        </w:tc>
+      </w:tr>
+      <w:tr>
+        <w:trPr>
+          <w:jc w:val="center"/>
+        </w:trPr>
+        <w:tc>
+          <w:tcPr>
+            <w:tcW w:w="9576" w:type="dxa"/>
+            <w:gridSpan w:val="2"/>
+            <w:vAlign w:val="center"/>
+          </w:tcPr>
+          <w:p>
+            <w:pPr>
+              <w:jc w:val="center"/>
+            </w:pPr>
+            <w:r>
+              <w:rPr>
+                <w:noProof/>
+                <w:lang w:eastAsia="en-US" w:bidi="ar-SA"/>
+              </w:rPr>
+              <w:drawing>
+                <wp:inline distT="0" distB="0" distL="0" distR="0" wp14:anchorId="6E583A73" wp14:editId="0B899F0B">
+                  <wp:extent cx="2880360" cy="1856232"/>
+                  <wp:effectExtent l="0" t="0" r="0" b="0"/>
+                  <wp:docPr id="18" name="Picture 18"/>
+                  <wp:cNvGraphicFramePr>
+                    <a:graphicFrameLocks xmlns:a="http://schemas.openxmlformats.org/drawingml/2006/main" noChangeAspect="1"/>
+                  </wp:cNvGraphicFramePr>
+                  <a:graphic xmlns:a="http://schemas.openxmlformats.org/drawingml/2006/main">
+                    <a:graphicData uri="http://schemas.openxmlformats.org/drawingml/2006/picture">
+                      <pic:pic xmlns:pic="http://schemas.openxmlformats.org/drawingml/2006/picture">
+                        <pic:nvPicPr>
+                          <pic:cNvPr id="0" name="cc-1000.pdf"/>
+                          <pic:cNvPicPr/>
+                        </pic:nvPicPr>
+                        <pic:blipFill>
+                          <a:blip r:embed="rId13">
+                            <a:extLst>
+                              <a:ext uri="{28A0092B-C50C-407E-A947-70E740481C1C}">
+                                <a14:useLocalDpi xmlns:a14="http://schemas.microsoft.com/office/drawing/2010/main" val="0"/>
+                              </a:ext>
+                            </a:extLst>
+                          </a:blip>
+                          <a:stretch>
+                            <a:fillRect/>
+                          </a:stretch>
+                        </pic:blipFill>
+                        <pic:spPr>
+                          <a:xfrm>
+                            <a:off x="0" y="0"/>
+                            <a:ext cx="2880360" cy="1856232"/>
+                          </a:xfrm>
+                          <a:prstGeom prst="rect">
+                            <a:avLst/>
+                          </a:prstGeom>
+                        </pic:spPr>
+                      </pic:pic>
+                    </a:graphicData>
+                  </a:graphic>
+                </wp:inline>
+              </w:drawing>
+            </w:r>
+          </w:p>
+          <w:p>
+            <w:pPr>
+              <w:jc w:val="center"/>
+            </w:pPr>
+            <w:r>
+              <w:rPr>
+                <w:i/>
+                <w:sz w:val="20"/>
+              </w:rPr>
+              <w:t>(c) 10</w:t>
+            </w:r>
+            <w:r>
+              <w:rPr>
+                <w:i/>
+                <w:iCs/>
+                <w:sz w:val="20"/>
+                <w:vertAlign w:val="superscript"/>
+              </w:rPr>
+              <w:t>3</w:t>
+            </w:r>
+            <w:r>
+              <w:rPr>
+                <w:i/>
+                <w:iCs/>
+                <w:sz w:val="20"/>
+              </w:rPr>
+              <w:t xml:space="preserve"> agents</w:t>
             </w:r>
           </w:p>
         </w:tc>
@@ -4607,358 +5622,234 @@
     </w:tbl>
     <w:p>
       <w:pPr>
-        <w:jc w:val="both"/>
-      </w:pPr>
-      <w:r>
-        <w:t xml:space="preserve">Figure 1. </w:t>
+        <w:pStyle w:val="Caption"/>
+        <w:jc w:val="both"/>
+        <w:rPr>
+          <w:sz w:val="20"/>
+          <w:szCs w:val="20"/>
+        </w:rPr>
+      </w:pPr>
+      <w:bookmarkStart w:id="19" w:name="_Ref273526462"/>
+      <w:r>
+        <w:rPr>
+          <w:sz w:val="20"/>
+          <w:szCs w:val="20"/>
+        </w:rPr>
+        <w:t xml:space="preserve">Figure </w:t>
+      </w:r>
+      <w:r>
+        <w:rPr>
+          <w:sz w:val="20"/>
+          <w:szCs w:val="20"/>
+        </w:rPr>
+        <w:fldChar w:fldCharType="begin"/>
+      </w:r>
+      <w:r>
+        <w:rPr>
+          <w:sz w:val="20"/>
+          <w:szCs w:val="20"/>
+        </w:rPr>
+        <w:instrText xml:space="preserve"> SEQ Figure \* ARABIC </w:instrText>
+      </w:r>
+      <w:r>
+        <w:rPr>
+          <w:sz w:val="20"/>
+          <w:szCs w:val="20"/>
+        </w:rPr>
+        <w:fldChar w:fldCharType="separate"/>
+      </w:r>
+      <w:r>
+        <w:rPr>
+          <w:noProof/>
+          <w:sz w:val="20"/>
+          <w:szCs w:val="20"/>
+        </w:rPr>
+        <w:t>2</w:t>
+      </w:r>
+      <w:r>
+        <w:rPr>
+          <w:sz w:val="20"/>
+          <w:szCs w:val="20"/>
+        </w:rPr>
+        <w:fldChar w:fldCharType="end"/>
+      </w:r>
+      <w:bookmarkEnd w:id="19"/>
+      <w:r>
+        <w:rPr>
+          <w:sz w:val="20"/>
+          <w:szCs w:val="20"/>
+        </w:rPr>
+        <w:t xml:space="preserve"> </w:t>
+      </w:r>
+      <w:r>
+        <w:rPr>
+          <w:sz w:val="20"/>
+          <w:szCs w:val="20"/>
+        </w:rPr>
+        <w:t>Values for average path length through time units in model executions with 10</w:t>
+      </w:r>
+      <w:r>
+        <w:rPr>
+          <w:sz w:val="20"/>
+          <w:szCs w:val="20"/>
+          <w:vertAlign w:val="superscript"/>
+        </w:rPr>
+        <w:t>1</w:t>
+      </w:r>
+      <w:r>
+        <w:rPr>
+          <w:sz w:val="20"/>
+          <w:szCs w:val="20"/>
+        </w:rPr>
+        <w:t xml:space="preserve"> (a), 10</w:t>
+      </w:r>
+      <w:r>
+        <w:rPr>
+          <w:sz w:val="20"/>
+          <w:szCs w:val="20"/>
+          <w:vertAlign w:val="superscript"/>
+        </w:rPr>
+        <w:t>2</w:t>
+      </w:r>
+      <w:r>
+        <w:rPr>
+          <w:sz w:val="20"/>
+          <w:szCs w:val="20"/>
+        </w:rPr>
+        <w:t xml:space="preserve"> (b) and 10</w:t>
+      </w:r>
+      <w:r>
+        <w:rPr>
+          <w:sz w:val="20"/>
+          <w:szCs w:val="20"/>
+          <w:vertAlign w:val="superscript"/>
+        </w:rPr>
+        <w:t>3</w:t>
+      </w:r>
+      <w:r>
+        <w:rPr>
+          <w:sz w:val="20"/>
+          <w:szCs w:val="20"/>
+        </w:rPr>
+        <w:t xml:space="preserve"> (c) agents. In this figure, average path length is represented along the </w:t>
       </w:r>
       <w:proofErr w:type="gramStart"/>
       <w:r>
-        <w:t>Values of the clustering coefficient through time units.</w:t>
+        <w:rPr>
+          <w:sz w:val="20"/>
+          <w:szCs w:val="20"/>
+        </w:rPr>
+        <w:t>y axis</w:t>
       </w:r>
       <w:proofErr w:type="gramEnd"/>
       <w:r>
-        <w:t xml:space="preserve"> Figures a, b and c correspond to model executions with 10</w:t>
-      </w:r>
-      <w:r>
-        <w:rPr>
-          <w:vertAlign w:val="superscript"/>
-        </w:rPr>
-        <w:t>1</w:t>
-      </w:r>
-      <w:r>
-        <w:t>, 10</w:t>
-      </w:r>
-      <w:r>
-        <w:rPr>
-          <w:vertAlign w:val="superscript"/>
+        <w:rPr>
+          <w:sz w:val="20"/>
+          <w:szCs w:val="20"/>
+        </w:rPr>
+        <w:t xml:space="preserve">. Contrary to the clustering coefficient, the average path length decreases when t and k increase, which is consistent with the behavior of small </w:t>
+      </w:r>
+      <w:proofErr w:type="gramStart"/>
+      <w:r>
+        <w:rPr>
+          <w:sz w:val="20"/>
+          <w:szCs w:val="20"/>
+        </w:rPr>
+        <w:t>world</w:t>
+      </w:r>
+      <w:proofErr w:type="gramEnd"/>
+      <w:r>
+        <w:rPr>
+          <w:sz w:val="20"/>
+          <w:szCs w:val="20"/>
+        </w:rPr>
+        <w:t xml:space="preserve"> networks. </w:t>
+      </w:r>
+      <w:r>
+        <w:rPr>
+          <w:sz w:val="20"/>
+          <w:szCs w:val="20"/>
+        </w:rPr>
+        <w:fldChar w:fldCharType="begin"/>
+      </w:r>
+      <w:r>
+        <w:rPr>
+          <w:sz w:val="20"/>
+          <w:szCs w:val="20"/>
+        </w:rPr>
+        <w:instrText xml:space="preserve"> REF _Ref273526462 \h </w:instrText>
+      </w:r>
+      <w:r>
+        <w:rPr>
+          <w:sz w:val="20"/>
+          <w:szCs w:val="20"/>
+        </w:rPr>
+      </w:r>
+      <w:r>
+        <w:rPr>
+          <w:sz w:val="20"/>
+          <w:szCs w:val="20"/>
+        </w:rPr>
+        <w:fldChar w:fldCharType="separate"/>
+      </w:r>
+      <w:r>
+        <w:rPr>
+          <w:sz w:val="20"/>
+          <w:szCs w:val="20"/>
+        </w:rPr>
+        <w:t xml:space="preserve">Figure </w:t>
+      </w:r>
+      <w:r>
+        <w:rPr>
+          <w:noProof/>
+          <w:sz w:val="20"/>
+          <w:szCs w:val="20"/>
         </w:rPr>
         <w:t>2</w:t>
       </w:r>
       <w:r>
-        <w:t xml:space="preserve"> and 10</w:t>
-      </w:r>
-      <w:r>
-        <w:rPr>
-          <w:vertAlign w:val="superscript"/>
-        </w:rPr>
-        <w:t>3</w:t>
-      </w:r>
-      <w:r>
-        <w:t xml:space="preserve"> agents respectively</w:t>
-      </w:r>
-      <w:r>
-        <w:t>,</w:t>
-      </w:r>
-      <w:r>
-        <w:t xml:space="preserve"> and </w:t>
-      </w:r>
-      <w:r>
-        <w:t>F</w:t>
-      </w:r>
-      <w:r>
-        <w:t>igure d correspond</w:t>
-      </w:r>
-      <w:r>
-        <w:t>s</w:t>
-      </w:r>
-      <w:r>
-        <w:t xml:space="preserve"> to </w:t>
+        <w:rPr>
+          <w:sz w:val="20"/>
+          <w:szCs w:val="20"/>
+        </w:rPr>
+        <w:fldChar w:fldCharType="end"/>
+      </w:r>
+      <w:r>
+        <w:rPr>
+          <w:sz w:val="20"/>
+          <w:szCs w:val="20"/>
+        </w:rPr>
+        <w:t xml:space="preserve"> shows how the clustering coefficient and average path length are saturated by high values of time. This means that the time for simulations for higher values implies that a lot of agents have connections and the small world structure disappears. In-depth study of this behavior and the </w:t>
       </w:r>
       <w:proofErr w:type="spellStart"/>
       <w:r>
-        <w:t>wikITRB</w:t>
+        <w:rPr>
+          <w:sz w:val="20"/>
+          <w:szCs w:val="20"/>
+        </w:rPr>
+        <w:t>umbrals</w:t>
       </w:r>
       <w:proofErr w:type="spellEnd"/>
       <w:r>
-        <w:t xml:space="preserve">. In </w:t>
-      </w:r>
-      <w:r>
-        <w:t>F</w:t>
-      </w:r>
-      <w:r>
-        <w:t>igure 1</w:t>
-      </w:r>
-      <w:r>
-        <w:t>, along the</w:t>
-      </w:r>
-      <w:r>
+        <w:rPr>
+          <w:sz w:val="20"/>
+          <w:szCs w:val="20"/>
+        </w:rPr>
+        <w:t xml:space="preserve"> for the measurements is proposed for future work</w:t>
+      </w:r>
+      <w:r>
+        <w:rPr>
+          <w:sz w:val="20"/>
+          <w:szCs w:val="20"/>
+        </w:rPr>
+        <w:t>.</w:t>
+      </w:r>
+      <w:r>
+        <w:rPr>
+          <w:sz w:val="20"/>
+          <w:szCs w:val="20"/>
+        </w:rPr>
         <w:t xml:space="preserve"> </w:t>
-      </w:r>
-      <w:proofErr w:type="gramStart"/>
-      <w:r>
-        <w:t>x axis</w:t>
-      </w:r>
-      <w:proofErr w:type="gramEnd"/>
-      <w:r>
-        <w:t xml:space="preserve"> </w:t>
-      </w:r>
-      <w:r>
-        <w:t xml:space="preserve">are </w:t>
-      </w:r>
-      <w:r>
-        <w:t>time units</w:t>
-      </w:r>
-      <w:r>
-        <w:t xml:space="preserve"> and</w:t>
-      </w:r>
-      <w:r>
-        <w:t xml:space="preserve"> </w:t>
-      </w:r>
-      <w:r>
-        <w:t xml:space="preserve">the </w:t>
-      </w:r>
-      <w:r>
-        <w:t xml:space="preserve">y axis </w:t>
-      </w:r>
-      <w:r>
-        <w:t xml:space="preserve">shows </w:t>
-      </w:r>
-      <w:r>
-        <w:t>the clustering coefficient of the resulting network after run</w:t>
-      </w:r>
-      <w:r>
-        <w:t>ning</w:t>
-      </w:r>
-      <w:r>
-        <w:t xml:space="preserve"> the model</w:t>
-      </w:r>
-      <w:r>
-        <w:t>. E</w:t>
-      </w:r>
-      <w:r>
-        <w:t>ach line in the graphic correspond</w:t>
-      </w:r>
-      <w:r>
-        <w:t>s</w:t>
-      </w:r>
-      <w:r>
-        <w:t xml:space="preserve"> to one value of agent </w:t>
-      </w:r>
-      <w:r>
-        <w:t xml:space="preserve">edition </w:t>
-      </w:r>
-      <w:r>
-        <w:t xml:space="preserve">capacity (k). </w:t>
-      </w:r>
-    </w:p>
-    <w:p>
-      <w:pPr>
-        <w:jc w:val="both"/>
-      </w:pPr>
-    </w:p>
-    <w:p>
-      <w:pPr>
-        <w:jc w:val="both"/>
-      </w:pPr>
-      <w:r>
-        <w:t>Figure 1 show</w:t>
-      </w:r>
-      <w:r>
-        <w:t>s</w:t>
-      </w:r>
-      <w:r>
-        <w:t xml:space="preserve"> that when both time </w:t>
-      </w:r>
-      <w:r>
-        <w:t xml:space="preserve">(t) </w:t>
-      </w:r>
-      <w:r>
-        <w:t>and k increase, the clustering coefficient</w:t>
-      </w:r>
-      <w:r>
-        <w:t xml:space="preserve"> </w:t>
-      </w:r>
-      <w:r>
-        <w:t>also increases</w:t>
-      </w:r>
-      <w:r>
-        <w:t>. Regardless of the number of agents</w:t>
-      </w:r>
-      <w:r>
-        <w:t>,</w:t>
-      </w:r>
-      <w:r>
-        <w:t xml:space="preserve"> all graphics resulting from the model are very similar to the one of</w:t>
-      </w:r>
-      <w:r>
-        <w:t xml:space="preserve"> the</w:t>
-      </w:r>
-      <w:r>
-        <w:t xml:space="preserve"> </w:t>
-      </w:r>
-      <w:proofErr w:type="spellStart"/>
-      <w:r>
-        <w:t>wikITRB</w:t>
-      </w:r>
-      <w:proofErr w:type="spellEnd"/>
-      <w:r>
-        <w:t>. While k increase</w:t>
-      </w:r>
-      <w:r>
-        <w:t>s,</w:t>
-      </w:r>
-      <w:r>
-        <w:t xml:space="preserve"> there </w:t>
-      </w:r>
-      <w:r>
-        <w:t>is</w:t>
-      </w:r>
-      <w:r>
-        <w:t xml:space="preserve"> monotonic growth over time</w:t>
-      </w:r>
-      <w:r>
-        <w:t>;</w:t>
-      </w:r>
-      <w:r>
-        <w:t xml:space="preserve"> however, this behavior is not present </w:t>
-      </w:r>
-      <w:r>
-        <w:t xml:space="preserve">for </w:t>
-      </w:r>
-      <w:r>
-        <w:t xml:space="preserve">low values of k. Thus, </w:t>
-      </w:r>
-      <w:r>
-        <w:t xml:space="preserve">when </w:t>
-      </w:r>
-      <w:r>
-        <w:t xml:space="preserve">k &gt;= 3 and t &gt;= 5 </w:t>
-      </w:r>
-      <w:r>
-        <w:t xml:space="preserve">times </w:t>
-      </w:r>
-      <w:r>
-        <w:t>the</w:t>
-      </w:r>
-      <w:r>
-        <w:t xml:space="preserve"> total </w:t>
-      </w:r>
-      <w:r>
-        <w:t xml:space="preserve">number </w:t>
-      </w:r>
-      <w:r>
-        <w:t xml:space="preserve">of </w:t>
-      </w:r>
-      <w:r>
-        <w:t>agents</w:t>
-      </w:r>
-      <w:r>
-        <w:t>,</w:t>
-      </w:r>
-      <w:r>
-        <w:t xml:space="preserve"> behavior is </w:t>
-      </w:r>
-      <w:r>
-        <w:t xml:space="preserve">expected to be </w:t>
-      </w:r>
-      <w:r>
-        <w:t>consistent. This show</w:t>
-      </w:r>
-      <w:r>
-        <w:t>s</w:t>
-      </w:r>
-      <w:r>
-        <w:t xml:space="preserve"> how the values of individual </w:t>
-      </w:r>
-      <w:r>
-        <w:t xml:space="preserve">edition </w:t>
-      </w:r>
-      <w:r>
-        <w:t>capacity (k) and the time simulations (t) are relevant in the design of measurements or design systems based on collective intelligence</w:t>
-      </w:r>
-      <w:r>
-        <w:t>. T</w:t>
-      </w:r>
-      <w:r>
-        <w:t xml:space="preserve">he implications of this result are discussed below.  </w:t>
-      </w:r>
-    </w:p>
-    <w:p>
-      <w:pPr>
-        <w:jc w:val="both"/>
-      </w:pPr>
-    </w:p>
-    <w:p>
-      <w:r>
-        <w:t>Figure 2 show</w:t>
-      </w:r>
-      <w:r>
-        <w:t>s</w:t>
-      </w:r>
-      <w:r>
-        <w:t xml:space="preserve"> the average path length (apl) for each </w:t>
-      </w:r>
-      <w:r>
-        <w:t xml:space="preserve">number </w:t>
-      </w:r>
-      <w:r>
-        <w:t xml:space="preserve">of agents and the </w:t>
-      </w:r>
-      <w:proofErr w:type="spellStart"/>
-      <w:r>
-        <w:t>WikITRB</w:t>
-      </w:r>
-      <w:proofErr w:type="spellEnd"/>
-      <w:r>
-        <w:t>. In a</w:t>
-      </w:r>
-      <w:r>
-        <w:t xml:space="preserve">, </w:t>
-      </w:r>
-      <w:r>
-        <w:t>b and c</w:t>
-      </w:r>
-      <w:r>
-        <w:t xml:space="preserve">, </w:t>
-      </w:r>
-      <w:r>
-        <w:t xml:space="preserve">the results show how the curve of </w:t>
-      </w:r>
-      <w:r>
-        <w:t xml:space="preserve">the </w:t>
-      </w:r>
-      <w:r>
-        <w:t xml:space="preserve">average </w:t>
-      </w:r>
-      <w:proofErr w:type="spellStart"/>
-      <w:proofErr w:type="gramStart"/>
-      <w:r>
-        <w:t>apl</w:t>
-      </w:r>
-      <w:proofErr w:type="spellEnd"/>
-      <w:proofErr w:type="gramEnd"/>
-      <w:r>
-        <w:t xml:space="preserve"> over 80 simulations</w:t>
-      </w:r>
-      <w:r>
-        <w:t xml:space="preserve"> </w:t>
-      </w:r>
-      <w:r>
-        <w:t>evolved</w:t>
-      </w:r>
-      <w:r>
-        <w:t xml:space="preserve">. The </w:t>
-      </w:r>
-      <w:proofErr w:type="gramStart"/>
-      <w:r>
-        <w:t>apl</w:t>
-      </w:r>
-      <w:proofErr w:type="gramEnd"/>
-      <w:r>
-        <w:t xml:space="preserve"> in wiki system</w:t>
-      </w:r>
-      <w:r>
-        <w:t>s</w:t>
-      </w:r>
-      <w:r>
-        <w:t xml:space="preserve"> </w:t>
-      </w:r>
-      <w:r>
-        <w:t xml:space="preserve">demonstrates </w:t>
-      </w:r>
-      <w:r>
-        <w:t xml:space="preserve">the same behavior. </w:t>
       </w:r>
     </w:p>
     <w:p>
@@ -4968,116 +5859,183 @@
     </w:p>
     <w:tbl>
       <w:tblPr>
+        <w:tblStyle w:val="TableGrid"/>
         <w:tblW w:w="0" w:type="auto"/>
-        <w:tblInd w:w="-17" w:type="dxa"/>
+        <w:jc w:val="center"/>
         <w:tblBorders>
-          <w:top w:val="single" w:sz="8" w:space="0" w:color="000001"/>
-          <w:left w:val="single" w:sz="8" w:space="0" w:color="000001"/>
-          <w:bottom w:val="single" w:sz="8" w:space="0" w:color="000001"/>
-          <w:right w:val="single" w:sz="8" w:space="0" w:color="000001"/>
-          <w:insideH w:val="single" w:sz="8" w:space="0" w:color="000001"/>
-          <w:insideV w:val="single" w:sz="8" w:space="0" w:color="000001"/>
+          <w:top w:val="none" w:sz="0" w:space="0" w:color="auto"/>
+          <w:left w:val="none" w:sz="0" w:space="0" w:color="auto"/>
+          <w:bottom w:val="none" w:sz="0" w:space="0" w:color="auto"/>
+          <w:right w:val="none" w:sz="0" w:space="0" w:color="auto"/>
+          <w:insideH w:val="none" w:sz="0" w:space="0" w:color="auto"/>
+          <w:insideV w:val="none" w:sz="0" w:space="0" w:color="auto"/>
         </w:tblBorders>
         <w:tblCellMar>
-          <w:top w:w="100" w:type="dxa"/>
-          <w:left w:w="90" w:type="dxa"/>
-          <w:bottom w:w="100" w:type="dxa"/>
-          <w:right w:w="100" w:type="dxa"/>
+          <w:top w:w="57" w:type="dxa"/>
+          <w:bottom w:w="57" w:type="dxa"/>
         </w:tblCellMar>
-        <w:tblLook w:val="0000" w:firstRow="0" w:lastRow="0" w:firstColumn="0" w:lastColumn="0" w:noHBand="0" w:noVBand="0"/>
+        <w:tblLook w:val="04A0" w:firstRow="1" w:lastRow="0" w:firstColumn="1" w:lastColumn="0" w:noHBand="0" w:noVBand="1"/>
       </w:tblPr>
       <w:tblGrid>
-        <w:gridCol w:w="9360"/>
+        <w:gridCol w:w="4572"/>
+        <w:gridCol w:w="4665"/>
       </w:tblGrid>
       <w:tr>
+        <w:trPr>
+          <w:jc w:val="center"/>
+        </w:trPr>
         <w:tc>
           <w:tcPr>
-            <w:tcW w:w="9360" w:type="dxa"/>
-            <w:tcBorders>
-              <w:top w:val="single" w:sz="8" w:space="0" w:color="000001"/>
-              <w:left w:val="single" w:sz="8" w:space="0" w:color="000001"/>
-              <w:bottom w:val="single" w:sz="8" w:space="0" w:color="000001"/>
-              <w:right w:val="single" w:sz="8" w:space="0" w:color="000001"/>
-            </w:tcBorders>
-            <w:shd w:val="clear" w:color="auto" w:fill="auto"/>
-            <w:tcMar>
-              <w:left w:w="90" w:type="dxa"/>
-            </w:tcMar>
+            <w:tcW w:w="4788" w:type="dxa"/>
+            <w:vAlign w:val="center"/>
           </w:tcPr>
           <w:p>
             <w:pPr>
-              <w:spacing w:line="100" w:lineRule="atLeast"/>
-              <w:jc w:val="both"/>
+              <w:jc w:val="center"/>
             </w:pPr>
-            <w:proofErr w:type="gramStart"/>
             <w:r>
-              <w:t>apl</w:t>
+              <w:rPr>
+                <w:noProof/>
+                <w:lang w:eastAsia="en-US" w:bidi="ar-SA"/>
+              </w:rPr>
+              <w:drawing>
+                <wp:inline distT="0" distB="0" distL="0" distR="0" wp14:anchorId="54550D5E" wp14:editId="4C423653">
+                  <wp:extent cx="2820601" cy="1872565"/>
+                  <wp:effectExtent l="0" t="0" r="0" b="0"/>
+                  <wp:docPr id="23" name="Picture 23"/>
+                  <wp:cNvGraphicFramePr>
+                    <a:graphicFrameLocks xmlns:a="http://schemas.openxmlformats.org/drawingml/2006/main" noChangeAspect="1"/>
+                  </wp:cNvGraphicFramePr>
+                  <a:graphic xmlns:a="http://schemas.openxmlformats.org/drawingml/2006/main">
+                    <a:graphicData uri="http://schemas.openxmlformats.org/drawingml/2006/picture">
+                      <pic:pic xmlns:pic="http://schemas.openxmlformats.org/drawingml/2006/picture">
+                        <pic:nvPicPr>
+                          <pic:cNvPr id="0" name="cc-10.pdf"/>
+                          <pic:cNvPicPr/>
+                        </pic:nvPicPr>
+                        <pic:blipFill>
+                          <a:blip r:embed="rId14">
+                            <a:extLst>
+                              <a:ext uri="{28A0092B-C50C-407E-A947-70E740481C1C}">
+                                <a14:useLocalDpi xmlns:a14="http://schemas.microsoft.com/office/drawing/2010/main" val="0"/>
+                              </a:ext>
+                            </a:extLst>
+                          </a:blip>
+                          <a:stretch>
+                            <a:fillRect/>
+                          </a:stretch>
+                        </pic:blipFill>
+                        <pic:spPr>
+                          <a:xfrm>
+                            <a:off x="0" y="0"/>
+                            <a:ext cx="2820601" cy="1872565"/>
+                          </a:xfrm>
+                          <a:prstGeom prst="rect">
+                            <a:avLst/>
+                          </a:prstGeom>
+                        </pic:spPr>
+                      </pic:pic>
+                    </a:graphicData>
+                  </a:graphic>
+                </wp:inline>
+              </w:drawing>
             </w:r>
-            <w:proofErr w:type="gramEnd"/>
+          </w:p>
+          <w:p>
+            <w:pPr>
+              <w:jc w:val="center"/>
+              <w:rPr>
+                <w:i/>
+                <w:iCs/>
+                <w:sz w:val="20"/>
+              </w:rPr>
+            </w:pPr>
             <w:r>
-              <w:t>-10.pdf</w:t>
+              <w:rPr>
+                <w:i/>
+                <w:sz w:val="20"/>
+              </w:rPr>
+              <w:t>(a) Clustering coefficient</w:t>
             </w:r>
           </w:p>
         </w:tc>
-      </w:tr>
-      <w:tr>
         <w:tc>
           <w:tcPr>
-            <w:tcW w:w="9360" w:type="dxa"/>
-            <w:tcBorders>
-              <w:top w:val="single" w:sz="8" w:space="0" w:color="000001"/>
-              <w:left w:val="single" w:sz="8" w:space="0" w:color="000001"/>
-              <w:bottom w:val="single" w:sz="8" w:space="0" w:color="000001"/>
-              <w:right w:val="single" w:sz="8" w:space="0" w:color="000001"/>
-            </w:tcBorders>
-            <w:shd w:val="clear" w:color="auto" w:fill="auto"/>
-            <w:tcMar>
-              <w:left w:w="90" w:type="dxa"/>
-            </w:tcMar>
+            <w:tcW w:w="4788" w:type="dxa"/>
+            <w:vAlign w:val="center"/>
           </w:tcPr>
           <w:p>
             <w:pPr>
-              <w:spacing w:line="100" w:lineRule="atLeast"/>
-              <w:jc w:val="both"/>
+              <w:jc w:val="center"/>
             </w:pPr>
-            <w:proofErr w:type="gramStart"/>
             <w:r>
-              <w:t>apl</w:t>
-            </w:r>
-            <w:proofErr w:type="gramEnd"/>
-            <w:r>
-              <w:t>-100.pdf</w:t>
+              <w:rPr>
+                <w:noProof/>
+                <w:lang w:eastAsia="en-US" w:bidi="ar-SA"/>
+              </w:rPr>
+              <w:drawing>
+                <wp:inline distT="0" distB="0" distL="0" distR="0" wp14:anchorId="2B483BE1" wp14:editId="3DD3E6D0">
+                  <wp:extent cx="2880360" cy="1872234"/>
+                  <wp:effectExtent l="0" t="0" r="0" b="0"/>
+                  <wp:docPr id="24" name="Picture 24"/>
+                  <wp:cNvGraphicFramePr>
+                    <a:graphicFrameLocks xmlns:a="http://schemas.openxmlformats.org/drawingml/2006/main" noChangeAspect="1"/>
+                  </wp:cNvGraphicFramePr>
+                  <a:graphic xmlns:a="http://schemas.openxmlformats.org/drawingml/2006/main">
+                    <a:graphicData uri="http://schemas.openxmlformats.org/drawingml/2006/picture">
+                      <pic:pic xmlns:pic="http://schemas.openxmlformats.org/drawingml/2006/picture">
+                        <pic:nvPicPr>
+                          <pic:cNvPr id="0" name="cc-100.pdf"/>
+                          <pic:cNvPicPr/>
+                        </pic:nvPicPr>
+                        <pic:blipFill>
+                          <a:blip r:embed="rId15">
+                            <a:extLst>
+                              <a:ext uri="{28A0092B-C50C-407E-A947-70E740481C1C}">
+                                <a14:useLocalDpi xmlns:a14="http://schemas.microsoft.com/office/drawing/2010/main" val="0"/>
+                              </a:ext>
+                            </a:extLst>
+                          </a:blip>
+                          <a:stretch>
+                            <a:fillRect/>
+                          </a:stretch>
+                        </pic:blipFill>
+                        <pic:spPr>
+                          <a:xfrm>
+                            <a:off x="0" y="0"/>
+                            <a:ext cx="2880360" cy="1872234"/>
+                          </a:xfrm>
+                          <a:prstGeom prst="rect">
+                            <a:avLst/>
+                          </a:prstGeom>
+                        </pic:spPr>
+                      </pic:pic>
+                    </a:graphicData>
+                  </a:graphic>
+                </wp:inline>
+              </w:drawing>
             </w:r>
           </w:p>
-        </w:tc>
-      </w:tr>
-      <w:tr>
-        <w:tc>
-          <w:tcPr>
-            <w:tcW w:w="9360" w:type="dxa"/>
-            <w:tcBorders>
-              <w:top w:val="single" w:sz="8" w:space="0" w:color="000001"/>
-              <w:left w:val="single" w:sz="8" w:space="0" w:color="000001"/>
-              <w:bottom w:val="single" w:sz="8" w:space="0" w:color="000001"/>
-              <w:right w:val="single" w:sz="8" w:space="0" w:color="000001"/>
-            </w:tcBorders>
-            <w:shd w:val="clear" w:color="auto" w:fill="auto"/>
-            <w:tcMar>
-              <w:left w:w="90" w:type="dxa"/>
-            </w:tcMar>
-          </w:tcPr>
           <w:p>
             <w:pPr>
-              <w:spacing w:line="100" w:lineRule="atLeast"/>
-              <w:jc w:val="both"/>
+              <w:jc w:val="center"/>
+              <w:rPr>
+                <w:sz w:val="20"/>
+              </w:rPr>
             </w:pPr>
-            <w:proofErr w:type="gramStart"/>
             <w:r>
-              <w:t>apl</w:t>
+              <w:rPr>
+                <w:i/>
+                <w:sz w:val="20"/>
+              </w:rPr>
+              <w:t xml:space="preserve">(b) </w:t>
             </w:r>
-            <w:proofErr w:type="gramEnd"/>
             <w:r>
-              <w:t>-1000.pdf</w:t>
+              <w:rPr>
+                <w:i/>
+                <w:sz w:val="20"/>
+              </w:rPr>
+              <w:t>Average path length</w:t>
             </w:r>
           </w:p>
         </w:tc>
@@ -5085,150 +6043,146 @@
     </w:tbl>
     <w:p>
       <w:pPr>
-        <w:jc w:val="both"/>
-      </w:pPr>
-      <w:r>
-        <w:t>Figure 2. Values for average path length through time units in model executions with 10</w:t>
-      </w:r>
-      <w:r>
-        <w:rPr>
+        <w:pStyle w:val="Caption"/>
+        <w:jc w:val="both"/>
+      </w:pPr>
+      <w:bookmarkStart w:id="20" w:name="_Ref273527200"/>
+      <w:r>
+        <w:rPr>
+          <w:sz w:val="20"/>
+          <w:szCs w:val="20"/>
+        </w:rPr>
+        <w:t xml:space="preserve">Figure </w:t>
+      </w:r>
+      <w:r>
+        <w:rPr>
+          <w:sz w:val="20"/>
+          <w:szCs w:val="20"/>
+        </w:rPr>
+        <w:fldChar w:fldCharType="begin"/>
+      </w:r>
+      <w:r>
+        <w:rPr>
+          <w:sz w:val="20"/>
+          <w:szCs w:val="20"/>
+        </w:rPr>
+        <w:instrText xml:space="preserve"> SEQ Figure \* ARABIC </w:instrText>
+      </w:r>
+      <w:r>
+        <w:rPr>
+          <w:sz w:val="20"/>
+          <w:szCs w:val="20"/>
+        </w:rPr>
+        <w:fldChar w:fldCharType="separate"/>
+      </w:r>
+      <w:r>
+        <w:rPr>
+          <w:noProof/>
+          <w:sz w:val="20"/>
+          <w:szCs w:val="20"/>
+        </w:rPr>
+        <w:t>3</w:t>
+      </w:r>
+      <w:r>
+        <w:rPr>
+          <w:sz w:val="20"/>
+          <w:szCs w:val="20"/>
+        </w:rPr>
+        <w:fldChar w:fldCharType="end"/>
+      </w:r>
+      <w:bookmarkEnd w:id="20"/>
+      <w:r>
+        <w:rPr>
+          <w:sz w:val="20"/>
+          <w:szCs w:val="20"/>
+        </w:rPr>
+        <w:t xml:space="preserve"> </w:t>
+      </w:r>
+      <w:r>
+        <w:rPr>
+          <w:sz w:val="20"/>
+          <w:szCs w:val="20"/>
+        </w:rPr>
+        <w:t>Values for clustering coefficient (a) and average path length (b) through different values for agent edition capacity. Executions correspond to 100,000 time units. This figure shows the corresponding values for clustering coefficient and average path length when the model was run with 10</w:t>
+      </w:r>
+      <w:r>
+        <w:rPr>
+          <w:sz w:val="20"/>
+          <w:szCs w:val="20"/>
           <w:vertAlign w:val="superscript"/>
         </w:rPr>
+        <w:t>5</w:t>
+      </w:r>
+      <w:r>
+        <w:rPr>
+          <w:sz w:val="20"/>
+          <w:szCs w:val="20"/>
+        </w:rPr>
+        <w:t xml:space="preserve"> time units. Along the </w:t>
+      </w:r>
+      <w:proofErr w:type="gramStart"/>
+      <w:r>
+        <w:rPr>
+          <w:sz w:val="20"/>
+          <w:szCs w:val="20"/>
+        </w:rPr>
+        <w:t>x axis</w:t>
+      </w:r>
+      <w:proofErr w:type="gramEnd"/>
+      <w:r>
+        <w:rPr>
+          <w:sz w:val="20"/>
+          <w:szCs w:val="20"/>
+        </w:rPr>
+        <w:t xml:space="preserve"> are the values for k and each line corresponds to executions with 10</w:t>
+      </w:r>
+      <w:r>
+        <w:rPr>
+          <w:sz w:val="20"/>
+          <w:szCs w:val="20"/>
+          <w:vertAlign w:val="superscript"/>
+        </w:rPr>
         <w:t>1</w:t>
       </w:r>
       <w:r>
-        <w:t xml:space="preserve"> (a), 10</w:t>
-      </w:r>
-      <w:r>
-        <w:rPr>
+        <w:rPr>
+          <w:sz w:val="20"/>
+          <w:szCs w:val="20"/>
+        </w:rPr>
+        <w:t>, 10</w:t>
+      </w:r>
+      <w:r>
+        <w:rPr>
+          <w:sz w:val="20"/>
+          <w:szCs w:val="20"/>
           <w:vertAlign w:val="superscript"/>
         </w:rPr>
         <w:t>2</w:t>
       </w:r>
       <w:r>
-        <w:t xml:space="preserve"> (b) and 10</w:t>
-      </w:r>
-      <w:r>
-        <w:rPr>
+        <w:rPr>
+          <w:sz w:val="20"/>
+          <w:szCs w:val="20"/>
+        </w:rPr>
+        <w:t xml:space="preserve"> and 10</w:t>
+      </w:r>
+      <w:r>
+        <w:rPr>
+          <w:sz w:val="20"/>
+          <w:szCs w:val="20"/>
           <w:vertAlign w:val="superscript"/>
         </w:rPr>
         <w:t>3</w:t>
       </w:r>
       <w:r>
-        <w:t xml:space="preserve"> (c) agents. </w:t>
-      </w:r>
-      <w:r>
-        <w:t>In this f</w:t>
-      </w:r>
-      <w:r>
-        <w:t>igure</w:t>
-      </w:r>
-      <w:r>
-        <w:t xml:space="preserve">, </w:t>
-      </w:r>
-      <w:r>
-        <w:t xml:space="preserve">average path length is represented </w:t>
-      </w:r>
-      <w:r>
-        <w:t>along the</w:t>
+        <w:rPr>
+          <w:sz w:val="20"/>
+          <w:szCs w:val="20"/>
+        </w:rPr>
+        <w:t xml:space="preserve"> agents.</w:t>
       </w:r>
       <w:r>
         <w:t xml:space="preserve"> </w:t>
-      </w:r>
-      <w:proofErr w:type="gramStart"/>
-      <w:r>
-        <w:t>y axis</w:t>
-      </w:r>
-      <w:proofErr w:type="gramEnd"/>
-      <w:r>
-        <w:t xml:space="preserve">. Contrary to the clustering coefficient, the average path length decreases when </w:t>
-      </w:r>
-      <w:r>
-        <w:t xml:space="preserve">t </w:t>
-      </w:r>
-      <w:r>
-        <w:t xml:space="preserve">and k increase, which is consistent with the behavior of small </w:t>
-      </w:r>
-      <w:proofErr w:type="gramStart"/>
-      <w:r>
-        <w:t>world</w:t>
-      </w:r>
-      <w:proofErr w:type="gramEnd"/>
-      <w:r>
-        <w:t xml:space="preserve"> networks. Figure</w:t>
-      </w:r>
-      <w:r>
-        <w:t xml:space="preserve"> 2</w:t>
-      </w:r>
-      <w:r>
-        <w:t xml:space="preserve"> shows how the clustering coefficient and average path length are saturate</w:t>
-      </w:r>
-      <w:r>
-        <w:t>d</w:t>
-      </w:r>
-      <w:r>
-        <w:t xml:space="preserve"> by high values of time. </w:t>
-      </w:r>
-      <w:r>
-        <w:t xml:space="preserve">This </w:t>
-      </w:r>
-      <w:r>
-        <w:t xml:space="preserve">means that the time </w:t>
-      </w:r>
-      <w:r>
-        <w:t xml:space="preserve">for </w:t>
-      </w:r>
-      <w:r>
-        <w:t>simulations for higher values implies that a lot of agents have connection</w:t>
-      </w:r>
-      <w:r>
-        <w:t>s</w:t>
-      </w:r>
-      <w:r>
-        <w:t xml:space="preserve"> and the small </w:t>
-      </w:r>
-      <w:r>
-        <w:lastRenderedPageBreak/>
-        <w:t>world structure disappear</w:t>
-      </w:r>
-      <w:r>
-        <w:t>s</w:t>
-      </w:r>
-      <w:r>
-        <w:t xml:space="preserve">. </w:t>
-      </w:r>
-      <w:r>
-        <w:t>In</w:t>
-      </w:r>
-      <w:r>
-        <w:t>-</w:t>
-      </w:r>
-      <w:r>
-        <w:t>dep</w:t>
-      </w:r>
-      <w:r>
-        <w:t>th</w:t>
-      </w:r>
-      <w:r>
-        <w:t xml:space="preserve"> </w:t>
-      </w:r>
-      <w:r>
-        <w:t xml:space="preserve">study </w:t>
-      </w:r>
-      <w:r>
-        <w:t xml:space="preserve">of this behavior and </w:t>
-      </w:r>
-      <w:r>
-        <w:t xml:space="preserve">the </w:t>
-      </w:r>
-      <w:r>
-        <w:t xml:space="preserve">umbrals for the measurements is proposed </w:t>
-      </w:r>
-      <w:r>
-        <w:t xml:space="preserve">for </w:t>
-      </w:r>
-      <w:r>
-        <w:t xml:space="preserve">future work. </w:t>
       </w:r>
     </w:p>
     <w:p>
@@ -5238,84 +6192,190 @@
     </w:p>
     <w:tbl>
       <w:tblPr>
+        <w:tblStyle w:val="TableGrid"/>
         <w:tblW w:w="0" w:type="auto"/>
-        <w:tblInd w:w="-17" w:type="dxa"/>
+        <w:jc w:val="center"/>
         <w:tblBorders>
-          <w:top w:val="single" w:sz="8" w:space="0" w:color="000001"/>
-          <w:left w:val="single" w:sz="8" w:space="0" w:color="000001"/>
-          <w:bottom w:val="single" w:sz="8" w:space="0" w:color="000001"/>
-          <w:right w:val="single" w:sz="8" w:space="0" w:color="000001"/>
-          <w:insideH w:val="single" w:sz="8" w:space="0" w:color="000001"/>
-          <w:insideV w:val="single" w:sz="8" w:space="0" w:color="000001"/>
+          <w:top w:val="none" w:sz="0" w:space="0" w:color="auto"/>
+          <w:left w:val="none" w:sz="0" w:space="0" w:color="auto"/>
+          <w:bottom w:val="none" w:sz="0" w:space="0" w:color="auto"/>
+          <w:right w:val="none" w:sz="0" w:space="0" w:color="auto"/>
+          <w:insideH w:val="none" w:sz="0" w:space="0" w:color="auto"/>
+          <w:insideV w:val="none" w:sz="0" w:space="0" w:color="auto"/>
         </w:tblBorders>
         <w:tblCellMar>
-          <w:top w:w="100" w:type="dxa"/>
-          <w:left w:w="90" w:type="dxa"/>
-          <w:bottom w:w="100" w:type="dxa"/>
-          <w:right w:w="100" w:type="dxa"/>
+          <w:top w:w="57" w:type="dxa"/>
+          <w:bottom w:w="57" w:type="dxa"/>
         </w:tblCellMar>
-        <w:tblLook w:val="0000" w:firstRow="0" w:lastRow="0" w:firstColumn="0" w:lastColumn="0" w:noHBand="0" w:noVBand="0"/>
+        <w:tblLook w:val="04A0" w:firstRow="1" w:lastRow="0" w:firstColumn="1" w:lastColumn="0" w:noHBand="0" w:noVBand="1"/>
       </w:tblPr>
       <w:tblGrid>
-        <w:gridCol w:w="4680"/>
-        <w:gridCol w:w="4679"/>
+        <w:gridCol w:w="4572"/>
+        <w:gridCol w:w="4665"/>
       </w:tblGrid>
       <w:tr>
+        <w:trPr>
+          <w:jc w:val="center"/>
+        </w:trPr>
         <w:tc>
           <w:tcPr>
-            <w:tcW w:w="4680" w:type="dxa"/>
-            <w:tcBorders>
-              <w:top w:val="single" w:sz="8" w:space="0" w:color="000001"/>
-              <w:left w:val="single" w:sz="8" w:space="0" w:color="000001"/>
-              <w:bottom w:val="single" w:sz="8" w:space="0" w:color="000001"/>
-              <w:right w:val="single" w:sz="8" w:space="0" w:color="000001"/>
-            </w:tcBorders>
-            <w:shd w:val="clear" w:color="auto" w:fill="auto"/>
-            <w:tcMar>
-              <w:left w:w="90" w:type="dxa"/>
-            </w:tcMar>
+            <w:tcW w:w="4788" w:type="dxa"/>
+            <w:vAlign w:val="center"/>
           </w:tcPr>
           <w:p>
             <w:pPr>
-              <w:spacing w:line="100" w:lineRule="atLeast"/>
-              <w:jc w:val="both"/>
+              <w:jc w:val="center"/>
             </w:pPr>
-            <w:proofErr w:type="gramStart"/>
             <w:r>
-              <w:t>cc</w:t>
+              <w:rPr>
+                <w:noProof/>
+                <w:lang w:eastAsia="en-US" w:bidi="ar-SA"/>
+              </w:rPr>
+              <w:drawing>
+                <wp:inline distT="0" distB="0" distL="0" distR="0" wp14:anchorId="131FB13E" wp14:editId="41DF63A7">
+                  <wp:extent cx="2820601" cy="1872565"/>
+                  <wp:effectExtent l="0" t="0" r="0" b="0"/>
+                  <wp:docPr id="28" name="Picture 28"/>
+                  <wp:cNvGraphicFramePr>
+                    <a:graphicFrameLocks xmlns:a="http://schemas.openxmlformats.org/drawingml/2006/main" noChangeAspect="1"/>
+                  </wp:cNvGraphicFramePr>
+                  <a:graphic xmlns:a="http://schemas.openxmlformats.org/drawingml/2006/main">
+                    <a:graphicData uri="http://schemas.openxmlformats.org/drawingml/2006/picture">
+                      <pic:pic xmlns:pic="http://schemas.openxmlformats.org/drawingml/2006/picture">
+                        <pic:nvPicPr>
+                          <pic:cNvPr id="0" name="cc-10.pdf"/>
+                          <pic:cNvPicPr/>
+                        </pic:nvPicPr>
+                        <pic:blipFill>
+                          <a:blip r:embed="rId14">
+                            <a:extLst>
+                              <a:ext uri="{28A0092B-C50C-407E-A947-70E740481C1C}">
+                                <a14:useLocalDpi xmlns:a14="http://schemas.microsoft.com/office/drawing/2010/main" val="0"/>
+                              </a:ext>
+                            </a:extLst>
+                          </a:blip>
+                          <a:stretch>
+                            <a:fillRect/>
+                          </a:stretch>
+                        </pic:blipFill>
+                        <pic:spPr>
+                          <a:xfrm>
+                            <a:off x="0" y="0"/>
+                            <a:ext cx="2820601" cy="1872565"/>
+                          </a:xfrm>
+                          <a:prstGeom prst="rect">
+                            <a:avLst/>
+                          </a:prstGeom>
+                        </pic:spPr>
+                      </pic:pic>
+                    </a:graphicData>
+                  </a:graphic>
+                </wp:inline>
+              </w:drawing>
             </w:r>
-            <w:proofErr w:type="gramEnd"/>
+          </w:p>
+          <w:p>
+            <w:pPr>
+              <w:jc w:val="center"/>
+              <w:rPr>
+                <w:i/>
+                <w:iCs/>
+                <w:sz w:val="20"/>
+              </w:rPr>
+            </w:pPr>
             <w:r>
-              <w:t>-100000.pdf</w:t>
+              <w:rPr>
+                <w:i/>
+                <w:sz w:val="20"/>
+              </w:rPr>
+              <w:t xml:space="preserve">(a) </w:t>
+            </w:r>
+            <w:r>
+              <w:rPr>
+                <w:i/>
+                <w:sz w:val="20"/>
+              </w:rPr>
+              <w:t>Number of editions</w:t>
             </w:r>
           </w:p>
         </w:tc>
         <w:tc>
           <w:tcPr>
-            <w:tcW w:w="4679" w:type="dxa"/>
-            <w:tcBorders>
-              <w:top w:val="single" w:sz="8" w:space="0" w:color="000001"/>
-              <w:left w:val="single" w:sz="8" w:space="0" w:color="000001"/>
-              <w:bottom w:val="single" w:sz="8" w:space="0" w:color="000001"/>
-              <w:right w:val="single" w:sz="8" w:space="0" w:color="000001"/>
-            </w:tcBorders>
-            <w:shd w:val="clear" w:color="auto" w:fill="auto"/>
-            <w:tcMar>
-              <w:left w:w="90" w:type="dxa"/>
-            </w:tcMar>
+            <w:tcW w:w="4788" w:type="dxa"/>
+            <w:vAlign w:val="center"/>
           </w:tcPr>
           <w:p>
             <w:pPr>
-              <w:spacing w:line="100" w:lineRule="atLeast"/>
-              <w:jc w:val="both"/>
+              <w:jc w:val="center"/>
             </w:pPr>
-            <w:proofErr w:type="gramStart"/>
             <w:r>
-              <w:t>apl</w:t>
+              <w:rPr>
+                <w:noProof/>
+                <w:lang w:eastAsia="en-US" w:bidi="ar-SA"/>
+              </w:rPr>
+              <w:drawing>
+                <wp:inline distT="0" distB="0" distL="0" distR="0" wp14:anchorId="31FEC620" wp14:editId="160385E8">
+                  <wp:extent cx="2880360" cy="1872234"/>
+                  <wp:effectExtent l="0" t="0" r="0" b="0"/>
+                  <wp:docPr id="29" name="Picture 29"/>
+                  <wp:cNvGraphicFramePr>
+                    <a:graphicFrameLocks xmlns:a="http://schemas.openxmlformats.org/drawingml/2006/main" noChangeAspect="1"/>
+                  </wp:cNvGraphicFramePr>
+                  <a:graphic xmlns:a="http://schemas.openxmlformats.org/drawingml/2006/main">
+                    <a:graphicData uri="http://schemas.openxmlformats.org/drawingml/2006/picture">
+                      <pic:pic xmlns:pic="http://schemas.openxmlformats.org/drawingml/2006/picture">
+                        <pic:nvPicPr>
+                          <pic:cNvPr id="0" name="cc-100.pdf"/>
+                          <pic:cNvPicPr/>
+                        </pic:nvPicPr>
+                        <pic:blipFill>
+                          <a:blip r:embed="rId15">
+                            <a:extLst>
+                              <a:ext uri="{28A0092B-C50C-407E-A947-70E740481C1C}">
+                                <a14:useLocalDpi xmlns:a14="http://schemas.microsoft.com/office/drawing/2010/main" val="0"/>
+                              </a:ext>
+                            </a:extLst>
+                          </a:blip>
+                          <a:stretch>
+                            <a:fillRect/>
+                          </a:stretch>
+                        </pic:blipFill>
+                        <pic:spPr>
+                          <a:xfrm>
+                            <a:off x="0" y="0"/>
+                            <a:ext cx="2880360" cy="1872234"/>
+                          </a:xfrm>
+                          <a:prstGeom prst="rect">
+                            <a:avLst/>
+                          </a:prstGeom>
+                        </pic:spPr>
+                      </pic:pic>
+                    </a:graphicData>
+                  </a:graphic>
+                </wp:inline>
+              </w:drawing>
             </w:r>
-            <w:proofErr w:type="gramEnd"/>
+          </w:p>
+          <w:p>
+            <w:pPr>
+              <w:jc w:val="center"/>
+              <w:rPr>
+                <w:sz w:val="20"/>
+              </w:rPr>
+            </w:pPr>
             <w:r>
-              <w:t>-100000.pdf</w:t>
+              <w:rPr>
+                <w:i/>
+                <w:sz w:val="20"/>
+              </w:rPr>
+              <w:t xml:space="preserve">(b) </w:t>
+            </w:r>
+            <w:r>
+              <w:rPr>
+                <w:i/>
+                <w:sz w:val="20"/>
+              </w:rPr>
+              <w:t>Number of co-authors</w:t>
             </w:r>
           </w:p>
         </w:tc>
@@ -5323,270 +6383,133 @@
     </w:tbl>
     <w:p>
       <w:pPr>
-        <w:jc w:val="both"/>
-      </w:pPr>
-      <w:r>
-        <w:t xml:space="preserve">Figure 3. Values for clustering coefficient (a) and average path length (b) through different values for agent </w:t>
-      </w:r>
-      <w:r>
-        <w:t xml:space="preserve">edition </w:t>
-      </w:r>
-      <w:r>
-        <w:t>capacity. Executions correspond to 100</w:t>
-      </w:r>
-      <w:r>
-        <w:t>,</w:t>
-      </w:r>
-      <w:r>
-        <w:t xml:space="preserve">000 time units. </w:t>
-      </w:r>
-      <w:r>
-        <w:t>Th</w:t>
-      </w:r>
-      <w:r>
-        <w:t>is</w:t>
-      </w:r>
-      <w:r>
-        <w:t xml:space="preserve"> figure </w:t>
-      </w:r>
-      <w:r>
-        <w:t xml:space="preserve">shows the corresponding values for clustering coefficient and average path length when </w:t>
-      </w:r>
-      <w:r>
-        <w:t xml:space="preserve">the </w:t>
-      </w:r>
-      <w:r>
-        <w:t xml:space="preserve">model </w:t>
-      </w:r>
-      <w:r>
-        <w:t xml:space="preserve">was </w:t>
-      </w:r>
-      <w:r>
-        <w:t>run with 10</w:t>
-      </w:r>
-      <w:r>
-        <w:rPr>
-          <w:vertAlign w:val="superscript"/>
-        </w:rPr>
-        <w:t>5</w:t>
-      </w:r>
-      <w:r>
-        <w:t xml:space="preserve"> time units</w:t>
-      </w:r>
-      <w:r>
-        <w:t xml:space="preserve">. Along </w:t>
-      </w:r>
-      <w:r>
-        <w:t xml:space="preserve">the </w:t>
-      </w:r>
-      <w:proofErr w:type="gramStart"/>
-      <w:r>
-        <w:t>x axis</w:t>
-      </w:r>
-      <w:proofErr w:type="gramEnd"/>
-      <w:r>
-        <w:t xml:space="preserve"> are the values for k and each line correspond</w:t>
-      </w:r>
-      <w:r>
-        <w:t>s</w:t>
-      </w:r>
-      <w:r>
-        <w:t xml:space="preserve"> to executions with 10</w:t>
-      </w:r>
-      <w:r>
-        <w:rPr>
-          <w:vertAlign w:val="superscript"/>
-        </w:rPr>
-        <w:t>1</w:t>
-      </w:r>
-      <w:r>
-        <w:t>, 10</w:t>
-      </w:r>
-      <w:r>
-        <w:rPr>
-          <w:vertAlign w:val="superscript"/>
-        </w:rPr>
-        <w:t>2</w:t>
-      </w:r>
-      <w:r>
-        <w:t xml:space="preserve"> and 10</w:t>
-      </w:r>
-      <w:r>
-        <w:rPr>
-          <w:vertAlign w:val="superscript"/>
-        </w:rPr>
-        <w:t>3</w:t>
-      </w:r>
-      <w:r>
-        <w:t xml:space="preserve"> agents. </w:t>
-      </w:r>
-    </w:p>
-    <w:p>
-      <w:pPr>
-        <w:jc w:val="both"/>
-      </w:pPr>
-    </w:p>
-    <w:tbl>
-      <w:tblPr>
-        <w:tblW w:w="0" w:type="auto"/>
-        <w:tblInd w:w="-17" w:type="dxa"/>
-        <w:tblBorders>
-          <w:top w:val="single" w:sz="8" w:space="0" w:color="000001"/>
-          <w:left w:val="single" w:sz="8" w:space="0" w:color="000001"/>
-          <w:bottom w:val="single" w:sz="8" w:space="0" w:color="000001"/>
-          <w:right w:val="single" w:sz="8" w:space="0" w:color="000001"/>
-          <w:insideH w:val="single" w:sz="8" w:space="0" w:color="000001"/>
-          <w:insideV w:val="single" w:sz="8" w:space="0" w:color="000001"/>
-        </w:tblBorders>
-        <w:tblCellMar>
-          <w:top w:w="100" w:type="dxa"/>
-          <w:left w:w="90" w:type="dxa"/>
-          <w:bottom w:w="100" w:type="dxa"/>
-          <w:right w:w="100" w:type="dxa"/>
-        </w:tblCellMar>
-        <w:tblLook w:val="0000" w:firstRow="0" w:lastRow="0" w:firstColumn="0" w:lastColumn="0" w:noHBand="0" w:noVBand="0"/>
-      </w:tblPr>
-      <w:tblGrid>
-        <w:gridCol w:w="4680"/>
-        <w:gridCol w:w="4679"/>
-      </w:tblGrid>
-      <w:tr>
-        <w:tc>
-          <w:tcPr>
-            <w:tcW w:w="4680" w:type="dxa"/>
-            <w:tcBorders>
-              <w:top w:val="single" w:sz="8" w:space="0" w:color="000001"/>
-              <w:left w:val="single" w:sz="8" w:space="0" w:color="000001"/>
-              <w:bottom w:val="single" w:sz="8" w:space="0" w:color="000001"/>
-              <w:right w:val="single" w:sz="8" w:space="0" w:color="000001"/>
-            </w:tcBorders>
-            <w:shd w:val="clear" w:color="auto" w:fill="auto"/>
-            <w:tcMar>
-              <w:left w:w="90" w:type="dxa"/>
-            </w:tcMar>
-          </w:tcPr>
-          <w:p>
-            <w:pPr>
-              <w:spacing w:line="100" w:lineRule="atLeast"/>
-              <w:jc w:val="both"/>
-            </w:pPr>
-            <w:proofErr w:type="gramStart"/>
-            <w:r>
-              <w:t>wiki</w:t>
-            </w:r>
-            <w:proofErr w:type="gramEnd"/>
-            <w:r>
-              <w:t>-editions-evaluation.pdf</w:t>
-            </w:r>
-          </w:p>
-        </w:tc>
-        <w:tc>
-          <w:tcPr>
-            <w:tcW w:w="4679" w:type="dxa"/>
-            <w:tcBorders>
-              <w:top w:val="single" w:sz="8" w:space="0" w:color="000001"/>
-              <w:left w:val="single" w:sz="8" w:space="0" w:color="000001"/>
-              <w:bottom w:val="single" w:sz="8" w:space="0" w:color="000001"/>
-              <w:right w:val="single" w:sz="8" w:space="0" w:color="000001"/>
-            </w:tcBorders>
-            <w:shd w:val="clear" w:color="auto" w:fill="auto"/>
-            <w:tcMar>
-              <w:left w:w="90" w:type="dxa"/>
-            </w:tcMar>
-          </w:tcPr>
-          <w:p>
-            <w:pPr>
-              <w:spacing w:line="100" w:lineRule="atLeast"/>
-              <w:jc w:val="both"/>
-            </w:pPr>
-            <w:proofErr w:type="gramStart"/>
-            <w:r>
-              <w:t>wiki</w:t>
-            </w:r>
-            <w:proofErr w:type="gramEnd"/>
-            <w:r>
-              <w:t>-co</w:t>
-            </w:r>
-            <w:r>
-              <w:t>-</w:t>
-            </w:r>
-            <w:r>
-              <w:t>author-evaluation.pdf</w:t>
-            </w:r>
-          </w:p>
-        </w:tc>
-      </w:tr>
-    </w:tbl>
-    <w:p>
-      <w:pPr>
-        <w:jc w:val="both"/>
-      </w:pPr>
-      <w:r>
-        <w:t xml:space="preserve">Figure 4. </w:t>
-      </w:r>
-      <w:proofErr w:type="gramStart"/>
-      <w:r>
+        <w:pStyle w:val="Caption"/>
+        <w:jc w:val="both"/>
+        <w:rPr>
+          <w:sz w:val="20"/>
+          <w:szCs w:val="20"/>
+        </w:rPr>
+      </w:pPr>
+      <w:bookmarkStart w:id="21" w:name="_Ref273527044"/>
+      <w:r>
+        <w:rPr>
+          <w:sz w:val="20"/>
+          <w:szCs w:val="20"/>
+        </w:rPr>
+        <w:t xml:space="preserve">Figure </w:t>
+      </w:r>
+      <w:r>
+        <w:rPr>
+          <w:sz w:val="20"/>
+          <w:szCs w:val="20"/>
+        </w:rPr>
+        <w:fldChar w:fldCharType="begin"/>
+      </w:r>
+      <w:r>
+        <w:rPr>
+          <w:sz w:val="20"/>
+          <w:szCs w:val="20"/>
+        </w:rPr>
+        <w:instrText xml:space="preserve"> SEQ Figure \* ARABIC </w:instrText>
+      </w:r>
+      <w:r>
+        <w:rPr>
+          <w:sz w:val="20"/>
+          <w:szCs w:val="20"/>
+        </w:rPr>
+        <w:fldChar w:fldCharType="separate"/>
+      </w:r>
+      <w:r>
+        <w:rPr>
+          <w:noProof/>
+          <w:sz w:val="20"/>
+          <w:szCs w:val="20"/>
+        </w:rPr>
+        <w:t>4</w:t>
+      </w:r>
+      <w:r>
+        <w:rPr>
+          <w:sz w:val="20"/>
+          <w:szCs w:val="20"/>
+        </w:rPr>
+        <w:fldChar w:fldCharType="end"/>
+      </w:r>
+      <w:bookmarkEnd w:id="21"/>
+      <w:r>
+        <w:rPr>
+          <w:sz w:val="20"/>
+          <w:szCs w:val="20"/>
+        </w:rPr>
+        <w:t xml:space="preserve"> </w:t>
+      </w:r>
+      <w:r>
+        <w:rPr>
+          <w:sz w:val="20"/>
+          <w:szCs w:val="20"/>
+        </w:rPr>
         <w:t>Values of evaluation (scale 1-5) (a)</w:t>
       </w:r>
-      <w:ins w:id="18" w:author="Zoe" w:date="2014-09-23T12:10:00Z">
+      <w:ins w:id="22" w:author="Zoe" w:date="2014-09-23T12:10:00Z">
         <w:r>
+          <w:rPr>
+            <w:sz w:val="20"/>
+            <w:szCs w:val="20"/>
+          </w:rPr>
           <w:t>,</w:t>
         </w:r>
       </w:ins>
       <w:r>
-        <w:t xml:space="preserve"> average evaluation and standard deviation of evaluation documents by bins of number of editions</w:t>
-      </w:r>
-      <w:ins w:id="19" w:author="Zoe" w:date="2014-09-23T12:10:00Z">
-        <w:r>
-          <w:t>.</w:t>
-        </w:r>
-        <w:proofErr w:type="gramEnd"/>
-        <w:r>
-          <w:t xml:space="preserve"> </w:t>
-        </w:r>
-      </w:ins>
-      <w:r>
-        <w:t>I</w:t>
-      </w:r>
-      <w:r>
-        <w:t>n</w:t>
-      </w:r>
-      <w:r>
-        <w:t xml:space="preserve"> a</w:t>
-      </w:r>
-      <w:r>
-        <w:t xml:space="preserve"> similar way, b show</w:t>
-      </w:r>
-      <w:r>
-        <w:t>s the</w:t>
-      </w:r>
-      <w:r>
-        <w:t xml:space="preserve"> average evaluation and standard deviation of evaluation documents by bins of number of co</w:t>
-      </w:r>
-      <w:r>
-        <w:t>-</w:t>
-      </w:r>
-      <w:r>
-        <w:t>author</w:t>
-      </w:r>
-      <w:r>
-        <w:t>s</w:t>
-      </w:r>
-      <w:r>
-        <w:t xml:space="preserve"> of wiki pages.</w:t>
-      </w:r>
-    </w:p>
-    <w:p>
-      <w:pPr>
-        <w:jc w:val="both"/>
-      </w:pPr>
-    </w:p>
-    <w:p>
-      <w:pPr>
-        <w:jc w:val="both"/>
-      </w:pPr>
-      <w:r>
-        <w:t xml:space="preserve">Figure 4 shows the evaluation of each document in the </w:t>
+        <w:rPr>
+          <w:sz w:val="20"/>
+          <w:szCs w:val="20"/>
+        </w:rPr>
+        <w:t xml:space="preserve"> average evaluation and standard deviation of evaluation documents by bins of number of editions. In a similar way, b shows the average evaluation and standard deviation of evaluation documents by bins of number of co-authors of wiki pages.</w:t>
+      </w:r>
+    </w:p>
+    <w:p>
+      <w:pPr>
+        <w:pStyle w:val="Caption"/>
+        <w:jc w:val="both"/>
+        <w:rPr>
+          <w:sz w:val="20"/>
+          <w:szCs w:val="20"/>
+        </w:rPr>
+      </w:pPr>
+    </w:p>
+    <w:p>
+      <w:pPr>
+        <w:jc w:val="both"/>
+      </w:pPr>
+      <w:r>
+        <w:fldChar w:fldCharType="begin"/>
+      </w:r>
+      <w:r>
+        <w:instrText xml:space="preserve"> REF _Ref273527044 \h </w:instrText>
+      </w:r>
+      <w:r>
+        <w:fldChar w:fldCharType="separate"/>
+      </w:r>
+      <w:r>
+        <w:rPr>
+          <w:sz w:val="20"/>
+        </w:rPr>
+        <w:t xml:space="preserve">Figure </w:t>
+      </w:r>
+      <w:r>
+        <w:rPr>
+          <w:noProof/>
+          <w:sz w:val="20"/>
+        </w:rPr>
+        <w:t>4</w:t>
+      </w:r>
+      <w:r>
+        <w:fldChar w:fldCharType="end"/>
+      </w:r>
+      <w:r>
+        <w:t xml:space="preserve"> </w:t>
+      </w:r>
+      <w:r>
+        <w:t xml:space="preserve">shows the evaluation of each document in the </w:t>
       </w:r>
       <w:proofErr w:type="spellStart"/>
       <w:r>
@@ -6017,50 +6940,50 @@
         <w:t xml:space="preserve">could </w:t>
       </w:r>
       <w:r>
-        <w:t xml:space="preserve">be too large or too small. As the results show, when values are too large, the outcome of </w:t>
+        <w:t>be too large or too small. As the results show, when values are too large, the outcome of the simulation are complete graphs, and when values are too small</w:t>
+      </w:r>
+      <w:r>
+        <w:t>, the</w:t>
+      </w:r>
+      <w:r>
+        <w:t xml:space="preserve"> graphs are not connected, which means that </w:t>
+      </w:r>
+      <w:r>
+        <w:t xml:space="preserve">either </w:t>
+      </w:r>
+      <w:r>
+        <w:t xml:space="preserve">it is </w:t>
+      </w:r>
+      <w:r>
+        <w:t>a random system or it</w:t>
+      </w:r>
+      <w:r>
+        <w:t xml:space="preserve"> i</w:t>
+      </w:r>
+      <w:r>
+        <w:t xml:space="preserve">s too simple. </w:t>
+      </w:r>
+      <w:r>
+        <w:t>F</w:t>
+      </w:r>
+      <w:r>
+        <w:t xml:space="preserve">or </w:t>
+      </w:r>
+      <w:r>
+        <w:t xml:space="preserve">this </w:t>
+      </w:r>
+      <w:r>
+        <w:t>set of values</w:t>
+      </w:r>
+      <w:r>
+        <w:t>, however,</w:t>
+      </w:r>
+      <w:r>
+        <w:t xml:space="preserve"> there is enough complexity to replicate phenomena observed in real </w:t>
       </w:r>
       <w:r>
         <w:lastRenderedPageBreak/>
-        <w:t>the simulation are complete graphs, and when values are too small</w:t>
-      </w:r>
-      <w:r>
-        <w:t>, the</w:t>
-      </w:r>
-      <w:r>
-        <w:t xml:space="preserve"> graphs are not connected, which means that </w:t>
-      </w:r>
-      <w:r>
-        <w:t xml:space="preserve">either </w:t>
-      </w:r>
-      <w:r>
-        <w:t xml:space="preserve">it is </w:t>
-      </w:r>
-      <w:r>
-        <w:t>a random system or it</w:t>
-      </w:r>
-      <w:r>
-        <w:t xml:space="preserve"> i</w:t>
-      </w:r>
-      <w:r>
-        <w:t xml:space="preserve">s too simple. </w:t>
-      </w:r>
-      <w:r>
-        <w:t>F</w:t>
-      </w:r>
-      <w:r>
-        <w:t xml:space="preserve">or </w:t>
-      </w:r>
-      <w:r>
-        <w:t xml:space="preserve">this </w:t>
-      </w:r>
-      <w:r>
-        <w:t>set of values</w:t>
-      </w:r>
-      <w:r>
-        <w:t>, however,</w:t>
-      </w:r>
-      <w:r>
-        <w:t xml:space="preserve"> there is enough complexity to replicate phenomena observed in real systems. Thus, we show how the process of accumulation of editions can be see</w:t>
+        <w:t>systems. Thus, we show how the process of accumulation of editions can be see</w:t>
       </w:r>
       <w:r>
         <w:t>n</w:t>
@@ -6231,7 +7154,35 @@
         <w:t>;</w:t>
       </w:r>
       <w:r>
-        <w:t xml:space="preserve"> see Figure 3. At </w:t>
+        <w:t xml:space="preserve"> see </w:t>
+      </w:r>
+      <w:r>
+        <w:fldChar w:fldCharType="begin"/>
+      </w:r>
+      <w:r>
+        <w:instrText xml:space="preserve"> REF _Ref273527200 \h </w:instrText>
+      </w:r>
+      <w:r>
+        <w:fldChar w:fldCharType="separate"/>
+      </w:r>
+      <w:r>
+        <w:rPr>
+          <w:sz w:val="20"/>
+        </w:rPr>
+        <w:t xml:space="preserve">Figure </w:t>
+      </w:r>
+      <w:r>
+        <w:rPr>
+          <w:noProof/>
+          <w:sz w:val="20"/>
+        </w:rPr>
+        <w:t>3</w:t>
+      </w:r>
+      <w:r>
+        <w:fldChar w:fldCharType="end"/>
+      </w:r>
+      <w:r>
+        <w:t xml:space="preserve">. At </w:t>
       </w:r>
       <w:r>
         <w:t xml:space="preserve">the </w:t>
@@ -6569,7 +7520,7 @@
         </w:rPr>
         <w:t>[Kauffmann 2000]</w:t>
       </w:r>
-      <w:ins w:id="20" w:author="stackbuilders" w:date="2014-09-26T16:02:00Z">
+      <w:ins w:id="23" w:author="stackbuilders" w:date="2014-09-26T16:02:00Z">
         <w:r>
           <w:rPr>
             <w:rFonts w:ascii="Arial" w:eastAsia="Times New Roman" w:hAnsi="Arial" w:cs="Arial"/>
@@ -6893,7 +7844,6 @@
         <w:t xml:space="preserve">the </w:t>
       </w:r>
       <w:r>
-        <w:lastRenderedPageBreak/>
         <w:t>comput</w:t>
       </w:r>
       <w:r>
@@ -6924,11 +7874,24 @@
       </w:pPr>
     </w:p>
     <w:p>
-      <w:bookmarkStart w:id="21" w:name="_GoBack"/>
-      <w:bookmarkEnd w:id="21"/>
-    </w:p>
+      <w:pPr>
+        <w:jc w:val="both"/>
+      </w:pPr>
+    </w:p>
+    <w:p>
+      <w:pPr>
+        <w:jc w:val="both"/>
+      </w:pPr>
+      <w:bookmarkStart w:id="24" w:name="_GoBack"/>
+      <w:bookmarkEnd w:id="24"/>
+    </w:p>
+    <w:p/>
     <w:sdt>
       <w:sdtPr>
+        <w:rPr>
+          <w:rFonts w:ascii="Arial" w:eastAsia="Arial" w:hAnsi="Arial" w:cs="Arial"/>
+          <w:sz w:val="22"/>
+        </w:rPr>
         <w:id w:val="-1452474739"/>
         <w:docPartObj>
           <w:docPartGallery w:val="Bibliographies"/>
@@ -6937,10 +7900,8 @@
       </w:sdtPr>
       <w:sdtEndPr>
         <w:rPr>
-          <w:rFonts w:ascii="Arial" w:eastAsia="Arial" w:hAnsi="Arial" w:cs="Arial"/>
           <w:b/>
           <w:bCs/>
-          <w:sz w:val="22"/>
         </w:rPr>
       </w:sdtEndPr>
       <w:sdtContent>
@@ -7443,7 +8404,6 @@
               <w:rFonts w:cs="Times New Roman"/>
               <w:noProof/>
             </w:rPr>
-            <w:lastRenderedPageBreak/>
             <w:t xml:space="preserve">Watts, DJ &amp; Strogatz, SH 1998, 'Collective dynamics of'small-world'networks', </w:t>
           </w:r>
           <w:r>
@@ -7529,6 +8489,7 @@
               <w:rFonts w:cs="Times New Roman"/>
               <w:noProof/>
             </w:rPr>
+            <w:lastRenderedPageBreak/>
             <w:t xml:space="preserve">Wolfram Research, Inc. 2012, </w:t>
           </w:r>
           <w:r>
@@ -7596,11 +8557,12 @@
       </w:pPr>
     </w:p>
     <w:sectPr>
-      <w:pgSz w:w="12240" w:h="15840"/>
+      <w:pgSz w:w="11901" w:h="16840"/>
       <w:pgMar w:top="1440" w:right="1440" w:bottom="1440" w:left="1440" w:header="0" w:footer="0" w:gutter="0"/>
       <w:cols w:space="720"/>
       <w:formProt w:val="0"/>
       <w:docGrid w:linePitch="240" w:charSpace="4096"/>
+      <w:printerSettings r:id="rId16"/>
     </w:sectPr>
   </w:body>
 </w:document>
@@ -8441,6 +9403,32 @@
       <w:color w:val="800080" w:themeColor="followedHyperlink"/>
       <w:u w:val="single"/>
     </w:rPr>
+  </w:style>
+  <w:style w:type="table" w:styleId="TableGrid">
+    <w:name w:val="Table Grid"/>
+    <w:basedOn w:val="TableNormal"/>
+    <w:uiPriority w:val="59"/>
+    <w:rsid w:val="00AA52D6"/>
+    <w:pPr>
+      <w:spacing w:after="0" w:line="240" w:lineRule="auto"/>
+    </w:pPr>
+    <w:tblPr>
+      <w:tblInd w:w="0" w:type="dxa"/>
+      <w:tblBorders>
+        <w:top w:val="single" w:sz="4" w:space="0" w:color="auto"/>
+        <w:left w:val="single" w:sz="4" w:space="0" w:color="auto"/>
+        <w:bottom w:val="single" w:sz="4" w:space="0" w:color="auto"/>
+        <w:right w:val="single" w:sz="4" w:space="0" w:color="auto"/>
+        <w:insideH w:val="single" w:sz="4" w:space="0" w:color="auto"/>
+        <w:insideV w:val="single" w:sz="4" w:space="0" w:color="auto"/>
+      </w:tblBorders>
+      <w:tblCellMar>
+        <w:top w:w="0" w:type="dxa"/>
+        <w:left w:w="108" w:type="dxa"/>
+        <w:bottom w:w="0" w:type="dxa"/>
+        <w:right w:w="108" w:type="dxa"/>
+      </w:tblCellMar>
+    </w:tblPr>
   </w:style>
 </w:styles>
 </file>
@@ -9340,7 +10328,7 @@
 </file>
 
 <file path=customXml/itemProps1.xml><?xml version="1.0" encoding="utf-8"?>
-<ds:datastoreItem xmlns:ds="http://schemas.openxmlformats.org/officeDocument/2006/customXml" ds:itemID="{ED1EF729-4FE7-9845-84E0-E9501318F5FB}">
+<ds:datastoreItem xmlns:ds="http://schemas.openxmlformats.org/officeDocument/2006/customXml" ds:itemID="{09DB4A84-91E3-3A48-88F6-F7E204D3B4A2}">
   <ds:schemaRefs>
     <ds:schemaRef ds:uri="http://schemas.openxmlformats.org/officeDocument/2006/bibliography"/>
   </ds:schemaRefs>

</xml_diff>